<commit_message>
tout plein de trucs
</commit_message>
<xml_diff>
--- a/7 - Recherche Entrées/1 - Subventions/2022-2023/Agepoly/Demande de subvention AGEPoly.docx
+++ b/7 - Recherche Entrées/1 - Subventions/2022-2023/Agepoly/Demande de subvention AGEPoly.docx
@@ -1,12 +1,12 @@
 
 <file path=word/document.xml><?xml version="1.0" encoding="utf-8"?>
-<w:document xmlns:wpc="http://schemas.microsoft.com/office/word/2010/wordprocessingCanvas" xmlns:cx="http://schemas.microsoft.com/office/drawing/2014/chartex" xmlns:cx1="http://schemas.microsoft.com/office/drawing/2015/9/8/chartex" xmlns:cx2="http://schemas.microsoft.com/office/drawing/2015/10/21/chartex" xmlns:cx3="http://schemas.microsoft.com/office/drawing/2016/5/9/chartex" xmlns:cx4="http://schemas.microsoft.com/office/drawing/2016/5/10/chartex" xmlns:cx5="http://schemas.microsoft.com/office/drawing/2016/5/11/chartex" xmlns:cx6="http://schemas.microsoft.com/office/drawing/2016/5/12/chartex" xmlns:cx7="http://schemas.microsoft.com/office/drawing/2016/5/13/chartex" xmlns:cx8="http://schemas.microsoft.com/office/drawing/2016/5/14/chartex" xmlns:mc="http://schemas.openxmlformats.org/markup-compatibility/2006" xmlns:aink="http://schemas.microsoft.com/office/drawing/2016/ink" xmlns:am3d="http://schemas.microsoft.com/office/drawing/2017/model3d" xmlns:o="urn:schemas-microsoft-com:office:office" xmlns:oel="http://schemas.microsoft.com/office/2019/extlst" xmlns:r="http://schemas.openxmlformats.org/officeDocument/2006/relationships" xmlns:m="http://schemas.openxmlformats.org/officeDocument/2006/math" xmlns:v="urn:schemas-microsoft-com:vml" xmlns:wp14="http://schemas.microsoft.com/office/word/2010/wordprocessingDrawing" xmlns:wp="http://schemas.openxmlformats.org/drawingml/2006/wordprocessingDrawing" xmlns:w10="urn:schemas-microsoft-com:office:word" xmlns:w="http://schemas.openxmlformats.org/wordprocessingml/2006/main" xmlns:w14="http://schemas.microsoft.com/office/word/2010/wordml" xmlns:w15="http://schemas.microsoft.com/office/word/2012/wordml" xmlns:w16cex="http://schemas.microsoft.com/office/word/2018/wordml/cex" xmlns:w16cid="http://schemas.microsoft.com/office/word/2016/wordml/cid" xmlns:w16="http://schemas.microsoft.com/office/word/2018/wordml" xmlns:w16sdtdh="http://schemas.microsoft.com/office/word/2020/wordml/sdtdatahash" xmlns:w16se="http://schemas.microsoft.com/office/word/2015/wordml/symex" xmlns:wpg="http://schemas.microsoft.com/office/word/2010/wordprocessingGroup" xmlns:wpi="http://schemas.microsoft.com/office/word/2010/wordprocessingInk" xmlns:wne="http://schemas.microsoft.com/office/word/2006/wordml" xmlns:wps="http://schemas.microsoft.com/office/word/2010/wordprocessingShape" mc:Ignorable="w14 w15 w16se w16cid w16 w16cex w16sdtdh wp14">
+<w:document xmlns:wpc="http://schemas.microsoft.com/office/word/2010/wordprocessingCanvas" xmlns:cx="http://schemas.microsoft.com/office/drawing/2014/chartex" xmlns:cx1="http://schemas.microsoft.com/office/drawing/2015/9/8/chartex" xmlns:cx2="http://schemas.microsoft.com/office/drawing/2015/10/21/chartex" xmlns:cx3="http://schemas.microsoft.com/office/drawing/2016/5/9/chartex" xmlns:cx4="http://schemas.microsoft.com/office/drawing/2016/5/10/chartex" xmlns:cx5="http://schemas.microsoft.com/office/drawing/2016/5/11/chartex" xmlns:cx6="http://schemas.microsoft.com/office/drawing/2016/5/12/chartex" xmlns:cx7="http://schemas.microsoft.com/office/drawing/2016/5/13/chartex" xmlns:cx8="http://schemas.microsoft.com/office/drawing/2016/5/14/chartex" xmlns:mc="http://schemas.openxmlformats.org/markup-compatibility/2006" xmlns:aink="http://schemas.microsoft.com/office/drawing/2016/ink" xmlns:am3d="http://schemas.microsoft.com/office/drawing/2017/model3d" xmlns:o="urn:schemas-microsoft-com:office:office" xmlns:oel="http://schemas.microsoft.com/office/2019/extlst" xmlns:r="http://schemas.openxmlformats.org/officeDocument/2006/relationships" xmlns:m="http://schemas.openxmlformats.org/officeDocument/2006/math" xmlns:v="urn:schemas-microsoft-com:vml" xmlns:wp14="http://schemas.microsoft.com/office/word/2010/wordprocessingDrawing" xmlns:wp="http://schemas.openxmlformats.org/drawingml/2006/wordprocessingDrawing" xmlns:w10="urn:schemas-microsoft-com:office:word" xmlns:w="http://schemas.openxmlformats.org/wordprocessingml/2006/main" xmlns:w14="http://schemas.microsoft.com/office/word/2010/wordml" xmlns:w15="http://schemas.microsoft.com/office/word/2012/wordml" xmlns:w16cex="http://schemas.microsoft.com/office/word/2018/wordml/cex" xmlns:w16cid="http://schemas.microsoft.com/office/word/2016/wordml/cid" xmlns:w16="http://schemas.microsoft.com/office/word/2018/wordml" xmlns:w16sdtdh="http://schemas.microsoft.com/office/word/2020/wordml/sdtdatahash" xmlns:w16se="http://schemas.microsoft.com/office/word/2015/wordml/symex" xmlns:wpg="http://schemas.microsoft.com/office/word/2010/wordprocessingGroup" xmlns:wpi="http://schemas.microsoft.com/office/word/2010/wordprocessingInk" xmlns:wne="http://schemas.microsoft.com/office/word/2006/wordml" xmlns:wps="http://schemas.microsoft.com/office/word/2010/wordprocessingShape" xmlns:a="http://schemas.openxmlformats.org/drawingml/2006/main" xmlns:pic="http://schemas.openxmlformats.org/drawingml/2006/picture" xmlns:a14="http://schemas.microsoft.com/office/drawing/2010/main" mc:Ignorable="w14 w15 w16se w16cid w16 w16cex w16sdtdh wp14">
   <w:body>
     <w:p>
       <w:pPr>
         <w:jc w:val="both"/>
         <w:rPr>
-          <w:rFonts w:ascii="Urbanist" w:eastAsia="Cambria" w:hAnsi="Urbanist" w:cs="Urbanist"/>
+          <w:rFonts w:ascii="Urbanist" w:hAnsi="Urbanist" w:eastAsia="Cambria" w:cs="Urbanist"/>
           <w:sz w:val="72"/>
           <w:szCs w:val="72"/>
         </w:rPr>
@@ -16,7 +16,7 @@
       <w:pPr>
         <w:jc w:val="both"/>
         <w:rPr>
-          <w:rFonts w:ascii="Urbanist" w:eastAsia="Cambria" w:hAnsi="Urbanist" w:cs="Urbanist"/>
+          <w:rFonts w:ascii="Urbanist" w:hAnsi="Urbanist" w:eastAsia="Cambria" w:cs="Urbanist"/>
           <w:sz w:val="72"/>
           <w:szCs w:val="72"/>
         </w:rPr>
@@ -27,17 +27,17 @@
         <w:pStyle w:val="Titre"/>
         <w:spacing w:after="0"/>
         <w:rPr>
-          <w:rFonts w:ascii="Urbanist" w:eastAsia="Cambria" w:hAnsi="Urbanist" w:cs="Urbanist"/>
+          <w:rFonts w:ascii="Urbanist" w:hAnsi="Urbanist" w:eastAsia="Cambria" w:cs="Urbanist"/>
           <w:b/>
           <w:sz w:val="144"/>
           <w:szCs w:val="144"/>
         </w:rPr>
       </w:pPr>
-      <w:bookmarkStart w:id="0" w:name="_s6fyo0dtlroa" w:colFirst="0" w:colLast="0"/>
+      <w:bookmarkStart w:name="_s6fyo0dtlroa" w:colFirst="0" w:colLast="0" w:id="0"/>
       <w:bookmarkEnd w:id="0"/>
       <w:r>
         <w:rPr>
-          <w:rFonts w:ascii="Urbanist" w:eastAsia="Cambria" w:hAnsi="Urbanist" w:cs="Urbanist"/>
+          <w:rFonts w:ascii="Urbanist" w:hAnsi="Urbanist" w:eastAsia="Cambria" w:cs="Urbanist"/>
           <w:b/>
           <w:sz w:val="144"/>
           <w:szCs w:val="144"/>
@@ -49,7 +49,7 @@
       <w:pPr>
         <w:jc w:val="both"/>
         <w:rPr>
-          <w:rFonts w:ascii="Urbanist" w:eastAsia="Cambria" w:hAnsi="Urbanist" w:cs="Urbanist"/>
+          <w:rFonts w:ascii="Urbanist" w:hAnsi="Urbanist" w:eastAsia="Cambria" w:cs="Urbanist"/>
           <w:b/>
           <w:sz w:val="56"/>
           <w:szCs w:val="56"/>
@@ -60,7 +60,7 @@
       <w:pPr>
         <w:jc w:val="both"/>
         <w:rPr>
-          <w:rFonts w:ascii="Urbanist" w:eastAsia="Cambria" w:hAnsi="Urbanist" w:cs="Urbanist"/>
+          <w:rFonts w:ascii="Urbanist" w:hAnsi="Urbanist" w:eastAsia="Cambria" w:cs="Urbanist"/>
           <w:b/>
           <w:sz w:val="56"/>
           <w:szCs w:val="56"/>
@@ -122,7 +122,7 @@
       <w:pPr>
         <w:jc w:val="both"/>
         <w:rPr>
-          <w:rFonts w:ascii="Urbanist" w:eastAsia="Cambria" w:hAnsi="Urbanist" w:cs="Urbanist"/>
+          <w:rFonts w:ascii="Urbanist" w:hAnsi="Urbanist" w:eastAsia="Cambria" w:cs="Urbanist"/>
           <w:b/>
           <w:sz w:val="56"/>
           <w:szCs w:val="56"/>
@@ -135,21 +135,21 @@
         <w:spacing w:after="0"/>
         <w:jc w:val="both"/>
         <w:rPr>
-          <w:rFonts w:ascii="Urbanist" w:eastAsia="Cambria" w:hAnsi="Urbanist" w:cs="Urbanist"/>
+          <w:rFonts w:ascii="Urbanist" w:hAnsi="Urbanist" w:eastAsia="Cambria" w:cs="Urbanist"/>
           <w:b/>
           <w:color w:val="000000"/>
           <w:sz w:val="56"/>
           <w:szCs w:val="56"/>
         </w:rPr>
       </w:pPr>
-      <w:bookmarkStart w:id="1" w:name="_1jogpsfb7vdr" w:colFirst="0" w:colLast="0"/>
+      <w:bookmarkStart w:name="_1jogpsfb7vdr" w:colFirst="0" w:colLast="0" w:id="1"/>
       <w:bookmarkEnd w:id="1"/>
     </w:p>
     <w:p>
       <w:pPr>
         <w:jc w:val="both"/>
         <w:rPr>
-          <w:rFonts w:ascii="Urbanist" w:eastAsia="Cambria" w:hAnsi="Urbanist" w:cs="Urbanist"/>
+          <w:rFonts w:ascii="Urbanist" w:hAnsi="Urbanist" w:eastAsia="Cambria" w:cs="Urbanist"/>
           <w:b/>
           <w:sz w:val="56"/>
           <w:szCs w:val="56"/>
@@ -160,7 +160,7 @@
       <w:pPr>
         <w:jc w:val="both"/>
         <w:rPr>
-          <w:rFonts w:ascii="Urbanist" w:eastAsia="Cambria" w:hAnsi="Urbanist" w:cs="Urbanist"/>
+          <w:rFonts w:ascii="Urbanist" w:hAnsi="Urbanist" w:eastAsia="Cambria" w:cs="Urbanist"/>
           <w:b/>
           <w:sz w:val="56"/>
           <w:szCs w:val="56"/>
@@ -171,7 +171,7 @@
       <w:pPr>
         <w:jc w:val="both"/>
         <w:rPr>
-          <w:rFonts w:ascii="Urbanist" w:eastAsia="Cambria" w:hAnsi="Urbanist" w:cs="Urbanist"/>
+          <w:rFonts w:ascii="Urbanist" w:hAnsi="Urbanist" w:eastAsia="Cambria" w:cs="Urbanist"/>
           <w:b/>
           <w:sz w:val="56"/>
           <w:szCs w:val="56"/>
@@ -184,18 +184,18 @@
         <w:spacing w:after="0"/>
         <w:jc w:val="both"/>
         <w:rPr>
-          <w:rFonts w:ascii="Urbanist" w:eastAsia="Cambria" w:hAnsi="Urbanist" w:cs="Urbanist"/>
+          <w:rFonts w:ascii="Urbanist" w:hAnsi="Urbanist" w:eastAsia="Cambria" w:cs="Urbanist"/>
           <w:b/>
           <w:color w:val="000000"/>
           <w:sz w:val="56"/>
           <w:szCs w:val="56"/>
         </w:rPr>
       </w:pPr>
-      <w:bookmarkStart w:id="2" w:name="_qe33vrkbibk6" w:colFirst="0" w:colLast="0"/>
+      <w:bookmarkStart w:name="_qe33vrkbibk6" w:colFirst="0" w:colLast="0" w:id="2"/>
       <w:bookmarkEnd w:id="2"/>
       <w:r>
         <w:rPr>
-          <w:rFonts w:ascii="Urbanist" w:eastAsia="Cambria" w:hAnsi="Urbanist" w:cs="Urbanist"/>
+          <w:rFonts w:ascii="Urbanist" w:hAnsi="Urbanist" w:eastAsia="Cambria" w:cs="Urbanist"/>
           <w:b/>
           <w:color w:val="000000"/>
           <w:sz w:val="56"/>
@@ -205,7 +205,7 @@
       </w:r>
       <w:r>
         <w:rPr>
-          <w:rFonts w:ascii="Urbanist" w:eastAsia="Cambria" w:hAnsi="Urbanist" w:cs="Urbanist"/>
+          <w:rFonts w:ascii="Urbanist" w:hAnsi="Urbanist" w:eastAsia="Cambria" w:cs="Urbanist"/>
           <w:b/>
           <w:color w:val="000000"/>
           <w:sz w:val="56"/>
@@ -218,67 +218,67 @@
       <w:pPr>
         <w:jc w:val="both"/>
         <w:rPr>
-          <w:rFonts w:ascii="Urbanist" w:eastAsia="Cambria" w:hAnsi="Urbanist" w:cs="Urbanist"/>
-          <w:sz w:val="24"/>
-          <w:szCs w:val="24"/>
-        </w:rPr>
-      </w:pPr>
-    </w:p>
-    <w:p>
-      <w:pPr>
-        <w:jc w:val="both"/>
-        <w:rPr>
-          <w:rFonts w:ascii="Urbanist" w:eastAsia="Cambria" w:hAnsi="Urbanist" w:cs="Urbanist"/>
-          <w:sz w:val="24"/>
-          <w:szCs w:val="24"/>
-        </w:rPr>
-      </w:pPr>
-    </w:p>
-    <w:p>
-      <w:pPr>
-        <w:jc w:val="both"/>
-        <w:rPr>
-          <w:rFonts w:ascii="Urbanist" w:eastAsia="Cambria" w:hAnsi="Urbanist" w:cs="Urbanist"/>
-          <w:sz w:val="24"/>
-          <w:szCs w:val="24"/>
-        </w:rPr>
-      </w:pPr>
-    </w:p>
-    <w:p>
-      <w:pPr>
-        <w:jc w:val="both"/>
-        <w:rPr>
-          <w:rFonts w:ascii="Urbanist" w:eastAsia="Cambria" w:hAnsi="Urbanist" w:cs="Urbanist"/>
-          <w:sz w:val="24"/>
-          <w:szCs w:val="24"/>
-        </w:rPr>
-      </w:pPr>
-    </w:p>
-    <w:p>
-      <w:pPr>
-        <w:jc w:val="both"/>
-        <w:rPr>
-          <w:rFonts w:ascii="Urbanist" w:eastAsia="Cambria" w:hAnsi="Urbanist" w:cs="Urbanist"/>
-          <w:sz w:val="24"/>
-          <w:szCs w:val="24"/>
-        </w:rPr>
-      </w:pPr>
-    </w:p>
-    <w:p>
-      <w:pPr>
-        <w:jc w:val="both"/>
-        <w:rPr>
-          <w:rFonts w:ascii="Urbanist" w:eastAsia="Cambria" w:hAnsi="Urbanist" w:cs="Urbanist"/>
-          <w:sz w:val="24"/>
-          <w:szCs w:val="24"/>
-        </w:rPr>
-      </w:pPr>
-    </w:p>
-    <w:p>
-      <w:pPr>
-        <w:jc w:val="both"/>
-        <w:rPr>
-          <w:rFonts w:ascii="Urbanist" w:eastAsia="Cambria" w:hAnsi="Urbanist" w:cs="Urbanist"/>
+          <w:rFonts w:ascii="Urbanist" w:hAnsi="Urbanist" w:eastAsia="Cambria" w:cs="Urbanist"/>
+          <w:sz w:val="24"/>
+          <w:szCs w:val="24"/>
+        </w:rPr>
+      </w:pPr>
+    </w:p>
+    <w:p>
+      <w:pPr>
+        <w:jc w:val="both"/>
+        <w:rPr>
+          <w:rFonts w:ascii="Urbanist" w:hAnsi="Urbanist" w:eastAsia="Cambria" w:cs="Urbanist"/>
+          <w:sz w:val="24"/>
+          <w:szCs w:val="24"/>
+        </w:rPr>
+      </w:pPr>
+    </w:p>
+    <w:p>
+      <w:pPr>
+        <w:jc w:val="both"/>
+        <w:rPr>
+          <w:rFonts w:ascii="Urbanist" w:hAnsi="Urbanist" w:eastAsia="Cambria" w:cs="Urbanist"/>
+          <w:sz w:val="24"/>
+          <w:szCs w:val="24"/>
+        </w:rPr>
+      </w:pPr>
+    </w:p>
+    <w:p>
+      <w:pPr>
+        <w:jc w:val="both"/>
+        <w:rPr>
+          <w:rFonts w:ascii="Urbanist" w:hAnsi="Urbanist" w:eastAsia="Cambria" w:cs="Urbanist"/>
+          <w:sz w:val="24"/>
+          <w:szCs w:val="24"/>
+        </w:rPr>
+      </w:pPr>
+    </w:p>
+    <w:p>
+      <w:pPr>
+        <w:jc w:val="both"/>
+        <w:rPr>
+          <w:rFonts w:ascii="Urbanist" w:hAnsi="Urbanist" w:eastAsia="Cambria" w:cs="Urbanist"/>
+          <w:sz w:val="24"/>
+          <w:szCs w:val="24"/>
+        </w:rPr>
+      </w:pPr>
+    </w:p>
+    <w:p>
+      <w:pPr>
+        <w:jc w:val="both"/>
+        <w:rPr>
+          <w:rFonts w:ascii="Urbanist" w:hAnsi="Urbanist" w:eastAsia="Cambria" w:cs="Urbanist"/>
+          <w:sz w:val="24"/>
+          <w:szCs w:val="24"/>
+        </w:rPr>
+      </w:pPr>
+    </w:p>
+    <w:p>
+      <w:pPr>
+        <w:jc w:val="both"/>
+        <w:rPr>
+          <w:rFonts w:ascii="Urbanist" w:hAnsi="Urbanist" w:eastAsia="Cambria" w:cs="Urbanist"/>
           <w:sz w:val="24"/>
           <w:szCs w:val="24"/>
         </w:rPr>
@@ -290,7 +290,7 @@
           <w:szCs w:val="24"/>
         </w:rPr>
         <w:pict w14:anchorId="290825EF">
-          <v:rect id="_x0000_i1025" style="width:0;height:1.5pt" o:hralign="center" o:hrstd="t" o:hr="t" fillcolor="#a0a0a0" stroked="f"/>
+          <v:rect id="_x0000_i1025" style="width:0;height:1.5pt" o:hr="t" o:hrstd="t" o:hralign="center" fillcolor="#a0a0a0" stroked="f"/>
         </w:pict>
       </w:r>
     </w:p>
@@ -298,418 +298,324 @@
       <w:pPr>
         <w:jc w:val="both"/>
         <w:rPr>
-          <w:rFonts w:ascii="Urbanist" w:eastAsia="Cambria" w:hAnsi="Urbanist" w:cs="Urbanist"/>
-          <w:sz w:val="24"/>
-          <w:szCs w:val="24"/>
-        </w:rPr>
-      </w:pPr>
-    </w:p>
-    <w:p>
-      <w:pPr>
-        <w:jc w:val="both"/>
-        <w:rPr>
-          <w:rFonts w:ascii="Urbanist" w:eastAsia="Cambria" w:hAnsi="Urbanist" w:cs="Urbanist"/>
+          <w:rFonts w:ascii="Urbanist" w:hAnsi="Urbanist" w:eastAsia="Cambria" w:cs="Urbanist"/>
+          <w:sz w:val="24"/>
+          <w:szCs w:val="24"/>
+        </w:rPr>
+      </w:pPr>
+    </w:p>
+    <w:p>
+      <w:pPr>
+        <w:jc w:val="both"/>
+        <w:rPr>
+          <w:rFonts w:ascii="Urbanist" w:hAnsi="Urbanist" w:eastAsia="Cambria" w:cs="Urbanist"/>
+          <w:i w:val="1"/>
+          <w:iCs w:val="1"/>
+          <w:sz w:val="24"/>
+          <w:szCs w:val="24"/>
+        </w:rPr>
+      </w:pPr>
+      <w:r>
+        <w:rPr>
+          <w:rFonts w:ascii="Urbanist" w:hAnsi="Urbanist" w:eastAsia="Cambria" w:cs="Urbanist"/>
+          <w:i w:val="1"/>
+          <w:iCs w:val="1"/>
+          <w:sz w:val="24"/>
+          <w:szCs w:val="24"/>
+        </w:rPr>
+        <w:t xml:space="preserve">Cher comité de direction de l’AGEPoly, </w:t>
+      </w:r>
+      <w:proofErr w:type="spellStart"/>
+      <w:r>
+        <w:rPr>
+          <w:rFonts w:ascii="Urbanist" w:hAnsi="Urbanist" w:eastAsia="Cambria" w:cs="Urbanist"/>
+          <w:i w:val="1"/>
+          <w:iCs w:val="1"/>
+          <w:sz w:val="24"/>
+          <w:szCs w:val="24"/>
+        </w:rPr>
+        <w:t>cher·e·s</w:t>
+      </w:r>
+      <w:proofErr w:type="spellEnd"/>
+      <w:r>
+        <w:rPr>
+          <w:rFonts w:ascii="Urbanist" w:hAnsi="Urbanist" w:eastAsia="Cambria" w:cs="Urbanist"/>
+          <w:i w:val="1"/>
+          <w:iCs w:val="1"/>
+          <w:sz w:val="24"/>
+          <w:szCs w:val="24"/>
+        </w:rPr>
+        <w:t xml:space="preserve"> </w:t>
+      </w:r>
+      <w:proofErr w:type="spellStart"/>
+      <w:r>
+        <w:rPr>
+          <w:rFonts w:ascii="Urbanist" w:hAnsi="Urbanist" w:eastAsia="Cambria" w:cs="Urbanist"/>
+          <w:i w:val="1"/>
+          <w:iCs w:val="1"/>
+          <w:sz w:val="24"/>
+          <w:szCs w:val="24"/>
+        </w:rPr>
+        <w:t>étudiant·e·s</w:t>
+      </w:r>
+      <w:proofErr w:type="spellEnd"/>
+      <w:r>
+        <w:rPr>
+          <w:rFonts w:ascii="Urbanist" w:hAnsi="Urbanist" w:eastAsia="Cambria" w:cs="Urbanist"/>
+          <w:i w:val="1"/>
+          <w:iCs w:val="1"/>
+          <w:sz w:val="24"/>
+          <w:szCs w:val="24"/>
+        </w:rPr>
+        <w:t xml:space="preserve"> qui nous lisez, </w:t>
+      </w:r>
+    </w:p>
+    <w:p>
+      <w:pPr>
+        <w:jc w:val="both"/>
+        <w:rPr>
+          <w:rFonts w:ascii="Urbanist" w:hAnsi="Urbanist" w:eastAsia="Cambria" w:cs="Urbanist"/>
           <w:i/>
           <w:iCs/>
           <w:sz w:val="24"/>
           <w:szCs w:val="24"/>
         </w:rPr>
       </w:pPr>
-      <w:r>
-        <w:rPr>
-          <w:rFonts w:ascii="Urbanist" w:eastAsia="Cambria" w:hAnsi="Urbanist" w:cs="Urbanist"/>
+    </w:p>
+    <w:p>
+      <w:pPr>
+        <w:jc w:val="both"/>
+        <w:rPr>
+          <w:rFonts w:ascii="Urbanist" w:hAnsi="Urbanist" w:eastAsia="Cambria" w:cs="Urbanist"/>
           <w:i/>
           <w:iCs/>
           <w:sz w:val="24"/>
           <w:szCs w:val="24"/>
         </w:rPr>
-        <w:t>Cher comité de direction de l’</w:t>
-      </w:r>
-      <w:proofErr w:type="spellStart"/>
-      <w:r>
-        <w:rPr>
-          <w:rFonts w:ascii="Urbanist" w:eastAsia="Cambria" w:hAnsi="Urbanist" w:cs="Urbanist"/>
+      </w:pPr>
+      <w:r>
+        <w:rPr>
+          <w:rFonts w:ascii="Urbanist" w:hAnsi="Urbanist" w:eastAsia="Cambria" w:cs="Urbanist"/>
           <w:i/>
           <w:iCs/>
           <w:sz w:val="24"/>
           <w:szCs w:val="24"/>
         </w:rPr>
-        <w:t>AGEPoly</w:t>
-      </w:r>
-      <w:proofErr w:type="spellEnd"/>
-      <w:r>
-        <w:rPr>
-          <w:rFonts w:ascii="Urbanist" w:eastAsia="Cambria" w:hAnsi="Urbanist" w:cs="Urbanist"/>
+        <w:t xml:space="preserve">Cette année, nous avons le plaisir de vous présenter </w:t>
+      </w:r>
+      <w:r>
+        <w:rPr>
+          <w:rFonts w:ascii="Urbanist" w:hAnsi="Urbanist" w:eastAsia="Cambria" w:cs="Urbanist"/>
           <w:i/>
           <w:iCs/>
           <w:sz w:val="24"/>
           <w:szCs w:val="24"/>
         </w:rPr>
-        <w:t xml:space="preserve">, </w:t>
-      </w:r>
-      <w:proofErr w:type="spellStart"/>
-      <w:r>
-        <w:rPr>
-          <w:rFonts w:ascii="Urbanist" w:eastAsia="Cambria" w:hAnsi="Urbanist" w:cs="Urbanist"/>
+        <w:t>trois</w:t>
+      </w:r>
+      <w:r>
+        <w:rPr>
+          <w:rFonts w:ascii="Urbanist" w:hAnsi="Urbanist" w:eastAsia="Cambria" w:cs="Urbanist"/>
           <w:i/>
           <w:iCs/>
           <w:sz w:val="24"/>
           <w:szCs w:val="24"/>
         </w:rPr>
-        <w:t>cher·e·s</w:t>
-      </w:r>
-      <w:proofErr w:type="spellEnd"/>
-      <w:r>
-        <w:rPr>
-          <w:rFonts w:ascii="Urbanist" w:eastAsia="Cambria" w:hAnsi="Urbanist" w:cs="Urbanist"/>
+        <w:t xml:space="preserve"> fantastiques projets qui nous tiennent à cœur ! </w:t>
+      </w:r>
+    </w:p>
+    <w:p>
+      <w:pPr>
+        <w:jc w:val="both"/>
+        <w:rPr>
+          <w:rFonts w:ascii="Urbanist" w:hAnsi="Urbanist" w:eastAsia="Cambria" w:cs="Urbanist"/>
           <w:i/>
           <w:iCs/>
           <w:sz w:val="24"/>
           <w:szCs w:val="24"/>
         </w:rPr>
-        <w:t xml:space="preserve"> </w:t>
-      </w:r>
-      <w:proofErr w:type="spellStart"/>
-      <w:r>
-        <w:rPr>
-          <w:rFonts w:ascii="Urbanist" w:eastAsia="Cambria" w:hAnsi="Urbanist" w:cs="Urbanist"/>
+      </w:pPr>
+    </w:p>
+    <w:p>
+      <w:pPr>
+        <w:pStyle w:val="Normal"/>
+        <w:jc w:val="both"/>
+        <w:rPr>
+          <w:rFonts w:ascii="Urbanist" w:hAnsi="Urbanist" w:eastAsia="Cambria" w:cs="Urbanist"/>
+          <w:i w:val="1"/>
+          <w:iCs w:val="1"/>
+          <w:sz w:val="24"/>
+          <w:szCs w:val="24"/>
+        </w:rPr>
+      </w:pPr>
+      <w:r>
+        <w:rPr>
+          <w:rFonts w:ascii="Urbanist" w:hAnsi="Urbanist" w:eastAsia="Cambria" w:cs="Urbanist"/>
+          <w:i w:val="1"/>
+          <w:iCs w:val="1"/>
+          <w:sz w:val="24"/>
+          <w:szCs w:val="24"/>
+        </w:rPr>
+        <w:t>Une projection d’un documentaire d’activistes écologiques européen</w:t>
+      </w:r>
+      <w:r>
+        <w:rPr>
+          <w:rFonts w:ascii="Urbanist" w:hAnsi="Urbanist" w:eastAsia="Cambria" w:cs="Urbanist"/>
+          <w:sz w:val="24"/>
+          <w:szCs w:val="24"/>
+        </w:rPr>
+        <w:t>·x·nes</w:t>
+      </w:r>
+      <w:r>
+        <w:rPr>
+          <w:rFonts w:ascii="Urbanist" w:hAnsi="Urbanist" w:eastAsia="Cambria" w:cs="Urbanist"/>
+          <w:i w:val="1"/>
+          <w:iCs w:val="1"/>
+          <w:sz w:val="24"/>
+          <w:szCs w:val="24"/>
+        </w:rPr>
+        <w:t xml:space="preserve">, une semaine consacrée à l’environnement pour tout le campus UNIL-EPFL ainsi que la mise en place d’un jeu pédagogique sur les monnaies locales  : tout cela sera réalisable en partie grâce à vos subventions. Si cela vous intéresse, nous vous invitons donc à lire le descriptif de chacun de ces projets, afin que vous puissiez vous en faire une meilleure idée. Nous nous réjouissons d’entendre de vos nouvelles !  </w:t>
+      </w:r>
+    </w:p>
+    <w:p>
+      <w:pPr>
+        <w:jc w:val="both"/>
+        <w:rPr>
+          <w:rFonts w:ascii="Urbanist" w:hAnsi="Urbanist" w:eastAsia="Cambria" w:cs="Urbanist"/>
           <w:i/>
           <w:iCs/>
           <w:sz w:val="24"/>
           <w:szCs w:val="24"/>
         </w:rPr>
-        <w:t>étudiant·e·s</w:t>
-      </w:r>
-      <w:proofErr w:type="spellEnd"/>
-      <w:r>
-        <w:rPr>
-          <w:rFonts w:ascii="Urbanist" w:eastAsia="Cambria" w:hAnsi="Urbanist" w:cs="Urbanist"/>
+      </w:pPr>
+    </w:p>
+    <w:p>
+      <w:pPr>
+        <w:pStyle w:val="Normal"/>
+        <w:jc w:val="both"/>
+        <w:rPr>
+          <w:rFonts w:ascii="Urbanist" w:hAnsi="Urbanist" w:eastAsia="Cambria" w:cs="Urbanist"/>
+          <w:i w:val="1"/>
+          <w:iCs w:val="1"/>
+          <w:sz w:val="24"/>
+          <w:szCs w:val="24"/>
+        </w:rPr>
+      </w:pPr>
+      <w:r>
+        <w:rPr>
+          <w:rFonts w:ascii="Urbanist" w:hAnsi="Urbanist" w:eastAsia="Cambria" w:cs="Urbanist"/>
+          <w:i w:val="1"/>
+          <w:iCs w:val="1"/>
+          <w:sz w:val="24"/>
+          <w:szCs w:val="24"/>
+        </w:rPr>
+        <w:t>Nous sommes évidemment ouvert·x·es à toutes questions et suggestions pour ces trois projets, et nous nous réjouissons de ces collaborations entre nos deux associations.</w:t>
+      </w:r>
+      <w:bookmarkStart w:name="_sb9h1vxxszlj" w:id="3"/>
+      <w:bookmarkEnd w:id="3"/>
+    </w:p>
+    <w:p>
+      <w:pPr>
+        <w:jc w:val="both"/>
+        <w:rPr>
+          <w:rFonts w:ascii="Urbanist" w:hAnsi="Urbanist" w:eastAsia="Cambria" w:cs="Urbanist"/>
           <w:i/>
           <w:iCs/>
           <w:sz w:val="24"/>
           <w:szCs w:val="24"/>
         </w:rPr>
-        <w:t xml:space="preserve"> qui nous lisez, </w:t>
-      </w:r>
-    </w:p>
-    <w:p>
-      <w:pPr>
-        <w:jc w:val="both"/>
-        <w:rPr>
-          <w:rFonts w:ascii="Urbanist" w:eastAsia="Cambria" w:hAnsi="Urbanist" w:cs="Urbanist"/>
+      </w:pPr>
+    </w:p>
+    <w:p>
+      <w:pPr>
+        <w:jc w:val="both"/>
+        <w:rPr>
+          <w:rFonts w:ascii="Urbanist" w:hAnsi="Urbanist" w:eastAsia="Cambria" w:cs="Urbanist"/>
+          <w:i w:val="1"/>
+          <w:iCs w:val="1"/>
+          <w:sz w:val="24"/>
+          <w:szCs w:val="24"/>
+        </w:rPr>
+      </w:pPr>
+      <w:r>
+        <w:rPr>
+          <w:rFonts w:ascii="Urbanist" w:hAnsi="Urbanist" w:eastAsia="Cambria" w:cs="Urbanist"/>
+          <w:i w:val="1"/>
+          <w:iCs w:val="1"/>
+          <w:sz w:val="24"/>
+          <w:szCs w:val="24"/>
+        </w:rPr>
+        <w:t xml:space="preserve">Pour le comité </w:t>
+      </w:r>
+      <w:r>
+        <w:rPr>
+          <w:rFonts w:ascii="Urbanist" w:hAnsi="Urbanist" w:eastAsia="Cambria" w:cs="Urbanist"/>
+          <w:i w:val="1"/>
+          <w:iCs w:val="1"/>
+          <w:sz w:val="24"/>
+          <w:szCs w:val="24"/>
+        </w:rPr>
+        <w:t>d’</w:t>
+      </w:r>
+      <w:proofErr w:type="spellStart"/>
+      <w:r>
+        <w:rPr>
+          <w:rFonts w:ascii="Urbanist" w:hAnsi="Urbanist" w:eastAsia="Cambria" w:cs="Urbanist"/>
+          <w:i w:val="1"/>
+          <w:iCs w:val="1"/>
+          <w:sz w:val="24"/>
+          <w:szCs w:val="24"/>
+        </w:rPr>
+        <w:t>Unipoly</w:t>
+      </w:r>
+      <w:proofErr w:type="spellEnd"/>
+      <w:r>
+        <w:rPr>
+          <w:rFonts w:ascii="Urbanist" w:hAnsi="Urbanist" w:eastAsia="Cambria" w:cs="Urbanist"/>
+          <w:i w:val="1"/>
+          <w:iCs w:val="1"/>
+          <w:sz w:val="24"/>
+          <w:szCs w:val="24"/>
+        </w:rPr>
+        <w:t xml:space="preserve">, </w:t>
+      </w:r>
+    </w:p>
+    <w:p>
+      <w:pPr>
+        <w:jc w:val="both"/>
+        <w:rPr>
+          <w:rFonts w:ascii="Urbanist" w:hAnsi="Urbanist" w:eastAsia="Cambria" w:cs="Urbanist"/>
           <w:i/>
           <w:iCs/>
           <w:sz w:val="24"/>
           <w:szCs w:val="24"/>
         </w:rPr>
       </w:pPr>
-    </w:p>
-    <w:p>
-      <w:pPr>
-        <w:jc w:val="both"/>
-        <w:rPr>
-          <w:rFonts w:ascii="Urbanist" w:eastAsia="Cambria" w:hAnsi="Urbanist" w:cs="Urbanist"/>
+      <w:r>
+        <w:rPr>
+          <w:rFonts w:ascii="Urbanist" w:hAnsi="Urbanist" w:eastAsia="Cambria" w:cs="Urbanist"/>
           <w:i/>
           <w:iCs/>
           <w:sz w:val="24"/>
           <w:szCs w:val="24"/>
         </w:rPr>
-      </w:pPr>
-      <w:r>
-        <w:rPr>
-          <w:rFonts w:ascii="Urbanist" w:eastAsia="Cambria" w:hAnsi="Urbanist" w:cs="Urbanist"/>
+        <w:t xml:space="preserve">Clara Tavernier, Sylvain </w:t>
+      </w:r>
+      <w:proofErr w:type="spellStart"/>
+      <w:r>
+        <w:rPr>
+          <w:rFonts w:ascii="Urbanist" w:hAnsi="Urbanist" w:eastAsia="Cambria" w:cs="Urbanist"/>
           <w:i/>
           <w:iCs/>
           <w:sz w:val="24"/>
           <w:szCs w:val="24"/>
         </w:rPr>
-        <w:t xml:space="preserve">Cette année, nous avons le plaisir de vous présenter </w:t>
-      </w:r>
-      <w:r>
-        <w:rPr>
-          <w:rFonts w:ascii="Urbanist" w:eastAsia="Cambria" w:hAnsi="Urbanist" w:cs="Urbanist"/>
-          <w:i/>
-          <w:iCs/>
-          <w:sz w:val="24"/>
-          <w:szCs w:val="24"/>
-        </w:rPr>
-        <w:t>trois</w:t>
-      </w:r>
-      <w:r>
-        <w:rPr>
-          <w:rFonts w:ascii="Urbanist" w:eastAsia="Cambria" w:hAnsi="Urbanist" w:cs="Urbanist"/>
-          <w:i/>
-          <w:iCs/>
-          <w:sz w:val="24"/>
-          <w:szCs w:val="24"/>
-        </w:rPr>
-        <w:t xml:space="preserve"> fantastiques projets qui nous tiennent à cœur ! </w:t>
-      </w:r>
-    </w:p>
-    <w:p>
-      <w:pPr>
-        <w:jc w:val="both"/>
-        <w:rPr>
-          <w:rFonts w:ascii="Urbanist" w:eastAsia="Cambria" w:hAnsi="Urbanist" w:cs="Urbanist"/>
-          <w:i/>
-          <w:iCs/>
-          <w:sz w:val="24"/>
-          <w:szCs w:val="24"/>
-        </w:rPr>
-      </w:pPr>
-    </w:p>
-    <w:p>
-      <w:pPr>
-        <w:jc w:val="both"/>
-        <w:rPr>
-          <w:rFonts w:ascii="Urbanist" w:eastAsia="Cambria" w:hAnsi="Urbanist" w:cs="Urbanist"/>
-          <w:i/>
-          <w:iCs/>
-          <w:sz w:val="24"/>
-          <w:szCs w:val="24"/>
-        </w:rPr>
-      </w:pPr>
-      <w:r>
-        <w:rPr>
-          <w:rFonts w:ascii="Urbanist" w:eastAsia="Cambria" w:hAnsi="Urbanist" w:cs="Urbanist"/>
-          <w:i/>
-          <w:iCs/>
-          <w:sz w:val="24"/>
-          <w:szCs w:val="24"/>
-        </w:rPr>
-        <w:t xml:space="preserve">Une projection d’un documentaire d’activistes écologiques européens, une semaine consacrée à l’environnement pour tout le campus </w:t>
-      </w:r>
-      <w:proofErr w:type="spellStart"/>
-      <w:r>
-        <w:rPr>
-          <w:rFonts w:ascii="Urbanist" w:eastAsia="Cambria" w:hAnsi="Urbanist" w:cs="Urbanist"/>
-          <w:i/>
-          <w:iCs/>
-          <w:sz w:val="24"/>
-          <w:szCs w:val="24"/>
-        </w:rPr>
-        <w:t>Unil</w:t>
+        <w:t>Sénéclauze</w:t>
       </w:r>
       <w:proofErr w:type="spellEnd"/>
       <w:r>
         <w:rPr>
-          <w:rFonts w:ascii="Urbanist" w:eastAsia="Cambria" w:hAnsi="Urbanist" w:cs="Urbanist"/>
-          <w:i/>
-          <w:iCs/>
-          <w:sz w:val="24"/>
-          <w:szCs w:val="24"/>
-        </w:rPr>
-        <w:t>-EPFL ainsi que la mise en place d’un jeu pédagogique sur les monnaies locales</w:t>
-      </w:r>
-      <w:r>
-        <w:rPr>
-          <w:rFonts w:ascii="Urbanist" w:eastAsia="Cambria" w:hAnsi="Urbanist" w:cs="Urbanist"/>
-          <w:i/>
-          <w:iCs/>
-          <w:sz w:val="24"/>
-          <w:szCs w:val="24"/>
-        </w:rPr>
-        <w:t> :</w:t>
-      </w:r>
-      <w:r>
-        <w:rPr>
-          <w:rFonts w:ascii="Urbanist" w:eastAsia="Cambria" w:hAnsi="Urbanist" w:cs="Urbanist"/>
-          <w:i/>
-          <w:iCs/>
-          <w:sz w:val="24"/>
-          <w:szCs w:val="24"/>
-        </w:rPr>
-        <w:t xml:space="preserve"> </w:t>
-      </w:r>
-      <w:r>
-        <w:rPr>
-          <w:rFonts w:ascii="Urbanist" w:eastAsia="Cambria" w:hAnsi="Urbanist" w:cs="Urbanist"/>
-          <w:i/>
-          <w:iCs/>
-          <w:sz w:val="24"/>
-          <w:szCs w:val="24"/>
-        </w:rPr>
-        <w:t>t</w:t>
-      </w:r>
-      <w:r>
-        <w:rPr>
-          <w:rFonts w:ascii="Urbanist" w:eastAsia="Cambria" w:hAnsi="Urbanist" w:cs="Urbanist"/>
-          <w:i/>
-          <w:iCs/>
-          <w:sz w:val="24"/>
-          <w:szCs w:val="24"/>
-        </w:rPr>
-        <w:t>ou</w:t>
-      </w:r>
-      <w:r>
-        <w:rPr>
-          <w:rFonts w:ascii="Urbanist" w:eastAsia="Cambria" w:hAnsi="Urbanist" w:cs="Urbanist"/>
-          <w:i/>
-          <w:iCs/>
-          <w:sz w:val="24"/>
-          <w:szCs w:val="24"/>
-        </w:rPr>
-        <w:t>t</w:t>
-      </w:r>
-      <w:r>
-        <w:rPr>
-          <w:rFonts w:ascii="Urbanist" w:eastAsia="Cambria" w:hAnsi="Urbanist" w:cs="Urbanist"/>
-          <w:i/>
-          <w:iCs/>
-          <w:sz w:val="24"/>
-          <w:szCs w:val="24"/>
-        </w:rPr>
-        <w:t xml:space="preserve"> cela sera réalisable en partie grâce à vos subventions. Si cela vous intéresse, nous vous invitons donc à lire le descriptif de chacun de ces projets, afin que vous puissiez vous en faire une meilleure idée, nous nous réjouissons d’entendre de vos nouvelles !  </w:t>
-      </w:r>
-    </w:p>
-    <w:p>
-      <w:pPr>
-        <w:jc w:val="both"/>
-        <w:rPr>
-          <w:rFonts w:ascii="Urbanist" w:eastAsia="Cambria" w:hAnsi="Urbanist" w:cs="Urbanist"/>
-          <w:i/>
-          <w:iCs/>
-          <w:sz w:val="24"/>
-          <w:szCs w:val="24"/>
-        </w:rPr>
-      </w:pPr>
-    </w:p>
-    <w:p>
-      <w:pPr>
-        <w:jc w:val="both"/>
-        <w:rPr>
-          <w:rFonts w:ascii="Urbanist" w:eastAsia="Cambria" w:hAnsi="Urbanist" w:cs="Urbanist"/>
-          <w:i/>
-          <w:iCs/>
-          <w:sz w:val="24"/>
-          <w:szCs w:val="24"/>
-        </w:rPr>
-      </w:pPr>
-      <w:r>
-        <w:rPr>
-          <w:rFonts w:ascii="Urbanist" w:eastAsia="Cambria" w:hAnsi="Urbanist" w:cs="Urbanist"/>
-          <w:i/>
-          <w:iCs/>
-          <w:sz w:val="24"/>
-          <w:szCs w:val="24"/>
-        </w:rPr>
-        <w:t xml:space="preserve">Nous sommes évidemment ouverts à toutes questions et suggestions pour ces </w:t>
-      </w:r>
-      <w:r>
-        <w:rPr>
-          <w:rFonts w:ascii="Urbanist" w:eastAsia="Cambria" w:hAnsi="Urbanist" w:cs="Urbanist"/>
-          <w:i/>
-          <w:iCs/>
-          <w:sz w:val="24"/>
-          <w:szCs w:val="24"/>
-        </w:rPr>
-        <w:t>trois</w:t>
-      </w:r>
-      <w:r>
-        <w:rPr>
-          <w:rFonts w:ascii="Urbanist" w:eastAsia="Cambria" w:hAnsi="Urbanist" w:cs="Urbanist"/>
-          <w:i/>
-          <w:iCs/>
-          <w:sz w:val="24"/>
-          <w:szCs w:val="24"/>
-        </w:rPr>
-        <w:t xml:space="preserve"> projets, et nous nous réjouissons de ces collaborations entre nos deux associations.</w:t>
-      </w:r>
-      <w:bookmarkStart w:id="3" w:name="_sb9h1vxxszlj" w:colFirst="0" w:colLast="0"/>
-      <w:bookmarkEnd w:id="3"/>
-    </w:p>
-    <w:p>
-      <w:pPr>
-        <w:jc w:val="both"/>
-        <w:rPr>
-          <w:rFonts w:ascii="Urbanist" w:eastAsia="Cambria" w:hAnsi="Urbanist" w:cs="Urbanist"/>
-          <w:i/>
-          <w:iCs/>
-          <w:sz w:val="24"/>
-          <w:szCs w:val="24"/>
-        </w:rPr>
-      </w:pPr>
-    </w:p>
-    <w:p>
-      <w:pPr>
-        <w:jc w:val="both"/>
-        <w:rPr>
-          <w:rFonts w:ascii="Urbanist" w:eastAsia="Cambria" w:hAnsi="Urbanist" w:cs="Urbanist"/>
-          <w:i/>
-          <w:iCs/>
-          <w:sz w:val="24"/>
-          <w:szCs w:val="24"/>
-        </w:rPr>
-      </w:pPr>
-      <w:r>
-        <w:rPr>
-          <w:rFonts w:ascii="Urbanist" w:eastAsia="Cambria" w:hAnsi="Urbanist" w:cs="Urbanist"/>
-          <w:i/>
-          <w:iCs/>
-          <w:sz w:val="24"/>
-          <w:szCs w:val="24"/>
-        </w:rPr>
-        <w:t xml:space="preserve">Pour le comité </w:t>
-      </w:r>
-      <w:proofErr w:type="spellStart"/>
-      <w:r>
-        <w:rPr>
-          <w:rFonts w:ascii="Urbanist" w:eastAsia="Cambria" w:hAnsi="Urbanist" w:cs="Urbanist"/>
-          <w:i/>
-          <w:iCs/>
-          <w:sz w:val="24"/>
-          <w:szCs w:val="24"/>
-        </w:rPr>
-        <w:t>Unipoly</w:t>
-      </w:r>
-      <w:proofErr w:type="spellEnd"/>
-      <w:r>
-        <w:rPr>
-          <w:rFonts w:ascii="Urbanist" w:eastAsia="Cambria" w:hAnsi="Urbanist" w:cs="Urbanist"/>
-          <w:i/>
-          <w:iCs/>
-          <w:sz w:val="24"/>
-          <w:szCs w:val="24"/>
-        </w:rPr>
-        <w:t xml:space="preserve">, </w:t>
-      </w:r>
-    </w:p>
-    <w:p>
-      <w:pPr>
-        <w:jc w:val="both"/>
-        <w:rPr>
-          <w:rFonts w:ascii="Urbanist" w:eastAsia="Cambria" w:hAnsi="Urbanist" w:cs="Urbanist"/>
-          <w:i/>
-          <w:iCs/>
-          <w:sz w:val="24"/>
-          <w:szCs w:val="24"/>
-        </w:rPr>
-      </w:pPr>
-      <w:r>
-        <w:rPr>
-          <w:rFonts w:ascii="Urbanist" w:eastAsia="Cambria" w:hAnsi="Urbanist" w:cs="Urbanist"/>
-          <w:i/>
-          <w:iCs/>
-          <w:sz w:val="24"/>
-          <w:szCs w:val="24"/>
-        </w:rPr>
-        <w:t xml:space="preserve">Clara Tavernier, Sylvain </w:t>
-      </w:r>
-      <w:proofErr w:type="spellStart"/>
-      <w:r>
-        <w:rPr>
-          <w:rFonts w:ascii="Urbanist" w:eastAsia="Cambria" w:hAnsi="Urbanist" w:cs="Urbanist"/>
-          <w:i/>
-          <w:iCs/>
-          <w:sz w:val="24"/>
-          <w:szCs w:val="24"/>
-        </w:rPr>
-        <w:t>Sénéclauze</w:t>
-      </w:r>
-      <w:proofErr w:type="spellEnd"/>
-      <w:r>
-        <w:rPr>
-          <w:rFonts w:ascii="Urbanist" w:eastAsia="Cambria" w:hAnsi="Urbanist" w:cs="Urbanist"/>
+          <w:rFonts w:ascii="Urbanist" w:hAnsi="Urbanist" w:eastAsia="Cambria" w:cs="Urbanist"/>
           <w:i/>
           <w:iCs/>
           <w:sz w:val="24"/>
@@ -725,9 +631,9 @@
         </w:rPr>
         <w:br w:type="page"/>
       </w:r>
-      <w:bookmarkStart w:id="4" w:name="_6dzc84k7hcku" w:colFirst="0" w:colLast="0"/>
-      <w:bookmarkStart w:id="5" w:name="_ux8vqzinzk4n" w:colFirst="0" w:colLast="0"/>
-      <w:bookmarkStart w:id="6" w:name="_2o5jvahwrk20" w:colFirst="0" w:colLast="0"/>
+      <w:bookmarkStart w:name="_6dzc84k7hcku" w:colFirst="0" w:colLast="0" w:id="4"/>
+      <w:bookmarkStart w:name="_ux8vqzinzk4n" w:colFirst="0" w:colLast="0" w:id="5"/>
+      <w:bookmarkStart w:name="_2o5jvahwrk20" w:colFirst="0" w:colLast="0" w:id="6"/>
       <w:bookmarkEnd w:id="4"/>
       <w:bookmarkEnd w:id="5"/>
       <w:bookmarkEnd w:id="6"/>
@@ -737,19 +643,19 @@
         <w:pStyle w:val="Titre1"/>
         <w:jc w:val="both"/>
         <w:rPr>
-          <w:rFonts w:ascii="Urbanist" w:eastAsia="Cambria" w:hAnsi="Urbanist" w:cs="Urbanist"/>
+          <w:rFonts w:ascii="Urbanist" w:hAnsi="Urbanist" w:eastAsia="Cambria" w:cs="Urbanist"/>
           <w:b/>
           <w:sz w:val="44"/>
           <w:szCs w:val="44"/>
         </w:rPr>
       </w:pPr>
-      <w:bookmarkStart w:id="7" w:name="_qo2vo0d7qkvm" w:colFirst="0" w:colLast="0"/>
-      <w:bookmarkStart w:id="8" w:name="_Toc125626939"/>
-      <w:bookmarkStart w:id="9" w:name="_Toc125638637"/>
+      <w:bookmarkStart w:name="_qo2vo0d7qkvm" w:colFirst="0" w:colLast="0" w:id="7"/>
+      <w:bookmarkStart w:name="_Toc125626939" w:id="8"/>
+      <w:bookmarkStart w:name="_Toc125638637" w:id="9"/>
       <w:bookmarkEnd w:id="7"/>
       <w:r>
         <w:rPr>
-          <w:rFonts w:ascii="Urbanist" w:eastAsia="Cambria" w:hAnsi="Urbanist" w:cs="Urbanist"/>
+          <w:rFonts w:ascii="Urbanist" w:hAnsi="Urbanist" w:eastAsia="Cambria" w:cs="Urbanist"/>
           <w:b/>
           <w:sz w:val="44"/>
           <w:szCs w:val="44"/>
@@ -764,7 +670,7 @@
       <w:pPr>
         <w:jc w:val="both"/>
         <w:rPr>
-          <w:rFonts w:ascii="Urbanist" w:eastAsia="Cambria" w:hAnsi="Urbanist" w:cs="Urbanist"/>
+          <w:rFonts w:ascii="Urbanist" w:hAnsi="Urbanist" w:eastAsia="Cambria" w:cs="Urbanist"/>
           <w:b/>
           <w:sz w:val="24"/>
           <w:szCs w:val="24"/>
@@ -784,6 +690,7 @@
           <w:docPartUnique/>
         </w:docPartObj>
       </w:sdtPr>
+      <w:sdtEndPr/>
       <w:sdtContent>
         <w:p>
           <w:pPr>
@@ -792,7 +699,7 @@
               <w:tab w:val="right" w:pos="9019"/>
             </w:tabs>
             <w:rPr>
-              <w:rFonts w:asciiTheme="minorHAnsi" w:eastAsiaTheme="minorEastAsia" w:hAnsiTheme="minorHAnsi" w:cstheme="minorBidi"/>
+              <w:rFonts w:asciiTheme="minorHAnsi" w:hAnsiTheme="minorHAnsi" w:eastAsiaTheme="minorEastAsia" w:cstheme="minorBidi"/>
               <w:noProof/>
               <w:lang w:val="fr-FR" w:eastAsia="zh-CN"/>
             </w:rPr>
@@ -821,11 +728,11 @@
             </w:rPr>
             <w:fldChar w:fldCharType="separate"/>
           </w:r>
-          <w:hyperlink w:anchor="_Toc125638638" w:history="1">
+          <w:hyperlink w:history="1" w:anchor="_Toc125638638">
             <w:r>
               <w:rPr>
                 <w:rStyle w:val="Lienhypertexte"/>
-                <w:rFonts w:ascii="Urbanist" w:eastAsia="Cambria" w:hAnsi="Urbanist" w:cs="Urbanist"/>
+                <w:rFonts w:ascii="Urbanist" w:hAnsi="Urbanist" w:eastAsia="Cambria" w:cs="Urbanist"/>
                 <w:b/>
                 <w:noProof/>
               </w:rPr>
@@ -888,16 +795,16 @@
               <w:tab w:val="right" w:pos="9019"/>
             </w:tabs>
             <w:rPr>
-              <w:rFonts w:asciiTheme="minorHAnsi" w:eastAsiaTheme="minorEastAsia" w:hAnsiTheme="minorHAnsi" w:cstheme="minorBidi"/>
+              <w:rFonts w:asciiTheme="minorHAnsi" w:hAnsiTheme="minorHAnsi" w:eastAsiaTheme="minorEastAsia" w:cstheme="minorBidi"/>
               <w:noProof/>
               <w:lang w:val="fr-FR" w:eastAsia="zh-CN"/>
             </w:rPr>
           </w:pPr>
-          <w:hyperlink w:anchor="_Toc125638639" w:history="1">
+          <w:hyperlink w:history="1" w:anchor="_Toc125638639">
             <w:r>
               <w:rPr>
                 <w:rStyle w:val="Lienhypertexte"/>
-                <w:rFonts w:ascii="Urbanist" w:eastAsia="Cambria" w:hAnsi="Urbanist" w:cs="Urbanist"/>
+                <w:rFonts w:ascii="Urbanist" w:hAnsi="Urbanist" w:eastAsia="Cambria" w:cs="Urbanist"/>
                 <w:b/>
                 <w:noProof/>
               </w:rPr>
@@ -960,16 +867,16 @@
               <w:tab w:val="right" w:pos="9019"/>
             </w:tabs>
             <w:rPr>
-              <w:rFonts w:asciiTheme="minorHAnsi" w:eastAsiaTheme="minorEastAsia" w:hAnsiTheme="minorHAnsi" w:cstheme="minorBidi"/>
+              <w:rFonts w:asciiTheme="minorHAnsi" w:hAnsiTheme="minorHAnsi" w:eastAsiaTheme="minorEastAsia" w:cstheme="minorBidi"/>
               <w:noProof/>
               <w:lang w:val="fr-FR" w:eastAsia="zh-CN"/>
             </w:rPr>
           </w:pPr>
-          <w:hyperlink w:anchor="_Toc125638641" w:history="1">
+          <w:hyperlink w:history="1" w:anchor="_Toc125638641">
             <w:r>
               <w:rPr>
                 <w:rStyle w:val="Lienhypertexte"/>
-                <w:rFonts w:ascii="Urbanist" w:eastAsia="Cambria" w:hAnsi="Urbanist" w:cs="Urbanist"/>
+                <w:rFonts w:ascii="Urbanist" w:hAnsi="Urbanist" w:eastAsia="Cambria" w:cs="Urbanist"/>
                 <w:b/>
                 <w:noProof/>
               </w:rPr>
@@ -1032,16 +939,16 @@
               <w:tab w:val="right" w:pos="9019"/>
             </w:tabs>
             <w:rPr>
-              <w:rFonts w:asciiTheme="minorHAnsi" w:eastAsiaTheme="minorEastAsia" w:hAnsiTheme="minorHAnsi" w:cstheme="minorBidi"/>
+              <w:rFonts w:asciiTheme="minorHAnsi" w:hAnsiTheme="minorHAnsi" w:eastAsiaTheme="minorEastAsia" w:cstheme="minorBidi"/>
               <w:noProof/>
               <w:lang w:val="fr-FR" w:eastAsia="zh-CN"/>
             </w:rPr>
           </w:pPr>
-          <w:hyperlink w:anchor="_Toc125638646" w:history="1">
+          <w:hyperlink w:history="1" w:anchor="_Toc125638646">
             <w:r>
               <w:rPr>
                 <w:rStyle w:val="Lienhypertexte"/>
-                <w:rFonts w:ascii="Urbanist" w:eastAsia="Cambria" w:hAnsi="Urbanist" w:cs="Urbanist"/>
+                <w:rFonts w:ascii="Urbanist" w:hAnsi="Urbanist" w:eastAsia="Cambria" w:cs="Urbanist"/>
                 <w:b/>
                 <w:noProof/>
               </w:rPr>
@@ -1116,7 +1023,7 @@
           <w:szCs w:val="36"/>
         </w:rPr>
       </w:pPr>
-      <w:bookmarkStart w:id="10" w:name="_29vvt5imbdxa" w:colFirst="0" w:colLast="0"/>
+      <w:bookmarkStart w:name="_29vvt5imbdxa" w:colFirst="0" w:colLast="0" w:id="10"/>
       <w:bookmarkEnd w:id="10"/>
       <w:r>
         <w:rPr>
@@ -1132,18 +1039,18 @@
         <w:pStyle w:val="Titre1"/>
         <w:jc w:val="both"/>
         <w:rPr>
-          <w:rFonts w:ascii="Urbanist" w:eastAsia="Cambria" w:hAnsi="Urbanist" w:cs="Urbanist"/>
+          <w:rFonts w:ascii="Urbanist" w:hAnsi="Urbanist" w:eastAsia="Cambria" w:cs="Urbanist"/>
           <w:b/>
           <w:sz w:val="44"/>
           <w:szCs w:val="44"/>
         </w:rPr>
       </w:pPr>
-      <w:bookmarkStart w:id="11" w:name="_ey4yutylo5kq" w:colFirst="0" w:colLast="0"/>
-      <w:bookmarkStart w:id="12" w:name="_Toc125638638"/>
+      <w:bookmarkStart w:name="_ey4yutylo5kq" w:colFirst="0" w:colLast="0" w:id="11"/>
+      <w:bookmarkStart w:name="_Toc125638638" w:id="12"/>
       <w:bookmarkEnd w:id="11"/>
       <w:r>
         <w:rPr>
-          <w:rFonts w:ascii="Urbanist" w:eastAsia="Cambria" w:hAnsi="Urbanist" w:cs="Urbanist"/>
+          <w:rFonts w:ascii="Urbanist" w:hAnsi="Urbanist" w:eastAsia="Cambria" w:cs="Urbanist"/>
           <w:b/>
           <w:sz w:val="44"/>
           <w:szCs w:val="44"/>
@@ -1177,12 +1084,12 @@
         <w:tblW w:w="9029" w:type="dxa"/>
         <w:tblInd w:w="0" w:type="dxa"/>
         <w:tblBorders>
-          <w:top w:val="single" w:sz="8" w:space="0" w:color="000000"/>
-          <w:left w:val="single" w:sz="8" w:space="0" w:color="000000"/>
-          <w:bottom w:val="single" w:sz="8" w:space="0" w:color="000000"/>
-          <w:right w:val="single" w:sz="8" w:space="0" w:color="000000"/>
-          <w:insideH w:val="single" w:sz="8" w:space="0" w:color="000000"/>
-          <w:insideV w:val="single" w:sz="8" w:space="0" w:color="000000"/>
+          <w:top w:val="single" w:color="000000" w:sz="8" w:space="0"/>
+          <w:left w:val="single" w:color="000000" w:sz="8" w:space="0"/>
+          <w:bottom w:val="single" w:color="000000" w:sz="8" w:space="0"/>
+          <w:right w:val="single" w:color="000000" w:sz="8" w:space="0"/>
+          <w:insideH w:val="single" w:color="000000" w:sz="8" w:space="0"/>
+          <w:insideV w:val="single" w:color="000000" w:sz="8" w:space="0"/>
         </w:tblBorders>
         <w:tblLayout w:type="fixed"/>
         <w:tblLook w:val="0600" w:firstRow="0" w:lastRow="0" w:firstColumn="0" w:lastColumn="0" w:noHBand="1" w:noVBand="1"/>
@@ -1294,7 +1201,7 @@
             </w:r>
             <w:r>
               <w:rPr>
-                <w:rFonts w:ascii="Urbanist" w:eastAsia="Cambria" w:hAnsi="Urbanist" w:cs="Urbanist"/>
+                <w:rFonts w:ascii="Urbanist" w:hAnsi="Urbanist" w:eastAsia="Cambria" w:cs="Urbanist"/>
                 <w:sz w:val="24"/>
                 <w:szCs w:val="24"/>
               </w:rPr>
@@ -1427,7 +1334,7 @@
           <w:tcPr>
             <w:tcW w:w="5093" w:type="dxa"/>
             <w:tcBorders>
-              <w:bottom w:val="single" w:sz="12" w:space="0" w:color="000000"/>
+              <w:bottom w:val="single" w:color="000000" w:sz="12" w:space="0"/>
             </w:tcBorders>
             <w:shd w:val="clear" w:color="auto" w:fill="auto"/>
             <w:tcMar>
@@ -1461,7 +1368,7 @@
           <w:tcPr>
             <w:tcW w:w="3936" w:type="dxa"/>
             <w:tcBorders>
-              <w:bottom w:val="single" w:sz="12" w:space="0" w:color="000000"/>
+              <w:bottom w:val="single" w:color="000000" w:sz="12" w:space="0"/>
             </w:tcBorders>
             <w:shd w:val="clear" w:color="auto" w:fill="auto"/>
             <w:tcMar>
@@ -1521,7 +1428,7 @@
           <w:tcPr>
             <w:tcW w:w="5093" w:type="dxa"/>
             <w:tcBorders>
-              <w:top w:val="single" w:sz="12" w:space="0" w:color="000000"/>
+              <w:top w:val="single" w:color="000000" w:sz="12" w:space="0"/>
             </w:tcBorders>
             <w:shd w:val="clear" w:color="auto" w:fill="auto"/>
             <w:tcMar>
@@ -1557,7 +1464,7 @@
           <w:tcPr>
             <w:tcW w:w="3936" w:type="dxa"/>
             <w:tcBorders>
-              <w:top w:val="single" w:sz="12" w:space="0" w:color="000000"/>
+              <w:top w:val="single" w:color="000000" w:sz="12" w:space="0"/>
             </w:tcBorders>
             <w:shd w:val="clear" w:color="auto" w:fill="auto"/>
             <w:tcMar>
@@ -1649,18 +1556,18 @@
         <w:pStyle w:val="Titre1"/>
         <w:jc w:val="both"/>
         <w:rPr>
-          <w:rFonts w:ascii="Urbanist" w:eastAsia="Cambria" w:hAnsi="Urbanist" w:cs="Urbanist"/>
+          <w:rFonts w:ascii="Urbanist" w:hAnsi="Urbanist" w:eastAsia="Cambria" w:cs="Urbanist"/>
           <w:b/>
           <w:sz w:val="44"/>
           <w:szCs w:val="44"/>
         </w:rPr>
       </w:pPr>
-      <w:bookmarkStart w:id="13" w:name="_yp3b13ny20ya" w:colFirst="0" w:colLast="0"/>
-      <w:bookmarkStart w:id="14" w:name="_Toc125638639"/>
+      <w:bookmarkStart w:name="_yp3b13ny20ya" w:colFirst="0" w:colLast="0" w:id="13"/>
+      <w:bookmarkStart w:name="_Toc125638639" w:id="14"/>
       <w:bookmarkEnd w:id="13"/>
       <w:r>
         <w:rPr>
-          <w:rFonts w:ascii="Urbanist" w:eastAsia="Cambria" w:hAnsi="Urbanist" w:cs="Urbanist"/>
+          <w:rFonts w:ascii="Urbanist" w:hAnsi="Urbanist" w:eastAsia="Cambria" w:cs="Urbanist"/>
           <w:b/>
           <w:sz w:val="44"/>
           <w:szCs w:val="44"/>
@@ -1670,7 +1577,7 @@
       </w:r>
       <w:r>
         <w:rPr>
-          <w:rFonts w:ascii="Urbanist" w:eastAsia="Cambria" w:hAnsi="Urbanist" w:cs="Urbanist"/>
+          <w:rFonts w:ascii="Urbanist" w:hAnsi="Urbanist" w:eastAsia="Cambria" w:cs="Urbanist"/>
           <w:b/>
           <w:sz w:val="44"/>
           <w:szCs w:val="44"/>
@@ -1679,7 +1586,7 @@
       </w:r>
       <w:r>
         <w:rPr>
-          <w:rFonts w:ascii="Urbanist" w:eastAsia="Cambria" w:hAnsi="Urbanist" w:cs="Urbanist"/>
+          <w:rFonts w:ascii="Urbanist" w:hAnsi="Urbanist" w:eastAsia="Cambria" w:cs="Urbanist"/>
           <w:b/>
           <w:sz w:val="44"/>
           <w:szCs w:val="44"/>
@@ -1688,7 +1595,7 @@
       </w:r>
       <w:r>
         <w:rPr>
-          <w:rFonts w:ascii="Urbanist" w:eastAsia="Cambria" w:hAnsi="Urbanist" w:cs="Urbanist"/>
+          <w:rFonts w:ascii="Urbanist" w:hAnsi="Urbanist" w:eastAsia="Cambria" w:cs="Urbanist"/>
           <w:b/>
           <w:sz w:val="44"/>
           <w:szCs w:val="44"/>
@@ -1697,7 +1604,7 @@
       </w:r>
       <w:r>
         <w:rPr>
-          <w:rFonts w:ascii="Urbanist" w:eastAsia="Cambria" w:hAnsi="Urbanist" w:cs="Urbanist"/>
+          <w:rFonts w:ascii="Urbanist" w:hAnsi="Urbanist" w:eastAsia="Cambria" w:cs="Urbanist"/>
           <w:b/>
           <w:sz w:val="44"/>
           <w:szCs w:val="44"/>
@@ -1707,7 +1614,7 @@
       <w:bookmarkEnd w:id="14"/>
       <w:r>
         <w:rPr>
-          <w:rFonts w:ascii="Urbanist" w:eastAsia="Cambria" w:hAnsi="Urbanist" w:cs="Urbanist"/>
+          <w:rFonts w:ascii="Urbanist" w:hAnsi="Urbanist" w:eastAsia="Cambria" w:cs="Urbanist"/>
           <w:b/>
           <w:sz w:val="44"/>
           <w:szCs w:val="44"/>
@@ -1721,21 +1628,21 @@
         <w:spacing w:before="0" w:after="0"/>
         <w:jc w:val="both"/>
         <w:rPr>
-          <w:rFonts w:ascii="Urbanist" w:eastAsia="Cambria" w:hAnsi="Urbanist" w:cs="Urbanist"/>
+          <w:rFonts w:ascii="Urbanist" w:hAnsi="Urbanist" w:eastAsia="Cambria" w:cs="Urbanist"/>
           <w:color w:val="000000"/>
           <w:sz w:val="32"/>
           <w:szCs w:val="32"/>
           <w:u w:val="single"/>
         </w:rPr>
       </w:pPr>
-      <w:bookmarkStart w:id="15" w:name="_pgcb2w4sz977" w:colFirst="0" w:colLast="0"/>
-      <w:bookmarkStart w:id="16" w:name="_Toc125626942"/>
-      <w:bookmarkStart w:id="17" w:name="_Toc125635808"/>
-      <w:bookmarkStart w:id="18" w:name="_Toc125638640"/>
+      <w:bookmarkStart w:name="_pgcb2w4sz977" w:colFirst="0" w:colLast="0" w:id="15"/>
+      <w:bookmarkStart w:name="_Toc125626942" w:id="16"/>
+      <w:bookmarkStart w:name="_Toc125635808" w:id="17"/>
+      <w:bookmarkStart w:name="_Toc125638640" w:id="18"/>
       <w:bookmarkEnd w:id="15"/>
       <w:r>
         <w:rPr>
-          <w:rFonts w:ascii="Urbanist" w:eastAsia="Cambria" w:hAnsi="Urbanist" w:cs="Urbanist"/>
+          <w:rFonts w:ascii="Urbanist" w:hAnsi="Urbanist" w:eastAsia="Cambria" w:cs="Urbanist"/>
           <w:color w:val="000000"/>
           <w:sz w:val="32"/>
           <w:szCs w:val="32"/>
@@ -1745,7 +1652,7 @@
       </w:r>
       <w:r>
         <w:rPr>
-          <w:rFonts w:ascii="Urbanist" w:eastAsia="Cambria" w:hAnsi="Urbanist" w:cs="Urbanist"/>
+          <w:rFonts w:ascii="Urbanist" w:hAnsi="Urbanist" w:eastAsia="Cambria" w:cs="Urbanist"/>
           <w:color w:val="000000"/>
           <w:sz w:val="32"/>
           <w:szCs w:val="32"/>
@@ -1755,7 +1662,7 @@
       </w:r>
       <w:r>
         <w:rPr>
-          <w:rFonts w:ascii="Urbanist" w:eastAsia="Cambria" w:hAnsi="Urbanist" w:cs="Urbanist"/>
+          <w:rFonts w:ascii="Urbanist" w:hAnsi="Urbanist" w:eastAsia="Cambria" w:cs="Urbanist"/>
           <w:color w:val="000000"/>
           <w:sz w:val="32"/>
           <w:szCs w:val="32"/>
@@ -1769,106 +1676,35 @@
     </w:p>
     <w:p>
       <w:pPr>
-        <w:jc w:val="both"/>
-        <w:rPr>
-          <w:rFonts w:ascii="Urbanist" w:eastAsia="Cambria" w:hAnsi="Urbanist" w:cs="Urbanist"/>
-          <w:sz w:val="24"/>
-          <w:szCs w:val="24"/>
-        </w:rPr>
-      </w:pPr>
-      <w:r>
-        <w:rPr>
-          <w:rFonts w:ascii="Urbanist" w:eastAsia="Cambria" w:hAnsi="Urbanist" w:cs="Urbanist"/>
-          <w:sz w:val="24"/>
-          <w:szCs w:val="24"/>
-        </w:rPr>
-        <w:t>Pendant le mois d’avril prochain, nous voudrions projeter le</w:t>
-      </w:r>
-      <w:r>
-        <w:rPr>
-          <w:rFonts w:ascii="Urbanist" w:eastAsia="Cambria" w:hAnsi="Urbanist" w:cs="Urbanist"/>
-          <w:sz w:val="24"/>
-          <w:szCs w:val="24"/>
-        </w:rPr>
-        <w:t xml:space="preserve"> documentaire « Par où commencer »</w:t>
-      </w:r>
-      <w:r>
-        <w:rPr>
-          <w:rFonts w:ascii="Urbanist" w:eastAsia="Cambria" w:hAnsi="Urbanist" w:cs="Urbanist"/>
-          <w:sz w:val="24"/>
-          <w:szCs w:val="24"/>
-        </w:rPr>
-        <w:t xml:space="preserve">. Ce dernier a été </w:t>
-      </w:r>
-      <w:r>
-        <w:rPr>
-          <w:rFonts w:ascii="Urbanist" w:eastAsia="Cambria" w:hAnsi="Urbanist" w:cs="Urbanist"/>
-          <w:sz w:val="24"/>
-          <w:szCs w:val="24"/>
-        </w:rPr>
-        <w:t>cré</w:t>
-      </w:r>
-      <w:r>
-        <w:rPr>
-          <w:rFonts w:ascii="Urbanist" w:eastAsia="Cambria" w:hAnsi="Urbanist" w:cs="Urbanist"/>
-          <w:sz w:val="24"/>
-          <w:szCs w:val="24"/>
-        </w:rPr>
-        <w:t>é</w:t>
-      </w:r>
-      <w:r>
-        <w:rPr>
-          <w:rFonts w:ascii="Urbanist" w:eastAsia="Cambria" w:hAnsi="Urbanist" w:cs="Urbanist"/>
-          <w:sz w:val="24"/>
-          <w:szCs w:val="24"/>
-        </w:rPr>
-        <w:t xml:space="preserve"> par 5 jeunes </w:t>
+        <w:pStyle w:val="Normal"/>
+        <w:jc w:val="both"/>
+        <w:rPr>
+          <w:rFonts w:ascii="Urbanist" w:hAnsi="Urbanist" w:eastAsia="Cambria" w:cs="Urbanist"/>
+          <w:sz w:val="24"/>
+          <w:szCs w:val="24"/>
+        </w:rPr>
+      </w:pPr>
+      <w:r>
+        <w:rPr>
+          <w:rFonts w:ascii="Urbanist" w:hAnsi="Urbanist" w:eastAsia="Cambria" w:cs="Urbanist"/>
+          <w:sz w:val="24"/>
+          <w:szCs w:val="24"/>
+        </w:rPr>
+        <w:t xml:space="preserve">Le documentaire « Par où commencer » a été réalisé par 5 jeunes </w:t>
       </w:r>
       <w:proofErr w:type="spellStart"/>
       <w:r>
         <w:rPr>
-          <w:rFonts w:ascii="Urbanist" w:eastAsia="Cambria" w:hAnsi="Urbanist" w:cs="Urbanist"/>
-          <w:sz w:val="24"/>
-          <w:szCs w:val="24"/>
-        </w:rPr>
-        <w:t>greneblois</w:t>
-      </w:r>
-      <w:r>
-        <w:rPr>
-          <w:rFonts w:ascii="Urbanist" w:eastAsia="Cambria" w:hAnsi="Urbanist" w:cs="Urbanist"/>
-          <w:sz w:val="24"/>
-          <w:szCs w:val="24"/>
-        </w:rPr>
-        <w:t>·</w:t>
-      </w:r>
-      <w:r>
-        <w:rPr>
-          <w:rFonts w:ascii="Urbanist" w:eastAsia="Cambria" w:hAnsi="Urbanist" w:cs="Urbanist"/>
-          <w:sz w:val="24"/>
-          <w:szCs w:val="24"/>
-        </w:rPr>
-        <w:t>x</w:t>
-      </w:r>
-      <w:r>
-        <w:rPr>
-          <w:rFonts w:ascii="Urbanist" w:eastAsia="Cambria" w:hAnsi="Urbanist" w:cs="Urbanist"/>
-          <w:sz w:val="24"/>
-          <w:szCs w:val="24"/>
-        </w:rPr>
-        <w:t>·</w:t>
-      </w:r>
-      <w:r>
-        <w:rPr>
-          <w:rFonts w:ascii="Urbanist" w:eastAsia="Cambria" w:hAnsi="Urbanist" w:cs="Urbanist"/>
-          <w:sz w:val="24"/>
-          <w:szCs w:val="24"/>
-        </w:rPr>
-        <w:t>es</w:t>
+          <w:rFonts w:ascii="Urbanist" w:hAnsi="Urbanist" w:eastAsia="Cambria" w:cs="Urbanist"/>
+          <w:sz w:val="24"/>
+          <w:szCs w:val="24"/>
+        </w:rPr>
+        <w:t>greneblois·x·es</w:t>
       </w:r>
       <w:proofErr w:type="spellEnd"/>
       <w:r>
         <w:rPr>
-          <w:rFonts w:ascii="Urbanist" w:eastAsia="Cambria" w:hAnsi="Urbanist" w:cs="Urbanist"/>
+          <w:rFonts w:ascii="Urbanist" w:hAnsi="Urbanist" w:eastAsia="Cambria" w:cs="Urbanist"/>
           <w:sz w:val="24"/>
           <w:szCs w:val="24"/>
         </w:rPr>
@@ -1877,153 +1713,49 @@
       <w:proofErr w:type="spellStart"/>
       <w:r>
         <w:rPr>
-          <w:rFonts w:ascii="Urbanist" w:eastAsia="Cambria" w:hAnsi="Urbanist" w:cs="Urbanist"/>
-          <w:sz w:val="24"/>
-          <w:szCs w:val="24"/>
-        </w:rPr>
-        <w:t>parti</w:t>
-      </w:r>
-      <w:r>
-        <w:rPr>
-          <w:rFonts w:ascii="Urbanist" w:eastAsia="Cambria" w:hAnsi="Urbanist" w:cs="Urbanist"/>
-          <w:sz w:val="24"/>
-          <w:szCs w:val="24"/>
-        </w:rPr>
-        <w:t>·</w:t>
-      </w:r>
-      <w:r>
-        <w:rPr>
-          <w:rFonts w:ascii="Urbanist" w:eastAsia="Cambria" w:hAnsi="Urbanist" w:cs="Urbanist"/>
-          <w:sz w:val="24"/>
-          <w:szCs w:val="24"/>
-        </w:rPr>
-        <w:t>x</w:t>
-      </w:r>
-      <w:r>
-        <w:rPr>
-          <w:rFonts w:ascii="Urbanist" w:eastAsia="Cambria" w:hAnsi="Urbanist" w:cs="Urbanist"/>
-          <w:sz w:val="24"/>
-          <w:szCs w:val="24"/>
-        </w:rPr>
-        <w:t>·</w:t>
-      </w:r>
-      <w:r>
-        <w:rPr>
-          <w:rFonts w:ascii="Urbanist" w:eastAsia="Cambria" w:hAnsi="Urbanist" w:cs="Urbanist"/>
-          <w:sz w:val="24"/>
-          <w:szCs w:val="24"/>
-        </w:rPr>
-        <w:t>es</w:t>
+          <w:rFonts w:ascii="Urbanist" w:hAnsi="Urbanist" w:eastAsia="Cambria" w:cs="Urbanist"/>
+          <w:sz w:val="24"/>
+          <w:szCs w:val="24"/>
+        </w:rPr>
+        <w:t>parti·x·es</w:t>
       </w:r>
       <w:proofErr w:type="spellEnd"/>
       <w:r>
         <w:rPr>
-          <w:rFonts w:ascii="Urbanist" w:eastAsia="Cambria" w:hAnsi="Urbanist" w:cs="Urbanist"/>
-          <w:sz w:val="24"/>
-          <w:szCs w:val="24"/>
-        </w:rPr>
-        <w:t xml:space="preserve"> en Europe à la rencontre des jeunes activistes pour l’écologie. </w:t>
-      </w:r>
-      <w:r>
-        <w:rPr>
-          <w:rFonts w:ascii="Urbanist" w:eastAsia="Cambria" w:hAnsi="Urbanist" w:cs="Urbanist"/>
-          <w:sz w:val="24"/>
-          <w:szCs w:val="24"/>
-        </w:rPr>
-        <w:t xml:space="preserve">Cet évènement permettra de montrer comment des individus peuvent mener des actions concrètes </w:t>
-      </w:r>
-      <w:r>
-        <w:rPr>
-          <w:rFonts w:ascii="Urbanist" w:eastAsia="Cambria" w:hAnsi="Urbanist" w:cs="Urbanist"/>
-          <w:sz w:val="24"/>
-          <w:szCs w:val="24"/>
-        </w:rPr>
-        <w:t xml:space="preserve">à l’échelle locale et </w:t>
-      </w:r>
-      <w:r>
-        <w:rPr>
-          <w:rFonts w:ascii="Urbanist" w:eastAsia="Cambria" w:hAnsi="Urbanist" w:cs="Urbanist"/>
-          <w:sz w:val="24"/>
-          <w:szCs w:val="24"/>
-        </w:rPr>
-        <w:t>à but écologique dans toute l’Europe et entraîn</w:t>
-      </w:r>
-      <w:r>
-        <w:rPr>
-          <w:rFonts w:ascii="Urbanist" w:eastAsia="Cambria" w:hAnsi="Urbanist" w:cs="Urbanist"/>
-          <w:sz w:val="24"/>
-          <w:szCs w:val="24"/>
-        </w:rPr>
-        <w:t>er</w:t>
-      </w:r>
-      <w:r>
-        <w:rPr>
-          <w:rFonts w:ascii="Urbanist" w:eastAsia="Cambria" w:hAnsi="Urbanist" w:cs="Urbanist"/>
-          <w:sz w:val="24"/>
-          <w:szCs w:val="24"/>
-        </w:rPr>
-        <w:t xml:space="preserve"> des conséquences directes</w:t>
-      </w:r>
-      <w:r>
-        <w:rPr>
-          <w:rFonts w:ascii="Urbanist" w:eastAsia="Cambria" w:hAnsi="Urbanist" w:cs="Urbanist"/>
-          <w:sz w:val="24"/>
-          <w:szCs w:val="24"/>
-        </w:rPr>
-        <w:t xml:space="preserve"> et globales</w:t>
-      </w:r>
-      <w:r>
-        <w:rPr>
-          <w:rFonts w:ascii="Urbanist" w:eastAsia="Cambria" w:hAnsi="Urbanist" w:cs="Urbanist"/>
-          <w:sz w:val="24"/>
-          <w:szCs w:val="24"/>
-        </w:rPr>
-        <w:t xml:space="preserve">. </w:t>
-      </w:r>
-      <w:r>
-        <w:rPr>
-          <w:rFonts w:ascii="Urbanist" w:eastAsia="Cambria" w:hAnsi="Urbanist" w:cs="Urbanist"/>
-          <w:sz w:val="24"/>
-          <w:szCs w:val="24"/>
-        </w:rPr>
-        <w:t>La projection sera accompagnée d’une présentation de l’expérience vécue par la personne chargée de la communication du documentaire. Pour finir, un apéro informel rassemblera tout le monde pour clore l’événement et ouvrir la discussion</w:t>
-      </w:r>
-      <w:r>
-        <w:rPr>
-          <w:rFonts w:ascii="Urbanist" w:eastAsia="Cambria" w:hAnsi="Urbanist" w:cs="Urbanist"/>
-          <w:sz w:val="24"/>
-          <w:szCs w:val="24"/>
-        </w:rPr>
-        <w:t xml:space="preserve"> sur le sujet. </w:t>
-      </w:r>
-    </w:p>
-    <w:p>
-      <w:pPr>
-        <w:rPr>
-          <w:rFonts w:ascii="Urbanist" w:eastAsia="Cambria" w:hAnsi="Urbanist" w:cs="Urbanist"/>
-          <w:sz w:val="24"/>
-          <w:szCs w:val="24"/>
-        </w:rPr>
-      </w:pPr>
-      <w:bookmarkStart w:id="19" w:name="_85r3d5uvoubh" w:colFirst="0" w:colLast="0"/>
-      <w:bookmarkStart w:id="20" w:name="_6wcobs9ogw4q" w:colFirst="0" w:colLast="0"/>
-      <w:bookmarkStart w:id="21" w:name="_Toc125626944"/>
+          <w:rFonts w:ascii="Urbanist" w:hAnsi="Urbanist" w:eastAsia="Cambria" w:cs="Urbanist"/>
+          <w:sz w:val="24"/>
+          <w:szCs w:val="24"/>
+        </w:rPr>
+        <w:t xml:space="preserve"> en Europe à la rencontre des jeunes activistes pour l’écologie. Nous voudrions projeter ce documentaire afin de montrer comment des individus peuvent mener des actions concrètes à l’échelle locale, à but écologique dans toute l’Europe et entraîner des conséquences directes et globales. La projection sera suivie d’une présentation de l’expérience vécue par la personne chargée de la communication du documentaire. Pour finir, un apéro informel rassemblera tout le monde pour clore l’événement et ouvrir la discussion sur le sujet. Cet évènement a été pensé et aura lieu sur le campus de l’EPFL pendant le mois d’avril prochain.</w:t>
+      </w:r>
+    </w:p>
+    <w:p>
+      <w:pPr>
+        <w:rPr>
+          <w:rFonts w:ascii="Urbanist" w:hAnsi="Urbanist" w:eastAsia="Cambria" w:cs="Urbanist"/>
+          <w:sz w:val="24"/>
+          <w:szCs w:val="24"/>
+        </w:rPr>
+      </w:pPr>
+      <w:bookmarkStart w:name="_85r3d5uvoubh" w:id="19"/>
+      <w:bookmarkStart w:name="_6wcobs9ogw4q" w:id="20"/>
+      <w:bookmarkStart w:name="_Toc125626944" w:id="21"/>
       <w:bookmarkEnd w:id="19"/>
       <w:bookmarkEnd w:id="20"/>
     </w:p>
     <w:p>
       <w:pPr>
         <w:rPr>
-          <w:rFonts w:ascii="Urbanist" w:eastAsia="Cambria" w:hAnsi="Urbanist" w:cs="Urbanist"/>
-          <w:sz w:val="24"/>
-          <w:szCs w:val="24"/>
-        </w:rPr>
-      </w:pPr>
-    </w:p>
-    <w:p>
-      <w:pPr>
-        <w:rPr>
-          <w:rFonts w:ascii="Urbanist" w:eastAsia="Cambria" w:hAnsi="Urbanist" w:cs="Urbanist"/>
+          <w:rFonts w:ascii="Urbanist" w:hAnsi="Urbanist" w:eastAsia="Cambria" w:cs="Urbanist"/>
+          <w:sz w:val="24"/>
+          <w:szCs w:val="24"/>
+        </w:rPr>
+      </w:pPr>
+    </w:p>
+    <w:p>
+      <w:pPr>
+        <w:rPr>
+          <w:rFonts w:ascii="Urbanist" w:hAnsi="Urbanist" w:eastAsia="Cambria" w:cs="Urbanist"/>
           <w:b/>
           <w:sz w:val="44"/>
           <w:szCs w:val="44"/>
@@ -2031,7 +1763,7 @@
       </w:pPr>
       <w:r>
         <w:rPr>
-          <w:rFonts w:ascii="Urbanist" w:eastAsia="Cambria" w:hAnsi="Urbanist" w:cs="Urbanist"/>
+          <w:rFonts w:ascii="Urbanist" w:hAnsi="Urbanist" w:eastAsia="Cambria" w:cs="Urbanist"/>
           <w:sz w:val="24"/>
           <w:szCs w:val="24"/>
           <w:u w:val="single"/>
@@ -2044,7 +1776,7 @@
       <w:pPr>
         <w:jc w:val="both"/>
         <w:rPr>
-          <w:rFonts w:ascii="Urbanist" w:eastAsia="Cambria" w:hAnsi="Urbanist" w:cs="Urbanist"/>
+          <w:rFonts w:ascii="Urbanist" w:hAnsi="Urbanist" w:eastAsia="Cambria" w:cs="Urbanist"/>
           <w:sz w:val="24"/>
           <w:szCs w:val="24"/>
           <w:u w:val="single"/>
@@ -2057,12 +1789,12 @@
         <w:tblW w:w="9000" w:type="dxa"/>
         <w:tblInd w:w="0" w:type="dxa"/>
         <w:tblBorders>
-          <w:top w:val="single" w:sz="8" w:space="0" w:color="000000"/>
-          <w:left w:val="single" w:sz="8" w:space="0" w:color="000000"/>
-          <w:bottom w:val="single" w:sz="8" w:space="0" w:color="000000"/>
-          <w:right w:val="single" w:sz="8" w:space="0" w:color="000000"/>
-          <w:insideH w:val="single" w:sz="8" w:space="0" w:color="000000"/>
-          <w:insideV w:val="single" w:sz="8" w:space="0" w:color="000000"/>
+          <w:top w:val="single" w:color="000000" w:sz="8" w:space="0"/>
+          <w:left w:val="single" w:color="000000" w:sz="8" w:space="0"/>
+          <w:bottom w:val="single" w:color="000000" w:sz="8" w:space="0"/>
+          <w:right w:val="single" w:color="000000" w:sz="8" w:space="0"/>
+          <w:insideH w:val="single" w:color="000000" w:sz="8" w:space="0"/>
+          <w:insideV w:val="single" w:color="000000" w:sz="8" w:space="0"/>
         </w:tblBorders>
         <w:tblLayout w:type="fixed"/>
         <w:tblLook w:val="0600" w:firstRow="0" w:lastRow="0" w:firstColumn="0" w:lastColumn="0" w:noHBand="1" w:noVBand="1"/>
@@ -2078,7 +1810,7 @@
             <w:tcBorders>
               <w:top w:val="nil"/>
               <w:left w:val="nil"/>
-              <w:bottom w:val="single" w:sz="4" w:space="0" w:color="000000"/>
+              <w:bottom w:val="single" w:color="000000" w:sz="4" w:space="0"/>
               <w:right w:val="nil"/>
             </w:tcBorders>
             <w:shd w:val="clear" w:color="auto" w:fill="auto"/>
@@ -2094,7 +1826,7 @@
               <w:widowControl w:val="0"/>
               <w:spacing w:line="240" w:lineRule="auto"/>
               <w:rPr>
-                <w:rFonts w:ascii="Urbanist" w:eastAsia="Cambria" w:hAnsi="Urbanist" w:cs="Urbanist"/>
+                <w:rFonts w:ascii="Urbanist" w:hAnsi="Urbanist" w:eastAsia="Cambria" w:cs="Urbanist"/>
                 <w:b/>
                 <w:sz w:val="24"/>
                 <w:szCs w:val="24"/>
@@ -2102,7 +1834,7 @@
             </w:pPr>
             <w:r>
               <w:rPr>
-                <w:rFonts w:ascii="Urbanist" w:eastAsia="Cambria" w:hAnsi="Urbanist" w:cs="Urbanist"/>
+                <w:rFonts w:ascii="Urbanist" w:hAnsi="Urbanist" w:eastAsia="Cambria" w:cs="Urbanist"/>
                 <w:b/>
                 <w:sz w:val="24"/>
                 <w:szCs w:val="24"/>
@@ -2117,7 +1849,7 @@
             <w:tcBorders>
               <w:top w:val="nil"/>
               <w:left w:val="nil"/>
-              <w:bottom w:val="single" w:sz="4" w:space="0" w:color="000000"/>
+              <w:bottom w:val="single" w:color="000000" w:sz="4" w:space="0"/>
               <w:right w:val="nil"/>
             </w:tcBorders>
             <w:shd w:val="clear" w:color="auto" w:fill="auto"/>
@@ -2133,7 +1865,7 @@
               <w:widowControl w:val="0"/>
               <w:spacing w:line="240" w:lineRule="auto"/>
               <w:rPr>
-                <w:rFonts w:ascii="Urbanist" w:eastAsia="Cambria" w:hAnsi="Urbanist" w:cs="Urbanist"/>
+                <w:rFonts w:ascii="Urbanist" w:hAnsi="Urbanist" w:eastAsia="Cambria" w:cs="Urbanist"/>
                 <w:b/>
                 <w:sz w:val="24"/>
                 <w:szCs w:val="24"/>
@@ -2141,7 +1873,7 @@
             </w:pPr>
             <w:r>
               <w:rPr>
-                <w:rFonts w:ascii="Urbanist" w:eastAsia="Cambria" w:hAnsi="Urbanist" w:cs="Urbanist"/>
+                <w:rFonts w:ascii="Urbanist" w:hAnsi="Urbanist" w:eastAsia="Cambria" w:cs="Urbanist"/>
                 <w:b/>
                 <w:sz w:val="24"/>
                 <w:szCs w:val="24"/>
@@ -2156,7 +1888,7 @@
           <w:tcPr>
             <w:tcW w:w="5655" w:type="dxa"/>
             <w:tcBorders>
-              <w:top w:val="single" w:sz="4" w:space="0" w:color="000000"/>
+              <w:top w:val="single" w:color="000000" w:sz="4" w:space="0"/>
               <w:left w:val="nil"/>
               <w:bottom w:val="nil"/>
               <w:right w:val="nil"/>
@@ -2174,12 +1906,12 @@
               <w:widowControl w:val="0"/>
               <w:spacing w:line="240" w:lineRule="auto"/>
               <w:rPr>
-                <w:rFonts w:ascii="Urbanist" w:eastAsia="Cambria" w:hAnsi="Urbanist" w:cs="Urbanist"/>
+                <w:rFonts w:ascii="Urbanist" w:hAnsi="Urbanist" w:eastAsia="Cambria" w:cs="Urbanist"/>
               </w:rPr>
             </w:pPr>
             <w:r>
               <w:rPr>
-                <w:rFonts w:ascii="Urbanist" w:eastAsia="Cambria" w:hAnsi="Urbanist" w:cs="Urbanist"/>
+                <w:rFonts w:ascii="Urbanist" w:hAnsi="Urbanist" w:eastAsia="Cambria" w:cs="Urbanist"/>
               </w:rPr>
               <w:t>Frais de logement pour le conférencier</w:t>
             </w:r>
@@ -2189,7 +1921,7 @@
           <w:tcPr>
             <w:tcW w:w="3345" w:type="dxa"/>
             <w:tcBorders>
-              <w:top w:val="single" w:sz="4" w:space="0" w:color="000000"/>
+              <w:top w:val="single" w:color="000000" w:sz="4" w:space="0"/>
               <w:left w:val="nil"/>
               <w:bottom w:val="nil"/>
               <w:right w:val="nil"/>
@@ -2207,18 +1939,18 @@
               <w:widowControl w:val="0"/>
               <w:spacing w:line="240" w:lineRule="auto"/>
               <w:rPr>
-                <w:rFonts w:ascii="Urbanist" w:eastAsia="Cambria" w:hAnsi="Urbanist" w:cs="Urbanist"/>
+                <w:rFonts w:ascii="Urbanist" w:hAnsi="Urbanist" w:eastAsia="Cambria" w:cs="Urbanist"/>
               </w:rPr>
             </w:pPr>
             <w:r>
               <w:rPr>
-                <w:rFonts w:ascii="Urbanist" w:eastAsia="Cambria" w:hAnsi="Urbanist" w:cs="Urbanist"/>
+                <w:rFonts w:ascii="Urbanist" w:hAnsi="Urbanist" w:eastAsia="Cambria" w:cs="Urbanist"/>
               </w:rPr>
               <w:t>20</w:t>
             </w:r>
             <w:r>
               <w:rPr>
-                <w:rFonts w:ascii="Urbanist" w:eastAsia="Cambria" w:hAnsi="Urbanist" w:cs="Urbanist"/>
+                <w:rFonts w:ascii="Urbanist" w:hAnsi="Urbanist" w:eastAsia="Cambria" w:cs="Urbanist"/>
               </w:rPr>
               <w:t>0</w:t>
             </w:r>
@@ -2251,12 +1983,12 @@
               <w:widowControl w:val="0"/>
               <w:spacing w:line="240" w:lineRule="auto"/>
               <w:rPr>
-                <w:rFonts w:ascii="Urbanist" w:eastAsia="Cambria" w:hAnsi="Urbanist" w:cs="Urbanist"/>
+                <w:rFonts w:ascii="Urbanist" w:hAnsi="Urbanist" w:eastAsia="Cambria" w:cs="Urbanist"/>
               </w:rPr>
             </w:pPr>
             <w:r>
               <w:rPr>
-                <w:rFonts w:ascii="Urbanist" w:eastAsia="Cambria" w:hAnsi="Urbanist" w:cs="Urbanist"/>
+                <w:rFonts w:ascii="Urbanist" w:hAnsi="Urbanist" w:eastAsia="Cambria" w:cs="Urbanist"/>
               </w:rPr>
               <w:t>Frais de transport pour le conférencier</w:t>
             </w:r>
@@ -2284,12 +2016,12 @@
               <w:widowControl w:val="0"/>
               <w:spacing w:line="240" w:lineRule="auto"/>
               <w:rPr>
-                <w:rFonts w:ascii="Urbanist" w:eastAsia="Cambria" w:hAnsi="Urbanist" w:cs="Urbanist"/>
+                <w:rFonts w:ascii="Urbanist" w:hAnsi="Urbanist" w:eastAsia="Cambria" w:cs="Urbanist"/>
               </w:rPr>
             </w:pPr>
             <w:r>
               <w:rPr>
-                <w:rFonts w:ascii="Urbanist" w:eastAsia="Cambria" w:hAnsi="Urbanist" w:cs="Urbanist"/>
+                <w:rFonts w:ascii="Urbanist" w:hAnsi="Urbanist" w:eastAsia="Cambria" w:cs="Urbanist"/>
               </w:rPr>
               <w:t>100</w:t>
             </w:r>
@@ -2322,12 +2054,12 @@
               <w:widowControl w:val="0"/>
               <w:spacing w:line="240" w:lineRule="auto"/>
               <w:rPr>
-                <w:rFonts w:ascii="Urbanist" w:eastAsia="Cambria" w:hAnsi="Urbanist" w:cs="Urbanist"/>
+                <w:rFonts w:ascii="Urbanist" w:hAnsi="Urbanist" w:eastAsia="Cambria" w:cs="Urbanist"/>
               </w:rPr>
             </w:pPr>
             <w:r>
               <w:rPr>
-                <w:rFonts w:ascii="Urbanist" w:eastAsia="Cambria" w:hAnsi="Urbanist" w:cs="Urbanist"/>
+                <w:rFonts w:ascii="Urbanist" w:hAnsi="Urbanist" w:eastAsia="Cambria" w:cs="Urbanist"/>
               </w:rPr>
               <w:t>Repas pour le conférencier</w:t>
             </w:r>
@@ -2355,12 +2087,12 @@
               <w:widowControl w:val="0"/>
               <w:spacing w:line="240" w:lineRule="auto"/>
               <w:rPr>
-                <w:rFonts w:ascii="Urbanist" w:eastAsia="Cambria" w:hAnsi="Urbanist" w:cs="Urbanist"/>
+                <w:rFonts w:ascii="Urbanist" w:hAnsi="Urbanist" w:eastAsia="Cambria" w:cs="Urbanist"/>
               </w:rPr>
             </w:pPr>
             <w:r>
               <w:rPr>
-                <w:rFonts w:ascii="Urbanist" w:eastAsia="Cambria" w:hAnsi="Urbanist" w:cs="Urbanist"/>
+                <w:rFonts w:ascii="Urbanist" w:hAnsi="Urbanist" w:eastAsia="Cambria" w:cs="Urbanist"/>
               </w:rPr>
               <w:t>50</w:t>
             </w:r>
@@ -2393,12 +2125,12 @@
               <w:widowControl w:val="0"/>
               <w:spacing w:line="240" w:lineRule="auto"/>
               <w:rPr>
-                <w:rFonts w:ascii="Urbanist" w:eastAsia="Cambria" w:hAnsi="Urbanist" w:cs="Urbanist"/>
+                <w:rFonts w:ascii="Urbanist" w:hAnsi="Urbanist" w:eastAsia="Cambria" w:cs="Urbanist"/>
               </w:rPr>
             </w:pPr>
             <w:r>
               <w:rPr>
-                <w:rFonts w:ascii="Urbanist" w:eastAsia="Cambria" w:hAnsi="Urbanist" w:cs="Urbanist"/>
+                <w:rFonts w:ascii="Urbanist" w:hAnsi="Urbanist" w:eastAsia="Cambria" w:cs="Urbanist"/>
               </w:rPr>
               <w:t>Communication</w:t>
             </w:r>
@@ -2426,12 +2158,12 @@
               <w:widowControl w:val="0"/>
               <w:spacing w:line="240" w:lineRule="auto"/>
               <w:rPr>
-                <w:rFonts w:ascii="Urbanist" w:eastAsia="Cambria" w:hAnsi="Urbanist" w:cs="Urbanist"/>
+                <w:rFonts w:ascii="Urbanist" w:hAnsi="Urbanist" w:eastAsia="Cambria" w:cs="Urbanist"/>
               </w:rPr>
             </w:pPr>
             <w:r>
               <w:rPr>
-                <w:rFonts w:ascii="Urbanist" w:eastAsia="Cambria" w:hAnsi="Urbanist" w:cs="Urbanist"/>
+                <w:rFonts w:ascii="Urbanist" w:hAnsi="Urbanist" w:eastAsia="Cambria" w:cs="Urbanist"/>
               </w:rPr>
               <w:t>100</w:t>
             </w:r>
@@ -2464,12 +2196,12 @@
               <w:widowControl w:val="0"/>
               <w:spacing w:line="240" w:lineRule="auto"/>
               <w:rPr>
-                <w:rFonts w:ascii="Urbanist" w:eastAsia="Cambria" w:hAnsi="Urbanist" w:cs="Urbanist"/>
+                <w:rFonts w:ascii="Urbanist" w:hAnsi="Urbanist" w:eastAsia="Cambria" w:cs="Urbanist"/>
               </w:rPr>
             </w:pPr>
             <w:r>
               <w:rPr>
-                <w:rFonts w:ascii="Urbanist" w:eastAsia="Cambria" w:hAnsi="Urbanist" w:cs="Urbanist"/>
+                <w:rFonts w:ascii="Urbanist" w:hAnsi="Urbanist" w:eastAsia="Cambria" w:cs="Urbanist"/>
               </w:rPr>
               <w:t>Boisson/Nourriture lors de l’évènement</w:t>
             </w:r>
@@ -2497,12 +2229,12 @@
               <w:widowControl w:val="0"/>
               <w:spacing w:line="240" w:lineRule="auto"/>
               <w:rPr>
-                <w:rFonts w:ascii="Urbanist" w:eastAsia="Cambria" w:hAnsi="Urbanist" w:cs="Urbanist"/>
+                <w:rFonts w:ascii="Urbanist" w:hAnsi="Urbanist" w:eastAsia="Cambria" w:cs="Urbanist"/>
               </w:rPr>
             </w:pPr>
             <w:r>
               <w:rPr>
-                <w:rFonts w:ascii="Urbanist" w:eastAsia="Cambria" w:hAnsi="Urbanist" w:cs="Urbanist"/>
+                <w:rFonts w:ascii="Urbanist" w:hAnsi="Urbanist" w:eastAsia="Cambria" w:cs="Urbanist"/>
               </w:rPr>
               <w:t>50</w:t>
             </w:r>
@@ -2514,7 +2246,7 @@
           <w:tcPr>
             <w:tcW w:w="5655" w:type="dxa"/>
             <w:tcBorders>
-              <w:top w:val="single" w:sz="4" w:space="0" w:color="000000"/>
+              <w:top w:val="single" w:color="000000" w:sz="4" w:space="0"/>
               <w:left w:val="nil"/>
               <w:bottom w:val="nil"/>
               <w:right w:val="nil"/>
@@ -2532,7 +2264,7 @@
               <w:widowControl w:val="0"/>
               <w:spacing w:line="240" w:lineRule="auto"/>
               <w:rPr>
-                <w:rFonts w:ascii="Urbanist" w:eastAsia="Cambria" w:hAnsi="Urbanist" w:cs="Urbanist"/>
+                <w:rFonts w:ascii="Urbanist" w:hAnsi="Urbanist" w:eastAsia="Cambria" w:cs="Urbanist"/>
                 <w:b/>
                 <w:sz w:val="24"/>
                 <w:szCs w:val="24"/>
@@ -2540,7 +2272,7 @@
             </w:pPr>
             <w:r>
               <w:rPr>
-                <w:rFonts w:ascii="Urbanist" w:eastAsia="Cambria" w:hAnsi="Urbanist" w:cs="Urbanist"/>
+                <w:rFonts w:ascii="Urbanist" w:hAnsi="Urbanist" w:eastAsia="Cambria" w:cs="Urbanist"/>
                 <w:b/>
                 <w:sz w:val="24"/>
                 <w:szCs w:val="24"/>
@@ -2553,7 +2285,7 @@
           <w:tcPr>
             <w:tcW w:w="3345" w:type="dxa"/>
             <w:tcBorders>
-              <w:top w:val="single" w:sz="4" w:space="0" w:color="000000"/>
+              <w:top w:val="single" w:color="000000" w:sz="4" w:space="0"/>
               <w:left w:val="nil"/>
               <w:bottom w:val="nil"/>
               <w:right w:val="nil"/>
@@ -2571,7 +2303,7 @@
               <w:widowControl w:val="0"/>
               <w:spacing w:line="240" w:lineRule="auto"/>
               <w:rPr>
-                <w:rFonts w:ascii="Urbanist" w:eastAsia="Cambria" w:hAnsi="Urbanist" w:cs="Urbanist"/>
+                <w:rFonts w:ascii="Urbanist" w:hAnsi="Urbanist" w:eastAsia="Cambria" w:cs="Urbanist"/>
                 <w:b/>
                 <w:sz w:val="24"/>
                 <w:szCs w:val="24"/>
@@ -2579,7 +2311,7 @@
             </w:pPr>
             <w:r>
               <w:rPr>
-                <w:rFonts w:ascii="Urbanist" w:eastAsia="Cambria" w:hAnsi="Urbanist" w:cs="Urbanist"/>
+                <w:rFonts w:ascii="Urbanist" w:hAnsi="Urbanist" w:eastAsia="Cambria" w:cs="Urbanist"/>
                 <w:b/>
                 <w:sz w:val="24"/>
                 <w:szCs w:val="24"/>
@@ -2588,7 +2320,7 @@
             </w:r>
             <w:r>
               <w:rPr>
-                <w:rFonts w:ascii="Urbanist" w:eastAsia="Cambria" w:hAnsi="Urbanist" w:cs="Urbanist"/>
+                <w:rFonts w:ascii="Urbanist" w:hAnsi="Urbanist" w:eastAsia="Cambria" w:cs="Urbanist"/>
                 <w:b/>
                 <w:sz w:val="24"/>
                 <w:szCs w:val="24"/>
@@ -2603,42 +2335,35 @@
       <w:pPr>
         <w:jc w:val="both"/>
         <w:rPr>
-          <w:rFonts w:ascii="Urbanist" w:eastAsia="Cambria" w:hAnsi="Urbanist" w:cs="Urbanist"/>
-          <w:sz w:val="24"/>
-          <w:szCs w:val="24"/>
-        </w:rPr>
-      </w:pPr>
-    </w:p>
-    <w:p>
-      <w:pPr>
-        <w:jc w:val="both"/>
-        <w:rPr>
-          <w:rFonts w:ascii="Urbanist" w:eastAsia="Cambria" w:hAnsi="Urbanist" w:cs="Urbanist"/>
-          <w:sz w:val="24"/>
-          <w:szCs w:val="24"/>
-        </w:rPr>
-      </w:pPr>
-      <w:r>
-        <w:rPr>
-          <w:rFonts w:ascii="Urbanist" w:eastAsia="Cambria" w:hAnsi="Urbanist" w:cs="Urbanist"/>
-          <w:b/>
-          <w:sz w:val="24"/>
-          <w:szCs w:val="24"/>
-        </w:rPr>
-        <w:t>Budget de l’évènemen</w:t>
-      </w:r>
-      <w:r>
-        <w:rPr>
-          <w:rFonts w:ascii="Urbanist" w:eastAsia="Cambria" w:hAnsi="Urbanist" w:cs="Urbanist"/>
-          <w:b/>
-          <w:sz w:val="24"/>
-          <w:szCs w:val="24"/>
-        </w:rPr>
-        <w:t>t :</w:t>
-      </w:r>
-      <w:r>
-        <w:rPr>
-          <w:rFonts w:ascii="Urbanist" w:eastAsia="Cambria" w:hAnsi="Urbanist" w:cs="Urbanist"/>
+          <w:rFonts w:ascii="Urbanist" w:hAnsi="Urbanist" w:eastAsia="Cambria" w:cs="Urbanist"/>
+          <w:sz w:val="24"/>
+          <w:szCs w:val="24"/>
+        </w:rPr>
+      </w:pPr>
+    </w:p>
+    <w:p>
+      <w:pPr>
+        <w:pStyle w:val="Normal"/>
+        <w:jc w:val="both"/>
+        <w:rPr>
+          <w:rFonts w:ascii="Urbanist" w:hAnsi="Urbanist" w:eastAsia="Cambria" w:cs="Urbanist"/>
+          <w:sz w:val="24"/>
+          <w:szCs w:val="24"/>
+        </w:rPr>
+      </w:pPr>
+      <w:r>
+        <w:rPr>
+          <w:rFonts w:ascii="Urbanist" w:hAnsi="Urbanist" w:eastAsia="Cambria" w:cs="Urbanist"/>
+          <w:b w:val="1"/>
+          <w:bCs w:val="1"/>
+          <w:sz w:val="24"/>
+          <w:szCs w:val="24"/>
+        </w:rPr>
+        <w:t>Budget de l’évènement :</w:t>
+      </w:r>
+      <w:r>
+        <w:rPr>
+          <w:rFonts w:ascii="Urbanist" w:hAnsi="Urbanist" w:eastAsia="Cambria" w:cs="Urbanist"/>
           <w:sz w:val="24"/>
           <w:szCs w:val="24"/>
         </w:rPr>
@@ -2650,99 +2375,31 @@
           <w:sz w:val="24"/>
           <w:szCs w:val="24"/>
         </w:rPr>
-        <w:t xml:space="preserve">Les charges </w:t>
-      </w:r>
-      <w:r>
-        <w:rPr>
-          <w:rFonts w:ascii="Urbanist" w:hAnsi="Urbanist" w:cs="Urbanist"/>
-          <w:sz w:val="24"/>
-          <w:szCs w:val="24"/>
-        </w:rPr>
-        <w:t xml:space="preserve">principales </w:t>
-      </w:r>
-      <w:r>
-        <w:rPr>
-          <w:rFonts w:ascii="Urbanist" w:hAnsi="Urbanist" w:cs="Urbanist"/>
-          <w:sz w:val="24"/>
-          <w:szCs w:val="24"/>
-        </w:rPr>
-        <w:t>de l’évènement proviennent du défraiement du chargé de communication du documentaire : les frais de logement, de transport (billets de train Grenoble-Lausanne ainsi que les transports dans Lausanne) et des repas. L’apéro qui suivra la projection engagera également</w:t>
-      </w:r>
-      <w:r>
-        <w:rPr>
-          <w:rFonts w:ascii="Urbanist" w:hAnsi="Urbanist" w:cs="Urbanist"/>
-          <w:sz w:val="24"/>
-          <w:szCs w:val="24"/>
-        </w:rPr>
-        <w:t xml:space="preserve"> des dépenses pour la nourriture et les boissons qui y seront servies. Enfin, afin que cet évènement puisse toucher le plus grand nombre d’</w:t>
+        <w:t>Les charges principales de l’évènement proviennent du défraiement du chargé de communication du documentaire : les frais de logement, de transport (billets de train Grenoble-Lausanne ainsi que les transports dans Lausanne) et des repas. L’apéro qui suivra la projection engagera également des dépenses pour la nourriture et les boissons qui y seront servies. Enfin, afin que cet évènement puisse toucher le plus grand nombre d’</w:t>
       </w:r>
       <w:proofErr w:type="spellStart"/>
       <w:r>
         <w:rPr>
-          <w:rFonts w:ascii="Urbanist" w:hAnsi="Urbanist" w:cs="Urbanist"/>
-          <w:sz w:val="24"/>
-          <w:szCs w:val="24"/>
-        </w:rPr>
-        <w:t>étudiant</w:t>
-      </w:r>
-      <w:r>
-        <w:rPr>
-          <w:rFonts w:ascii="Urbanist" w:hAnsi="Urbanist" w:cs="Urbanist"/>
-          <w:sz w:val="24"/>
-          <w:szCs w:val="24"/>
-        </w:rPr>
-        <w:t>·</w:t>
-      </w:r>
-      <w:proofErr w:type="gramStart"/>
-      <w:r>
-        <w:rPr>
-          <w:rFonts w:ascii="Urbanist" w:eastAsia="Cambria" w:hAnsi="Urbanist" w:cs="Urbanist"/>
-          <w:sz w:val="24"/>
-          <w:szCs w:val="24"/>
-        </w:rPr>
-        <w:t>es</w:t>
+          <w:rFonts w:ascii="Urbanist" w:hAnsi="Urbanist" w:eastAsia="Cambria" w:cs="Urbanist"/>
+          <w:sz w:val="24"/>
+          <w:szCs w:val="24"/>
+        </w:rPr>
+        <w:t>étudiant·x·es</w:t>
       </w:r>
       <w:proofErr w:type="spellEnd"/>
       <w:r>
         <w:rPr>
-          <w:rFonts w:ascii="Urbanist" w:eastAsia="Cambria" w:hAnsi="Urbanist" w:cs="Urbanist"/>
-          <w:sz w:val="24"/>
-          <w:szCs w:val="24"/>
-        </w:rPr>
-        <w:t xml:space="preserve">  possible</w:t>
-      </w:r>
-      <w:proofErr w:type="gramEnd"/>
-      <w:r>
-        <w:rPr>
-          <w:rFonts w:ascii="Urbanist" w:eastAsia="Cambria" w:hAnsi="Urbanist" w:cs="Urbanist"/>
-          <w:sz w:val="24"/>
-          <w:szCs w:val="24"/>
-        </w:rPr>
-        <w:t>, nous allons imprimer des affiches que nous afficherons que les campus de l’</w:t>
-      </w:r>
-      <w:proofErr w:type="spellStart"/>
-      <w:r>
-        <w:rPr>
-          <w:rFonts w:ascii="Urbanist" w:eastAsia="Cambria" w:hAnsi="Urbanist" w:cs="Urbanist"/>
-          <w:sz w:val="24"/>
-          <w:szCs w:val="24"/>
-        </w:rPr>
-        <w:t>Unil</w:t>
-      </w:r>
-      <w:proofErr w:type="spellEnd"/>
-      <w:r>
-        <w:rPr>
-          <w:rFonts w:ascii="Urbanist" w:eastAsia="Cambria" w:hAnsi="Urbanist" w:cs="Urbanist"/>
-          <w:sz w:val="24"/>
-          <w:szCs w:val="24"/>
-        </w:rPr>
-        <w:t xml:space="preserve"> et de l’EPFL. </w:t>
-      </w:r>
-    </w:p>
-    <w:p>
-      <w:pPr>
-        <w:rPr>
-          <w:rFonts w:ascii="Urbanist" w:eastAsia="Cambria" w:hAnsi="Urbanist" w:cs="Urbanist"/>
+          <w:rFonts w:ascii="Urbanist" w:hAnsi="Urbanist" w:eastAsia="Cambria" w:cs="Urbanist"/>
+          <w:sz w:val="24"/>
+          <w:szCs w:val="24"/>
+        </w:rPr>
+        <w:t xml:space="preserve">  possible, nous allons imprimer des affiches que nous afficherons que les campus de l’UNIL et de l’EPFL. </w:t>
+      </w:r>
+    </w:p>
+    <w:p>
+      <w:pPr>
+        <w:rPr>
+          <w:rFonts w:ascii="Urbanist" w:hAnsi="Urbanist" w:eastAsia="Cambria" w:cs="Urbanist"/>
           <w:b/>
           <w:sz w:val="44"/>
           <w:szCs w:val="44"/>
@@ -2750,7 +2407,7 @@
       </w:pPr>
       <w:r>
         <w:rPr>
-          <w:rFonts w:ascii="Urbanist" w:eastAsia="Cambria" w:hAnsi="Urbanist" w:cs="Urbanist"/>
+          <w:rFonts w:ascii="Urbanist" w:hAnsi="Urbanist" w:eastAsia="Cambria" w:cs="Urbanist"/>
           <w:b/>
           <w:sz w:val="44"/>
           <w:szCs w:val="44"/>
@@ -2763,16 +2420,16 @@
         <w:pStyle w:val="Titre1"/>
         <w:jc w:val="both"/>
         <w:rPr>
-          <w:rFonts w:ascii="Urbanist" w:eastAsia="Cambria" w:hAnsi="Urbanist" w:cs="Urbanist"/>
+          <w:rFonts w:ascii="Urbanist" w:hAnsi="Urbanist" w:eastAsia="Cambria" w:cs="Urbanist"/>
           <w:b/>
           <w:sz w:val="44"/>
           <w:szCs w:val="44"/>
         </w:rPr>
       </w:pPr>
-      <w:bookmarkStart w:id="22" w:name="_Toc125638641"/>
-      <w:r>
-        <w:rPr>
-          <w:rFonts w:ascii="Urbanist" w:eastAsia="Cambria" w:hAnsi="Urbanist" w:cs="Urbanist"/>
+      <w:bookmarkStart w:name="_Toc125638641" w:id="22"/>
+      <w:r>
+        <w:rPr>
+          <w:rFonts w:ascii="Urbanist" w:hAnsi="Urbanist" w:eastAsia="Cambria" w:cs="Urbanist"/>
           <w:b/>
           <w:sz w:val="44"/>
           <w:szCs w:val="44"/>
@@ -2787,21 +2444,21 @@
         <w:pStyle w:val="Titre3"/>
         <w:spacing w:before="0" w:after="0"/>
         <w:rPr>
-          <w:rFonts w:ascii="Urbanist" w:eastAsia="Cambria" w:hAnsi="Urbanist" w:cs="Urbanist"/>
+          <w:rFonts w:ascii="Urbanist" w:hAnsi="Urbanist" w:eastAsia="Cambria" w:cs="Urbanist"/>
           <w:color w:val="000000"/>
           <w:sz w:val="32"/>
           <w:szCs w:val="32"/>
           <w:u w:val="single"/>
         </w:rPr>
       </w:pPr>
-      <w:bookmarkStart w:id="23" w:name="_5l11u2udues2" w:colFirst="0" w:colLast="0"/>
-      <w:bookmarkStart w:id="24" w:name="_Toc125626946"/>
-      <w:bookmarkStart w:id="25" w:name="_Toc125635810"/>
-      <w:bookmarkStart w:id="26" w:name="_Toc125638642"/>
+      <w:bookmarkStart w:name="_5l11u2udues2" w:colFirst="0" w:colLast="0" w:id="23"/>
+      <w:bookmarkStart w:name="_Toc125626946" w:id="24"/>
+      <w:bookmarkStart w:name="_Toc125635810" w:id="25"/>
+      <w:bookmarkStart w:name="_Toc125638642" w:id="26"/>
       <w:bookmarkEnd w:id="23"/>
       <w:r>
         <w:rPr>
-          <w:rFonts w:ascii="Urbanist" w:eastAsia="Cambria" w:hAnsi="Urbanist" w:cs="Urbanist"/>
+          <w:rFonts w:ascii="Urbanist" w:hAnsi="Urbanist" w:eastAsia="Cambria" w:cs="Urbanist"/>
           <w:color w:val="000000"/>
           <w:sz w:val="32"/>
           <w:szCs w:val="32"/>
@@ -2811,7 +2468,7 @@
       </w:r>
       <w:r>
         <w:rPr>
-          <w:rFonts w:ascii="Urbanist" w:eastAsia="Cambria" w:hAnsi="Urbanist" w:cs="Urbanist"/>
+          <w:rFonts w:ascii="Urbanist" w:hAnsi="Urbanist" w:eastAsia="Cambria" w:cs="Urbanist"/>
           <w:color w:val="000000"/>
           <w:sz w:val="32"/>
           <w:szCs w:val="32"/>
@@ -2820,7 +2477,7 @@
       </w:r>
       <w:r>
         <w:rPr>
-          <w:rFonts w:ascii="Urbanist" w:eastAsia="Cambria" w:hAnsi="Urbanist" w:cs="Urbanist"/>
+          <w:rFonts w:ascii="Urbanist" w:hAnsi="Urbanist" w:eastAsia="Cambria" w:cs="Urbanist"/>
           <w:color w:val="000000"/>
           <w:sz w:val="32"/>
           <w:szCs w:val="32"/>
@@ -2835,14 +2492,14 @@
       <w:pPr>
         <w:jc w:val="both"/>
         <w:rPr>
-          <w:rFonts w:ascii="Urbanist" w:eastAsia="Cambria" w:hAnsi="Urbanist" w:cs="Urbanist"/>
-          <w:sz w:val="24"/>
-          <w:szCs w:val="24"/>
-        </w:rPr>
-      </w:pPr>
-      <w:r>
-        <w:rPr>
-          <w:rFonts w:ascii="Urbanist" w:eastAsia="Cambria" w:hAnsi="Urbanist" w:cs="Urbanist"/>
+          <w:rFonts w:ascii="Urbanist" w:hAnsi="Urbanist" w:eastAsia="Cambria" w:cs="Urbanist"/>
+          <w:sz w:val="24"/>
+          <w:szCs w:val="24"/>
+        </w:rPr>
+      </w:pPr>
+      <w:r>
+        <w:rPr>
+          <w:rFonts w:ascii="Urbanist" w:hAnsi="Urbanist" w:eastAsia="Cambria" w:cs="Urbanist"/>
           <w:sz w:val="24"/>
           <w:szCs w:val="24"/>
         </w:rPr>
@@ -2851,8 +2508,9 @@
       <w:proofErr w:type="spellStart"/>
       <w:r>
         <w:rPr>
-          <w:rFonts w:ascii="Urbanist" w:eastAsia="Cambria" w:hAnsi="Urbanist" w:cs="Urbanist"/>
-          <w:i/>
+          <w:rFonts w:ascii="Urbanist" w:hAnsi="Urbanist" w:eastAsia="Cambria" w:cs="Urbanist"/>
+          <w:i w:val="1"/>
+          <w:iCs w:val="1"/>
           <w:sz w:val="24"/>
           <w:szCs w:val="24"/>
         </w:rPr>
@@ -2861,8 +2519,9 @@
       <w:proofErr w:type="spellEnd"/>
       <w:r>
         <w:rPr>
-          <w:rFonts w:ascii="Urbanist" w:eastAsia="Cambria" w:hAnsi="Urbanist" w:cs="Urbanist"/>
-          <w:i/>
+          <w:rFonts w:ascii="Urbanist" w:hAnsi="Urbanist" w:eastAsia="Cambria" w:cs="Urbanist"/>
+          <w:i w:val="1"/>
+          <w:iCs w:val="1"/>
           <w:sz w:val="24"/>
           <w:szCs w:val="24"/>
         </w:rPr>
@@ -2871,8 +2530,9 @@
       <w:proofErr w:type="spellStart"/>
       <w:r>
         <w:rPr>
-          <w:rFonts w:ascii="Urbanist" w:eastAsia="Cambria" w:hAnsi="Urbanist" w:cs="Urbanist"/>
-          <w:i/>
+          <w:rFonts w:ascii="Urbanist" w:hAnsi="Urbanist" w:eastAsia="Cambria" w:cs="Urbanist"/>
+          <w:i w:val="1"/>
+          <w:iCs w:val="1"/>
           <w:sz w:val="24"/>
           <w:szCs w:val="24"/>
         </w:rPr>
@@ -2881,8 +2541,9 @@
       <w:proofErr w:type="spellEnd"/>
       <w:r>
         <w:rPr>
-          <w:rFonts w:ascii="Urbanist" w:eastAsia="Cambria" w:hAnsi="Urbanist" w:cs="Urbanist"/>
-          <w:i/>
+          <w:rFonts w:ascii="Urbanist" w:hAnsi="Urbanist" w:eastAsia="Cambria" w:cs="Urbanist"/>
+          <w:i w:val="1"/>
+          <w:iCs w:val="1"/>
           <w:sz w:val="24"/>
           <w:szCs w:val="24"/>
         </w:rPr>
@@ -2890,7 +2551,7 @@
       </w:r>
       <w:r>
         <w:rPr>
-          <w:rFonts w:ascii="Urbanist" w:eastAsia="Cambria" w:hAnsi="Urbanist" w:cs="Urbanist"/>
+          <w:rFonts w:ascii="Urbanist" w:hAnsi="Urbanist" w:eastAsia="Cambria" w:cs="Urbanist"/>
           <w:sz w:val="24"/>
           <w:szCs w:val="24"/>
         </w:rPr>
@@ -2899,7 +2560,7 @@
       <w:proofErr w:type="spellStart"/>
       <w:r>
         <w:rPr>
-          <w:rFonts w:ascii="Urbanist" w:eastAsia="Cambria" w:hAnsi="Urbanist" w:cs="Urbanist"/>
+          <w:rFonts w:ascii="Urbanist" w:hAnsi="Urbanist" w:eastAsia="Cambria" w:cs="Urbanist"/>
           <w:sz w:val="24"/>
           <w:szCs w:val="24"/>
         </w:rPr>
@@ -2908,99 +2569,25 @@
       <w:proofErr w:type="spellEnd"/>
       <w:r>
         <w:rPr>
-          <w:rFonts w:ascii="Urbanist" w:eastAsia="Cambria" w:hAnsi="Urbanist" w:cs="Urbanist"/>
-          <w:sz w:val="24"/>
-          <w:szCs w:val="24"/>
-        </w:rPr>
-        <w:t xml:space="preserve"> d’organiser cet événement phare </w:t>
-      </w:r>
-      <w:r>
-        <w:rPr>
-          <w:rFonts w:ascii="Urbanist" w:eastAsia="Cambria" w:hAnsi="Urbanist" w:cs="Urbanist"/>
-          <w:sz w:val="24"/>
-          <w:szCs w:val="24"/>
-        </w:rPr>
-        <w:t>dans lequel s’associent</w:t>
-      </w:r>
-      <w:r>
-        <w:rPr>
-          <w:rFonts w:ascii="Urbanist" w:eastAsia="Cambria" w:hAnsi="Urbanist" w:cs="Urbanist"/>
-          <w:sz w:val="24"/>
-          <w:szCs w:val="24"/>
-        </w:rPr>
-        <w:t xml:space="preserve"> </w:t>
-      </w:r>
-      <w:r>
-        <w:rPr>
-          <w:rFonts w:ascii="Urbanist" w:eastAsia="Cambria" w:hAnsi="Urbanist" w:cs="Urbanist"/>
-          <w:sz w:val="24"/>
-          <w:szCs w:val="24"/>
-        </w:rPr>
-        <w:t xml:space="preserve">de nombreuses associations et commissions d’associations des campus </w:t>
+          <w:rFonts w:ascii="Urbanist" w:hAnsi="Urbanist" w:eastAsia="Cambria" w:cs="Urbanist"/>
+          <w:sz w:val="24"/>
+          <w:szCs w:val="24"/>
+        </w:rPr>
+        <w:t xml:space="preserve"> d’organiser cet événement phare dans lequel s’associent de nombreuses associations et commissions d’associations des campus UNIL et EPFL mais aussi venant de l’extérieur du cercle universitaire. Toutes ont pour but de véhiculer les valeurs de durabilité en sensibilisant les </w:t>
       </w:r>
       <w:proofErr w:type="spellStart"/>
       <w:r>
         <w:rPr>
-          <w:rFonts w:ascii="Urbanist" w:eastAsia="Cambria" w:hAnsi="Urbanist" w:cs="Urbanist"/>
-          <w:sz w:val="24"/>
-          <w:szCs w:val="24"/>
-        </w:rPr>
-        <w:t>Unil</w:t>
+          <w:rFonts w:ascii="Urbanist" w:hAnsi="Urbanist" w:eastAsia="Cambria" w:cs="Urbanist"/>
+          <w:sz w:val="24"/>
+          <w:szCs w:val="24"/>
+        </w:rPr>
+        <w:t>étudiant·x·es</w:t>
       </w:r>
       <w:proofErr w:type="spellEnd"/>
       <w:r>
         <w:rPr>
-          <w:rFonts w:ascii="Urbanist" w:eastAsia="Cambria" w:hAnsi="Urbanist" w:cs="Urbanist"/>
-          <w:sz w:val="24"/>
-          <w:szCs w:val="24"/>
-        </w:rPr>
-        <w:t xml:space="preserve"> et EPFL mais aussi venant de l’extérieur du cercle universitaire. Toutes ont pour but </w:t>
-      </w:r>
-      <w:r>
-        <w:rPr>
-          <w:rFonts w:ascii="Urbanist" w:eastAsia="Cambria" w:hAnsi="Urbanist" w:cs="Urbanist"/>
-          <w:sz w:val="24"/>
-          <w:szCs w:val="24"/>
-        </w:rPr>
-        <w:t xml:space="preserve">de véhiculer les valeurs de durabilité en sensibilisant les </w:t>
-      </w:r>
-      <w:proofErr w:type="spellStart"/>
-      <w:r>
-        <w:rPr>
-          <w:rFonts w:ascii="Urbanist" w:eastAsia="Cambria" w:hAnsi="Urbanist" w:cs="Urbanist"/>
-          <w:sz w:val="24"/>
-          <w:szCs w:val="24"/>
-        </w:rPr>
-        <w:t>étudiant·</w:t>
-      </w:r>
-      <w:r>
-        <w:rPr>
-          <w:rFonts w:ascii="Urbanist" w:eastAsia="Cambria" w:hAnsi="Urbanist" w:cs="Urbanist"/>
-          <w:sz w:val="24"/>
-          <w:szCs w:val="24"/>
-        </w:rPr>
-        <w:t>x</w:t>
-      </w:r>
-      <w:r>
-        <w:rPr>
-          <w:rFonts w:ascii="Urbanist" w:eastAsia="Cambria" w:hAnsi="Urbanist" w:cs="Urbanist"/>
-          <w:sz w:val="24"/>
-          <w:szCs w:val="24"/>
-        </w:rPr>
-        <w:t>·</w:t>
-      </w:r>
-      <w:r>
-        <w:rPr>
-          <w:rFonts w:ascii="Urbanist" w:eastAsia="Cambria" w:hAnsi="Urbanist" w:cs="Urbanist"/>
-          <w:sz w:val="24"/>
-          <w:szCs w:val="24"/>
-        </w:rPr>
-        <w:t>es</w:t>
-      </w:r>
-      <w:proofErr w:type="spellEnd"/>
-      <w:r>
-        <w:rPr>
-          <w:rFonts w:ascii="Urbanist" w:eastAsia="Cambria" w:hAnsi="Urbanist" w:cs="Urbanist"/>
+          <w:rFonts w:ascii="Urbanist" w:hAnsi="Urbanist" w:eastAsia="Cambria" w:cs="Urbanist"/>
           <w:sz w:val="24"/>
           <w:szCs w:val="24"/>
         </w:rPr>
@@ -3011,51 +2598,59 @@
       <w:pPr>
         <w:jc w:val="both"/>
         <w:rPr>
-          <w:rFonts w:ascii="Urbanist" w:eastAsia="Cambria" w:hAnsi="Urbanist" w:cs="Urbanist"/>
-          <w:sz w:val="24"/>
-          <w:szCs w:val="24"/>
-        </w:rPr>
-      </w:pPr>
-      <w:r>
-        <w:rPr>
-          <w:rFonts w:ascii="Urbanist" w:eastAsia="Cambria" w:hAnsi="Urbanist" w:cs="Urbanist"/>
-          <w:sz w:val="24"/>
-          <w:szCs w:val="24"/>
-        </w:rPr>
-        <w:t xml:space="preserve">Cette année encore, nous sommes heureux de la participation active de toutes ces associations, </w:t>
-      </w:r>
-      <w:r>
-        <w:rPr>
-          <w:rFonts w:ascii="Urbanist" w:eastAsia="Cambria" w:hAnsi="Urbanist" w:cs="Urbanist"/>
-          <w:sz w:val="24"/>
-          <w:szCs w:val="24"/>
-        </w:rPr>
-        <w:t>motivées à présenter une activité, une présentation ou une table ronde en lien avec la durabilité et ce qu’elles font d’habitude.</w:t>
-      </w:r>
-    </w:p>
-    <w:p>
-      <w:pPr>
-        <w:jc w:val="both"/>
-        <w:rPr>
-          <w:rFonts w:ascii="Urbanist" w:eastAsia="Cambria" w:hAnsi="Urbanist" w:cs="Urbanist"/>
-          <w:sz w:val="24"/>
-          <w:szCs w:val="24"/>
-        </w:rPr>
-      </w:pPr>
-      <w:r>
-        <w:rPr>
-          <w:rFonts w:ascii="Urbanist" w:eastAsia="Cambria" w:hAnsi="Urbanist" w:cs="Urbanist"/>
-          <w:sz w:val="24"/>
-          <w:szCs w:val="24"/>
-        </w:rPr>
-        <w:t>Cette semaine de la durabilité est une vitrine importante pour toutes les associations participantes. De plus, ce rassemblement permet de mettre en avant la durabilité à travers une semaine remplie d'événements, composée de moments conviviaux et enrichissants, dans un environnement propice aux échanges à travers des conférences, ateliers, jeux, tables rondes et cafés discussions.</w:t>
-      </w:r>
-    </w:p>
-    <w:p>
-      <w:pPr>
-        <w:jc w:val="both"/>
-        <w:rPr>
-          <w:rFonts w:ascii="Urbanist" w:eastAsia="Cambria" w:hAnsi="Urbanist" w:cs="Urbanist"/>
+          <w:rFonts w:ascii="Urbanist" w:hAnsi="Urbanist" w:eastAsia="Cambria" w:cs="Urbanist"/>
+          <w:sz w:val="24"/>
+          <w:szCs w:val="24"/>
+        </w:rPr>
+      </w:pPr>
+      <w:r>
+        <w:rPr>
+          <w:rFonts w:ascii="Urbanist" w:hAnsi="Urbanist" w:eastAsia="Cambria" w:cs="Urbanist"/>
+          <w:sz w:val="24"/>
+          <w:szCs w:val="24"/>
+        </w:rPr>
+        <w:t>Cette année encore, nous sommes heureux de la participation active de toutes ces associations, motivées à présenter une activité ou une table ronde en lien avec la durabilité et les thématiques qu’elles mettent en avant.</w:t>
+      </w:r>
+    </w:p>
+    <w:p>
+      <w:pPr>
+        <w:jc w:val="both"/>
+        <w:rPr>
+          <w:rFonts w:ascii="Urbanist" w:hAnsi="Urbanist" w:eastAsia="Cambria" w:cs="Urbanist"/>
+          <w:sz w:val="24"/>
+          <w:szCs w:val="24"/>
+        </w:rPr>
+      </w:pPr>
+      <w:r>
+        <w:rPr>
+          <w:rFonts w:ascii="Urbanist" w:hAnsi="Urbanist" w:eastAsia="Cambria" w:cs="Urbanist"/>
+          <w:sz w:val="24"/>
+          <w:szCs w:val="24"/>
+        </w:rPr>
+        <w:t xml:space="preserve">Cette semaine de la durabilité est une vitrine importante pour toutes les associations participantes. De plus, ce rassemblement permet de mettre en avant la durabilité tout en faisant vivre le campus, </w:t>
+      </w:r>
+      <w:r>
+        <w:rPr>
+          <w:rFonts w:ascii="Urbanist" w:hAnsi="Urbanist" w:eastAsia="Cambria" w:cs="Urbanist"/>
+          <w:sz w:val="24"/>
+          <w:szCs w:val="24"/>
+        </w:rPr>
+        <w:t xml:space="preserve">à </w:t>
+      </w:r>
+      <w:r>
+        <w:rPr>
+          <w:rFonts w:ascii="Urbanist" w:hAnsi="Urbanist" w:eastAsia="Cambria" w:cs="Urbanist"/>
+          <w:sz w:val="24"/>
+          <w:szCs w:val="24"/>
+        </w:rPr>
+        <w:t>travers une semaine remplie d'événements, composée de moments conviviaux et enrichissants, dans un environnement propice aux échanges à travers des conférences, ateliers, jeux, tables rondes et cafés discussions.</w:t>
+      </w:r>
+    </w:p>
+    <w:p>
+      <w:pPr>
+        <w:jc w:val="both"/>
+        <w:rPr>
+          <w:rFonts w:ascii="Urbanist" w:hAnsi="Urbanist" w:eastAsia="Cambria" w:cs="Urbanist"/>
           <w:sz w:val="24"/>
           <w:szCs w:val="24"/>
         </w:rPr>
@@ -3119,13 +2714,13 @@
       </w:r>
       <w:r>
         <w:rPr>
-          <w:rFonts w:ascii="Urbanist" w:eastAsia="Cambria" w:hAnsi="Urbanist" w:cs="Urbanist"/>
+          <w:rFonts w:ascii="Urbanist" w:hAnsi="Urbanist" w:eastAsia="Cambria" w:cs="Urbanist"/>
           <w:sz w:val="24"/>
           <w:szCs w:val="24"/>
         </w:rPr>
         <w:br/>
       </w:r>
-      <w:bookmarkStart w:id="27" w:name="_dptv0ckckq4s" w:colFirst="0" w:colLast="0"/>
+      <w:bookmarkStart w:name="_dptv0ckckq4s" w:colFirst="0" w:colLast="0" w:id="27"/>
       <w:bookmarkEnd w:id="27"/>
     </w:p>
     <w:p>
@@ -3134,19 +2729,19 @@
         <w:spacing w:before="0" w:after="0"/>
         <w:jc w:val="center"/>
         <w:rPr>
-          <w:rFonts w:ascii="Urbanist" w:eastAsia="Cambria" w:hAnsi="Urbanist" w:cs="Urbanist"/>
+          <w:rFonts w:ascii="Urbanist" w:hAnsi="Urbanist" w:eastAsia="Cambria" w:cs="Urbanist"/>
           <w:i/>
           <w:color w:val="000000"/>
         </w:rPr>
       </w:pPr>
-      <w:bookmarkStart w:id="28" w:name="_fghjpwulzaxd" w:colFirst="0" w:colLast="0"/>
-      <w:bookmarkStart w:id="29" w:name="_Toc125626947"/>
-      <w:bookmarkStart w:id="30" w:name="_Toc125635811"/>
-      <w:bookmarkStart w:id="31" w:name="_Toc125638643"/>
+      <w:bookmarkStart w:name="_fghjpwulzaxd" w:colFirst="0" w:colLast="0" w:id="28"/>
+      <w:bookmarkStart w:name="_Toc125626947" w:id="29"/>
+      <w:bookmarkStart w:name="_Toc125635811" w:id="30"/>
+      <w:bookmarkStart w:name="_Toc125638643" w:id="31"/>
       <w:bookmarkEnd w:id="28"/>
       <w:r>
         <w:rPr>
-          <w:rFonts w:ascii="Urbanist" w:eastAsia="Cambria" w:hAnsi="Urbanist" w:cs="Urbanist"/>
+          <w:rFonts w:ascii="Urbanist" w:hAnsi="Urbanist" w:eastAsia="Cambria" w:cs="Urbanist"/>
           <w:i/>
           <w:color w:val="000000"/>
         </w:rPr>
@@ -3154,7 +2749,7 @@
       </w:r>
       <w:r>
         <w:rPr>
-          <w:rFonts w:ascii="Urbanist" w:eastAsia="Cambria" w:hAnsi="Urbanist" w:cs="Urbanist"/>
+          <w:rFonts w:ascii="Urbanist" w:hAnsi="Urbanist" w:eastAsia="Cambria" w:cs="Urbanist"/>
           <w:i/>
           <w:color w:val="000000"/>
         </w:rPr>
@@ -3177,18 +2772,18 @@
         <w:pStyle w:val="Titre1"/>
         <w:jc w:val="both"/>
         <w:rPr>
-          <w:rFonts w:ascii="Urbanist" w:eastAsia="Cambria" w:hAnsi="Urbanist" w:cs="Urbanist"/>
+          <w:rFonts w:ascii="Urbanist" w:hAnsi="Urbanist" w:eastAsia="Cambria" w:cs="Urbanist"/>
           <w:b/>
           <w:sz w:val="44"/>
           <w:szCs w:val="44"/>
         </w:rPr>
       </w:pPr>
-      <w:bookmarkStart w:id="32" w:name="_Toc125626948"/>
-      <w:bookmarkStart w:id="33" w:name="_Toc125635812"/>
-      <w:bookmarkStart w:id="34" w:name="_Toc125638644"/>
-      <w:r>
-        <w:rPr>
-          <w:rFonts w:ascii="Urbanist" w:eastAsia="Cambria" w:hAnsi="Urbanist" w:cs="Urbanist"/>
+      <w:bookmarkStart w:name="_Toc125626948" w:id="32"/>
+      <w:bookmarkStart w:name="_Toc125635812" w:id="33"/>
+      <w:bookmarkStart w:name="_Toc125638644" w:id="34"/>
+      <w:r>
+        <w:rPr>
+          <w:rFonts w:ascii="Urbanist" w:hAnsi="Urbanist" w:eastAsia="Cambria" w:cs="Urbanist"/>
           <w:b/>
           <w:sz w:val="44"/>
           <w:szCs w:val="44"/>
@@ -3206,20 +2801,20 @@
         <w:spacing w:before="0" w:after="0"/>
         <w:jc w:val="both"/>
         <w:rPr>
-          <w:rFonts w:ascii="Urbanist" w:eastAsia="Cambria" w:hAnsi="Urbanist" w:cs="Urbanist"/>
+          <w:rFonts w:ascii="Urbanist" w:hAnsi="Urbanist" w:eastAsia="Cambria" w:cs="Urbanist"/>
           <w:sz w:val="24"/>
           <w:szCs w:val="24"/>
           <w:u w:val="single"/>
         </w:rPr>
       </w:pPr>
-      <w:bookmarkStart w:id="35" w:name="_ne24snlgic6p" w:colFirst="0" w:colLast="0"/>
-      <w:bookmarkStart w:id="36" w:name="_Toc125626949"/>
-      <w:bookmarkStart w:id="37" w:name="_Toc125635813"/>
-      <w:bookmarkStart w:id="38" w:name="_Toc125638645"/>
+      <w:bookmarkStart w:name="_ne24snlgic6p" w:colFirst="0" w:colLast="0" w:id="35"/>
+      <w:bookmarkStart w:name="_Toc125626949" w:id="36"/>
+      <w:bookmarkStart w:name="_Toc125635813" w:id="37"/>
+      <w:bookmarkStart w:name="_Toc125638645" w:id="38"/>
       <w:bookmarkEnd w:id="35"/>
       <w:r>
         <w:rPr>
-          <w:rFonts w:ascii="Urbanist" w:eastAsia="Cambria" w:hAnsi="Urbanist" w:cs="Urbanist"/>
+          <w:rFonts w:ascii="Urbanist" w:hAnsi="Urbanist" w:eastAsia="Cambria" w:cs="Urbanist"/>
           <w:sz w:val="24"/>
           <w:szCs w:val="24"/>
           <w:u w:val="single"/>
@@ -3234,7 +2829,7 @@
       <w:pPr>
         <w:jc w:val="both"/>
         <w:rPr>
-          <w:rFonts w:ascii="Urbanist" w:eastAsia="Cambria" w:hAnsi="Urbanist" w:cs="Urbanist"/>
+          <w:rFonts w:ascii="Urbanist" w:hAnsi="Urbanist" w:eastAsia="Cambria" w:cs="Urbanist"/>
           <w:sz w:val="24"/>
           <w:szCs w:val="24"/>
         </w:rPr>
@@ -3246,12 +2841,12 @@
         <w:tblW w:w="9000" w:type="dxa"/>
         <w:tblInd w:w="0" w:type="dxa"/>
         <w:tblBorders>
-          <w:top w:val="single" w:sz="8" w:space="0" w:color="000000"/>
-          <w:left w:val="single" w:sz="8" w:space="0" w:color="000000"/>
-          <w:bottom w:val="single" w:sz="8" w:space="0" w:color="000000"/>
-          <w:right w:val="single" w:sz="8" w:space="0" w:color="000000"/>
-          <w:insideH w:val="single" w:sz="8" w:space="0" w:color="000000"/>
-          <w:insideV w:val="single" w:sz="8" w:space="0" w:color="000000"/>
+          <w:top w:val="single" w:color="000000" w:sz="8" w:space="0"/>
+          <w:left w:val="single" w:color="000000" w:sz="8" w:space="0"/>
+          <w:bottom w:val="single" w:color="000000" w:sz="8" w:space="0"/>
+          <w:right w:val="single" w:color="000000" w:sz="8" w:space="0"/>
+          <w:insideH w:val="single" w:color="000000" w:sz="8" w:space="0"/>
+          <w:insideV w:val="single" w:color="000000" w:sz="8" w:space="0"/>
         </w:tblBorders>
         <w:tblLayout w:type="fixed"/>
         <w:tblLook w:val="0600" w:firstRow="0" w:lastRow="0" w:firstColumn="0" w:lastColumn="0" w:noHBand="1" w:noVBand="1"/>
@@ -3267,7 +2862,7 @@
             <w:tcBorders>
               <w:top w:val="nil"/>
               <w:left w:val="nil"/>
-              <w:bottom w:val="single" w:sz="4" w:space="0" w:color="000000"/>
+              <w:bottom w:val="single" w:color="000000" w:sz="4" w:space="0"/>
               <w:right w:val="nil"/>
             </w:tcBorders>
             <w:shd w:val="clear" w:color="auto" w:fill="auto"/>
@@ -3283,7 +2878,7 @@
               <w:widowControl w:val="0"/>
               <w:spacing w:line="240" w:lineRule="auto"/>
               <w:rPr>
-                <w:rFonts w:ascii="Urbanist" w:eastAsia="Cambria" w:hAnsi="Urbanist" w:cs="Urbanist"/>
+                <w:rFonts w:ascii="Urbanist" w:hAnsi="Urbanist" w:eastAsia="Cambria" w:cs="Urbanist"/>
                 <w:b/>
                 <w:sz w:val="24"/>
                 <w:szCs w:val="24"/>
@@ -3291,7 +2886,7 @@
             </w:pPr>
             <w:r>
               <w:rPr>
-                <w:rFonts w:ascii="Urbanist" w:eastAsia="Cambria" w:hAnsi="Urbanist" w:cs="Urbanist"/>
+                <w:rFonts w:ascii="Urbanist" w:hAnsi="Urbanist" w:eastAsia="Cambria" w:cs="Urbanist"/>
                 <w:b/>
                 <w:sz w:val="24"/>
                 <w:szCs w:val="24"/>
@@ -3306,7 +2901,7 @@
             <w:tcBorders>
               <w:top w:val="nil"/>
               <w:left w:val="nil"/>
-              <w:bottom w:val="single" w:sz="4" w:space="0" w:color="000000"/>
+              <w:bottom w:val="single" w:color="000000" w:sz="4" w:space="0"/>
               <w:right w:val="nil"/>
             </w:tcBorders>
             <w:shd w:val="clear" w:color="auto" w:fill="auto"/>
@@ -3322,7 +2917,7 @@
               <w:widowControl w:val="0"/>
               <w:spacing w:line="240" w:lineRule="auto"/>
               <w:rPr>
-                <w:rFonts w:ascii="Urbanist" w:eastAsia="Cambria" w:hAnsi="Urbanist" w:cs="Urbanist"/>
+                <w:rFonts w:ascii="Urbanist" w:hAnsi="Urbanist" w:eastAsia="Cambria" w:cs="Urbanist"/>
                 <w:b/>
                 <w:sz w:val="24"/>
                 <w:szCs w:val="24"/>
@@ -3330,7 +2925,7 @@
             </w:pPr>
             <w:r>
               <w:rPr>
-                <w:rFonts w:ascii="Urbanist" w:eastAsia="Cambria" w:hAnsi="Urbanist" w:cs="Urbanist"/>
+                <w:rFonts w:ascii="Urbanist" w:hAnsi="Urbanist" w:eastAsia="Cambria" w:cs="Urbanist"/>
                 <w:b/>
                 <w:sz w:val="24"/>
                 <w:szCs w:val="24"/>
@@ -3345,7 +2940,7 @@
           <w:tcPr>
             <w:tcW w:w="5655" w:type="dxa"/>
             <w:tcBorders>
-              <w:top w:val="single" w:sz="4" w:space="0" w:color="000000"/>
+              <w:top w:val="single" w:color="000000" w:sz="4" w:space="0"/>
               <w:left w:val="nil"/>
               <w:bottom w:val="nil"/>
               <w:right w:val="nil"/>
@@ -3363,12 +2958,12 @@
               <w:widowControl w:val="0"/>
               <w:spacing w:line="240" w:lineRule="auto"/>
               <w:rPr>
-                <w:rFonts w:ascii="Urbanist" w:eastAsia="Cambria" w:hAnsi="Urbanist" w:cs="Urbanist"/>
+                <w:rFonts w:ascii="Urbanist" w:hAnsi="Urbanist" w:eastAsia="Cambria" w:cs="Urbanist"/>
               </w:rPr>
             </w:pPr>
             <w:r>
               <w:rPr>
-                <w:rFonts w:ascii="Urbanist" w:eastAsia="Cambria" w:hAnsi="Urbanist" w:cs="Urbanist"/>
+                <w:rFonts w:ascii="Urbanist" w:hAnsi="Urbanist" w:eastAsia="Cambria" w:cs="Urbanist"/>
               </w:rPr>
               <w:t>Organisation de la semaine de la durabilité</w:t>
             </w:r>
@@ -3378,7 +2973,7 @@
           <w:tcPr>
             <w:tcW w:w="3345" w:type="dxa"/>
             <w:tcBorders>
-              <w:top w:val="single" w:sz="4" w:space="0" w:color="000000"/>
+              <w:top w:val="single" w:color="000000" w:sz="4" w:space="0"/>
               <w:left w:val="nil"/>
               <w:bottom w:val="nil"/>
               <w:right w:val="nil"/>
@@ -3396,12 +2991,12 @@
               <w:widowControl w:val="0"/>
               <w:spacing w:line="240" w:lineRule="auto"/>
               <w:rPr>
-                <w:rFonts w:ascii="Urbanist" w:eastAsia="Cambria" w:hAnsi="Urbanist" w:cs="Urbanist"/>
+                <w:rFonts w:ascii="Urbanist" w:hAnsi="Urbanist" w:eastAsia="Cambria" w:cs="Urbanist"/>
               </w:rPr>
             </w:pPr>
             <w:r>
               <w:rPr>
-                <w:rFonts w:ascii="Urbanist" w:eastAsia="Cambria" w:hAnsi="Urbanist" w:cs="Urbanist"/>
+                <w:rFonts w:ascii="Urbanist" w:hAnsi="Urbanist" w:eastAsia="Cambria" w:cs="Urbanist"/>
               </w:rPr>
               <w:t>1’000</w:t>
             </w:r>
@@ -3413,7 +3008,7 @@
           <w:tcPr>
             <w:tcW w:w="5655" w:type="dxa"/>
             <w:tcBorders>
-              <w:top w:val="single" w:sz="4" w:space="0" w:color="000000"/>
+              <w:top w:val="single" w:color="000000" w:sz="4" w:space="0"/>
               <w:left w:val="nil"/>
               <w:bottom w:val="nil"/>
               <w:right w:val="nil"/>
@@ -3431,7 +3026,7 @@
               <w:widowControl w:val="0"/>
               <w:spacing w:line="240" w:lineRule="auto"/>
               <w:rPr>
-                <w:rFonts w:ascii="Urbanist" w:eastAsia="Cambria" w:hAnsi="Urbanist" w:cs="Urbanist"/>
+                <w:rFonts w:ascii="Urbanist" w:hAnsi="Urbanist" w:eastAsia="Cambria" w:cs="Urbanist"/>
                 <w:b/>
                 <w:sz w:val="24"/>
                 <w:szCs w:val="24"/>
@@ -3439,7 +3034,7 @@
             </w:pPr>
             <w:r>
               <w:rPr>
-                <w:rFonts w:ascii="Urbanist" w:eastAsia="Cambria" w:hAnsi="Urbanist" w:cs="Urbanist"/>
+                <w:rFonts w:ascii="Urbanist" w:hAnsi="Urbanist" w:eastAsia="Cambria" w:cs="Urbanist"/>
                 <w:b/>
                 <w:sz w:val="24"/>
                 <w:szCs w:val="24"/>
@@ -3452,7 +3047,7 @@
           <w:tcPr>
             <w:tcW w:w="3345" w:type="dxa"/>
             <w:tcBorders>
-              <w:top w:val="single" w:sz="4" w:space="0" w:color="000000"/>
+              <w:top w:val="single" w:color="000000" w:sz="4" w:space="0"/>
               <w:left w:val="nil"/>
               <w:bottom w:val="nil"/>
               <w:right w:val="nil"/>
@@ -3470,7 +3065,7 @@
               <w:widowControl w:val="0"/>
               <w:spacing w:line="240" w:lineRule="auto"/>
               <w:rPr>
-                <w:rFonts w:ascii="Urbanist" w:eastAsia="Cambria" w:hAnsi="Urbanist" w:cs="Urbanist"/>
+                <w:rFonts w:ascii="Urbanist" w:hAnsi="Urbanist" w:eastAsia="Cambria" w:cs="Urbanist"/>
                 <w:b/>
                 <w:sz w:val="24"/>
                 <w:szCs w:val="24"/>
@@ -3478,7 +3073,7 @@
             </w:pPr>
             <w:r>
               <w:rPr>
-                <w:rFonts w:ascii="Urbanist" w:eastAsia="Cambria" w:hAnsi="Urbanist" w:cs="Urbanist"/>
+                <w:rFonts w:ascii="Urbanist" w:hAnsi="Urbanist" w:eastAsia="Cambria" w:cs="Urbanist"/>
                 <w:b/>
                 <w:sz w:val="24"/>
                 <w:szCs w:val="24"/>
@@ -3493,7 +3088,7 @@
       <w:pPr>
         <w:jc w:val="both"/>
         <w:rPr>
-          <w:rFonts w:ascii="Urbanist" w:eastAsia="Cambria" w:hAnsi="Urbanist" w:cs="Urbanist"/>
+          <w:rFonts w:ascii="Urbanist" w:hAnsi="Urbanist" w:eastAsia="Cambria" w:cs="Urbanist"/>
           <w:b/>
           <w:sz w:val="24"/>
           <w:szCs w:val="24"/>
@@ -3504,14 +3099,14 @@
       <w:pPr>
         <w:jc w:val="both"/>
         <w:rPr>
-          <w:rFonts w:ascii="Urbanist" w:eastAsia="Cambria" w:hAnsi="Urbanist" w:cs="Urbanist"/>
-          <w:sz w:val="24"/>
-          <w:szCs w:val="24"/>
-        </w:rPr>
-      </w:pPr>
-      <w:r>
-        <w:rPr>
-          <w:rFonts w:ascii="Urbanist" w:eastAsia="Cambria" w:hAnsi="Urbanist" w:cs="Urbanist"/>
+          <w:rFonts w:ascii="Urbanist" w:hAnsi="Urbanist" w:eastAsia="Cambria" w:cs="Urbanist"/>
+          <w:sz w:val="24"/>
+          <w:szCs w:val="24"/>
+        </w:rPr>
+      </w:pPr>
+      <w:r>
+        <w:rPr>
+          <w:rFonts w:ascii="Urbanist" w:hAnsi="Urbanist" w:eastAsia="Cambria" w:cs="Urbanist"/>
           <w:b/>
           <w:sz w:val="24"/>
           <w:szCs w:val="24"/>
@@ -3520,7 +3115,7 @@
       </w:r>
       <w:r>
         <w:rPr>
-          <w:rFonts w:ascii="Urbanist" w:eastAsia="Cambria" w:hAnsi="Urbanist" w:cs="Urbanist"/>
+          <w:rFonts w:ascii="Urbanist" w:hAnsi="Urbanist" w:eastAsia="Cambria" w:cs="Urbanist"/>
           <w:sz w:val="24"/>
           <w:szCs w:val="24"/>
         </w:rPr>
@@ -3528,7 +3123,7 @@
       </w:r>
       <w:r>
         <w:rPr>
-          <w:rFonts w:ascii="Urbanist" w:eastAsia="Cambria" w:hAnsi="Urbanist" w:cs="Urbanist"/>
+          <w:rFonts w:ascii="Urbanist" w:hAnsi="Urbanist" w:eastAsia="Cambria" w:cs="Urbanist"/>
           <w:sz w:val="24"/>
           <w:szCs w:val="24"/>
         </w:rPr>
@@ -3536,7 +3131,7 @@
       </w:r>
       <w:r>
         <w:rPr>
-          <w:rFonts w:ascii="Urbanist" w:eastAsia="Cambria" w:hAnsi="Urbanist" w:cs="Urbanist"/>
+          <w:rFonts w:ascii="Urbanist" w:hAnsi="Urbanist" w:eastAsia="Cambria" w:cs="Urbanist"/>
           <w:sz w:val="24"/>
           <w:szCs w:val="24"/>
         </w:rPr>
@@ -3544,7 +3139,7 @@
       </w:r>
       <w:r>
         <w:rPr>
-          <w:rFonts w:ascii="Urbanist" w:eastAsia="Cambria" w:hAnsi="Urbanist" w:cs="Urbanist"/>
+          <w:rFonts w:ascii="Urbanist" w:hAnsi="Urbanist" w:eastAsia="Cambria" w:cs="Urbanist"/>
           <w:sz w:val="24"/>
           <w:szCs w:val="24"/>
         </w:rPr>
@@ -3552,7 +3147,7 @@
       </w:r>
       <w:r>
         <w:rPr>
-          <w:rFonts w:ascii="Urbanist" w:eastAsia="Cambria" w:hAnsi="Urbanist" w:cs="Urbanist"/>
+          <w:rFonts w:ascii="Urbanist" w:hAnsi="Urbanist" w:eastAsia="Cambria" w:cs="Urbanist"/>
           <w:sz w:val="24"/>
           <w:szCs w:val="24"/>
         </w:rPr>
@@ -3560,7 +3155,7 @@
       </w:r>
       <w:r>
         <w:rPr>
-          <w:rFonts w:ascii="Urbanist" w:eastAsia="Cambria" w:hAnsi="Urbanist" w:cs="Urbanist"/>
+          <w:rFonts w:ascii="Urbanist" w:hAnsi="Urbanist" w:eastAsia="Cambria" w:cs="Urbanist"/>
           <w:sz w:val="24"/>
           <w:szCs w:val="24"/>
         </w:rPr>
@@ -3568,7 +3163,7 @@
       </w:r>
       <w:r>
         <w:rPr>
-          <w:rFonts w:ascii="Urbanist" w:eastAsia="Cambria" w:hAnsi="Urbanist" w:cs="Urbanist"/>
+          <w:rFonts w:ascii="Urbanist" w:hAnsi="Urbanist" w:eastAsia="Cambria" w:cs="Urbanist"/>
           <w:sz w:val="24"/>
           <w:szCs w:val="24"/>
         </w:rPr>
@@ -3576,7 +3171,7 @@
       </w:r>
       <w:r>
         <w:rPr>
-          <w:rFonts w:ascii="Urbanist" w:eastAsia="Cambria" w:hAnsi="Urbanist" w:cs="Urbanist"/>
+          <w:rFonts w:ascii="Urbanist" w:hAnsi="Urbanist" w:eastAsia="Cambria" w:cs="Urbanist"/>
           <w:sz w:val="24"/>
           <w:szCs w:val="24"/>
         </w:rPr>
@@ -3584,7 +3179,7 @@
       </w:r>
       <w:r>
         <w:rPr>
-          <w:rFonts w:ascii="Urbanist" w:eastAsia="Cambria" w:hAnsi="Urbanist" w:cs="Urbanist"/>
+          <w:rFonts w:ascii="Urbanist" w:hAnsi="Urbanist" w:eastAsia="Cambria" w:cs="Urbanist"/>
           <w:sz w:val="24"/>
           <w:szCs w:val="24"/>
         </w:rPr>
@@ -3592,7 +3187,7 @@
       </w:r>
       <w:r>
         <w:rPr>
-          <w:rFonts w:ascii="Urbanist" w:eastAsia="Cambria" w:hAnsi="Urbanist" w:cs="Urbanist"/>
+          <w:rFonts w:ascii="Urbanist" w:hAnsi="Urbanist" w:eastAsia="Cambria" w:cs="Urbanist"/>
           <w:sz w:val="24"/>
           <w:szCs w:val="24"/>
         </w:rPr>
@@ -3600,7 +3195,7 @@
       </w:r>
       <w:r>
         <w:rPr>
-          <w:rFonts w:ascii="Urbanist" w:eastAsia="Cambria" w:hAnsi="Urbanist" w:cs="Urbanist"/>
+          <w:rFonts w:ascii="Urbanist" w:hAnsi="Urbanist" w:eastAsia="Cambria" w:cs="Urbanist"/>
           <w:sz w:val="24"/>
           <w:szCs w:val="24"/>
         </w:rPr>
@@ -3609,7 +3204,7 @@
       <w:proofErr w:type="spellStart"/>
       <w:r>
         <w:rPr>
-          <w:rFonts w:ascii="Urbanist" w:eastAsia="Cambria" w:hAnsi="Urbanist" w:cs="Urbanist"/>
+          <w:rFonts w:ascii="Urbanist" w:hAnsi="Urbanist" w:eastAsia="Cambria" w:cs="Urbanist"/>
           <w:sz w:val="24"/>
           <w:szCs w:val="24"/>
         </w:rPr>
@@ -3617,7 +3212,7 @@
       </w:r>
       <w:r>
         <w:rPr>
-          <w:rFonts w:ascii="Urbanist" w:eastAsia="Cambria" w:hAnsi="Urbanist" w:cs="Urbanist"/>
+          <w:rFonts w:ascii="Urbanist" w:hAnsi="Urbanist" w:eastAsia="Cambria" w:cs="Urbanist"/>
           <w:sz w:val="24"/>
           <w:szCs w:val="24"/>
         </w:rPr>
@@ -3625,7 +3220,7 @@
       </w:r>
       <w:r>
         <w:rPr>
-          <w:rFonts w:ascii="Urbanist" w:eastAsia="Cambria" w:hAnsi="Urbanist" w:cs="Urbanist"/>
+          <w:rFonts w:ascii="Urbanist" w:hAnsi="Urbanist" w:eastAsia="Cambria" w:cs="Urbanist"/>
           <w:sz w:val="24"/>
           <w:szCs w:val="24"/>
         </w:rPr>
@@ -3633,7 +3228,7 @@
       </w:r>
       <w:r>
         <w:rPr>
-          <w:rFonts w:ascii="Urbanist" w:eastAsia="Cambria" w:hAnsi="Urbanist" w:cs="Urbanist"/>
+          <w:rFonts w:ascii="Urbanist" w:hAnsi="Urbanist" w:eastAsia="Cambria" w:cs="Urbanist"/>
           <w:sz w:val="24"/>
           <w:szCs w:val="24"/>
         </w:rPr>
@@ -3642,7 +3237,7 @@
       <w:proofErr w:type="spellEnd"/>
       <w:r>
         <w:rPr>
-          <w:rFonts w:ascii="Urbanist" w:eastAsia="Cambria" w:hAnsi="Urbanist" w:cs="Urbanist"/>
+          <w:rFonts w:ascii="Urbanist" w:hAnsi="Urbanist" w:eastAsia="Cambria" w:cs="Urbanist"/>
           <w:sz w:val="24"/>
           <w:szCs w:val="24"/>
         </w:rPr>
@@ -3660,13 +3255,13 @@
           <w:szCs w:val="32"/>
         </w:rPr>
       </w:pPr>
-      <w:bookmarkStart w:id="39" w:name="_ujr8gonld8e3" w:colFirst="0" w:colLast="0"/>
+      <w:bookmarkStart w:name="_ujr8gonld8e3" w:colFirst="0" w:colLast="0" w:id="39"/>
       <w:bookmarkEnd w:id="39"/>
     </w:p>
     <w:p>
       <w:pPr>
         <w:rPr>
-          <w:rFonts w:ascii="Urbanist" w:eastAsia="Cambria" w:hAnsi="Urbanist" w:cs="Urbanist"/>
+          <w:rFonts w:ascii="Urbanist" w:hAnsi="Urbanist" w:eastAsia="Cambria" w:cs="Urbanist"/>
           <w:b/>
           <w:sz w:val="44"/>
           <w:szCs w:val="44"/>
@@ -3674,7 +3269,7 @@
       </w:pPr>
       <w:r>
         <w:rPr>
-          <w:rFonts w:ascii="Urbanist" w:eastAsia="Cambria" w:hAnsi="Urbanist" w:cs="Urbanist"/>
+          <w:rFonts w:ascii="Urbanist" w:hAnsi="Urbanist" w:eastAsia="Cambria" w:cs="Urbanist"/>
           <w:b/>
           <w:sz w:val="44"/>
           <w:szCs w:val="44"/>
@@ -3687,16 +3282,16 @@
         <w:pStyle w:val="Titre1"/>
         <w:jc w:val="both"/>
         <w:rPr>
-          <w:rFonts w:ascii="Urbanist" w:eastAsia="Cambria" w:hAnsi="Urbanist" w:cs="Urbanist"/>
+          <w:rFonts w:ascii="Urbanist" w:hAnsi="Urbanist" w:eastAsia="Cambria" w:cs="Urbanist"/>
           <w:b/>
           <w:sz w:val="44"/>
           <w:szCs w:val="44"/>
         </w:rPr>
       </w:pPr>
-      <w:bookmarkStart w:id="40" w:name="_Toc125638646"/>
-      <w:r>
-        <w:rPr>
-          <w:rFonts w:ascii="Urbanist" w:eastAsia="Cambria" w:hAnsi="Urbanist" w:cs="Urbanist"/>
+      <w:bookmarkStart w:name="_Toc125638646" w:id="40"/>
+      <w:r>
+        <w:rPr>
+          <w:rFonts w:ascii="Urbanist" w:hAnsi="Urbanist" w:eastAsia="Cambria" w:cs="Urbanist"/>
           <w:b/>
           <w:sz w:val="44"/>
           <w:szCs w:val="44"/>
@@ -3712,19 +3307,19 @@
         <w:spacing w:before="0" w:after="0"/>
         <w:jc w:val="both"/>
         <w:rPr>
-          <w:rFonts w:ascii="Urbanist" w:eastAsia="Cambria" w:hAnsi="Urbanist" w:cs="Urbanist"/>
+          <w:rFonts w:ascii="Urbanist" w:hAnsi="Urbanist" w:eastAsia="Cambria" w:cs="Urbanist"/>
           <w:color w:val="000000"/>
           <w:sz w:val="32"/>
           <w:szCs w:val="32"/>
           <w:u w:val="single"/>
         </w:rPr>
       </w:pPr>
-      <w:bookmarkStart w:id="41" w:name="_Toc125626951"/>
-      <w:bookmarkStart w:id="42" w:name="_Toc125635815"/>
-      <w:bookmarkStart w:id="43" w:name="_Toc125638647"/>
-      <w:r>
-        <w:rPr>
-          <w:rFonts w:ascii="Urbanist" w:eastAsia="Cambria" w:hAnsi="Urbanist" w:cs="Urbanist"/>
+      <w:bookmarkStart w:name="_Toc125626951" w:id="41"/>
+      <w:bookmarkStart w:name="_Toc125635815" w:id="42"/>
+      <w:bookmarkStart w:name="_Toc125638647" w:id="43"/>
+      <w:r>
+        <w:rPr>
+          <w:rFonts w:ascii="Urbanist" w:hAnsi="Urbanist" w:eastAsia="Cambria" w:cs="Urbanist"/>
           <w:color w:val="000000"/>
           <w:sz w:val="32"/>
           <w:szCs w:val="32"/>
@@ -3738,6 +3333,7 @@
     </w:p>
     <w:p>
       <w:pPr>
+        <w:pStyle w:val="Normal"/>
         <w:jc w:val="both"/>
         <w:rPr>
           <w:rFonts w:ascii="Urbanist" w:hAnsi="Urbanist" w:cs="Urbanist"/>
@@ -3751,33 +3347,41 @@
           <w:sz w:val="24"/>
           <w:szCs w:val="24"/>
         </w:rPr>
-        <w:t>Nous sommes habitués à l’utilisation de monnaies nationales</w:t>
-      </w:r>
+        <w:t xml:space="preserve">Nous sommes </w:t>
+      </w:r>
+      <w:proofErr w:type="spellStart"/>
       <w:r>
         <w:rPr>
           <w:rFonts w:ascii="Urbanist" w:hAnsi="Urbanist" w:cs="Urbanist"/>
           <w:sz w:val="24"/>
           <w:szCs w:val="24"/>
         </w:rPr>
-        <w:t xml:space="preserve"> et donc de l’impact des fluctuations économiques mondiales dans nos interactions monétaires locales. Nous ne savons que trop peu les alternatives à ce système et leur caractéristiques, bénéfices et désavantages qu’elles pourraient apporter. La monnaie locale comme outil économique, écologique et social est donc un sujet qui revient souvent lors de l’élaboration d’évènement au sein d’</w:t>
-      </w:r>
-      <w:proofErr w:type="spellStart"/>
+        <w:t>habitué</w:t>
+      </w:r>
+      <w:r>
+        <w:rPr>
+          <w:rFonts w:ascii="Urbanist" w:hAnsi="Urbanist" w:eastAsia="Cambria" w:cs="Urbanist"/>
+          <w:sz w:val="24"/>
+          <w:szCs w:val="24"/>
+        </w:rPr>
+        <w:t>·x·es</w:t>
+      </w:r>
+      <w:proofErr w:type="spellEnd"/>
       <w:r>
         <w:rPr>
           <w:rFonts w:ascii="Urbanist" w:hAnsi="Urbanist" w:cs="Urbanist"/>
           <w:sz w:val="24"/>
           <w:szCs w:val="24"/>
         </w:rPr>
-        <w:t>Unipoly</w:t>
-      </w:r>
-      <w:proofErr w:type="spellEnd"/>
+        <w:t xml:space="preserve"> à l’utilisation de monnaies nationales et donc de l’impact des fluctuations économiques mondiales dans nos interactions monétaires locales. </w:t>
+      </w:r>
       <w:r>
         <w:rPr>
           <w:rFonts w:ascii="Urbanist" w:hAnsi="Urbanist" w:cs="Urbanist"/>
           <w:sz w:val="24"/>
           <w:szCs w:val="24"/>
         </w:rPr>
-        <w:t>.</w:t>
+        <w:t xml:space="preserve"> Les alternatives à ce système existent mais sont encore peu connues du grand public. Si leur utilisation présente des défis, elle pourrait permettre de nombreux avantages et innovations. La monnaie locale comme outil économique, écologique et social est donc un sujet qui revient souvent au sein d’Unipoly lors de l’élaboration d’évènements.</w:t>
       </w:r>
     </w:p>
     <w:p>
@@ -3795,7 +3399,7 @@
           <w:sz w:val="24"/>
           <w:szCs w:val="24"/>
         </w:rPr>
-        <w:t xml:space="preserve">Lors de la réflexion menant à l’élaboration de la Semaine de la durabilité, </w:t>
+        <w:t xml:space="preserve">Lors de la réflexion menant à l’élaboration de la Semaine de la durabilité, le sujet a été creusé et nous avons trouvé un moyen pédagogique et attractif de le traiter : à travers la mise en place d’Escape Games. Cependant, pour proposer la meilleure expérience possible, les personnes dirigeant l'animation devront être formées par les créatrices du jeu en question. Pour plus d’information concernant ce dernier, vous trouverez </w:t>
       </w:r>
       <w:r>
         <w:rPr>
@@ -3803,23 +3407,25 @@
           <w:sz w:val="24"/>
           <w:szCs w:val="24"/>
         </w:rPr>
-        <w:t xml:space="preserve">le sujet a été creusé et nous avons trouvé un moyen pédagogique et attractif de le traiter : à travers la mise en place d’Escape Games. Cependant, voulant être rigoureux dans leur organisation, cela nécessite que les personnes dirigeant l’animation </w:t>
-      </w:r>
-      <w:r>
+        <w:t>sa description ainsi que celle de la formation nécessaire en pièce jointe.</w:t>
+      </w:r>
+    </w:p>
+    <w:p>
+      <w:pPr>
+        <w:jc w:val="both"/>
         <w:rPr>
           <w:rFonts w:ascii="Urbanist" w:hAnsi="Urbanist" w:cs="Urbanist"/>
           <w:sz w:val="24"/>
           <w:szCs w:val="24"/>
         </w:rPr>
-        <w:t>soient</w:t>
-      </w:r>
+      </w:pPr>
       <w:r>
         <w:rPr>
           <w:rFonts w:ascii="Urbanist" w:hAnsi="Urbanist" w:cs="Urbanist"/>
           <w:sz w:val="24"/>
           <w:szCs w:val="24"/>
         </w:rPr>
-        <w:t xml:space="preserve"> formées </w:t>
+        <w:t xml:space="preserve">Le </w:t>
       </w:r>
       <w:r>
         <w:rPr>
@@ -3827,31 +3433,61 @@
           <w:sz w:val="24"/>
           <w:szCs w:val="24"/>
         </w:rPr>
-        <w:t xml:space="preserve">par les créatrices du jeu en question. Pour plus d’information concernant ce dernier, nous avons joint sa description ainsi que celle de la formation nécessaire au dossier de subvention. </w:t>
-      </w:r>
-    </w:p>
-    <w:p>
-      <w:pPr>
-        <w:jc w:val="both"/>
+        <w:t xml:space="preserve">calendrier </w:t>
+      </w:r>
+      <w:r>
         <w:rPr>
           <w:rFonts w:ascii="Urbanist" w:hAnsi="Urbanist" w:cs="Urbanist"/>
           <w:sz w:val="24"/>
           <w:szCs w:val="24"/>
         </w:rPr>
-      </w:pPr>
+        <w:t>n’ayant pas permis que la formation ait lieu avant</w:t>
+      </w:r>
       <w:r>
         <w:rPr>
           <w:rFonts w:ascii="Urbanist" w:hAnsi="Urbanist" w:cs="Urbanist"/>
           <w:sz w:val="24"/>
           <w:szCs w:val="24"/>
         </w:rPr>
-        <w:t xml:space="preserve">Le temps n’ayant pas permis que cela soit possible pour la Semaine de la Durabilité de cette année, le projet sera mis en place dans l’année afin que les évènements puissent être animés dès le semestre d’automne 2023. </w:t>
-      </w:r>
-    </w:p>
-    <w:p>
-      <w:pPr>
-        <w:rPr>
-          <w:rFonts w:ascii="Urbanist" w:eastAsia="Cambria" w:hAnsi="Urbanist" w:cs="Urbanist"/>
+        <w:t xml:space="preserve"> </w:t>
+      </w:r>
+      <w:r>
+        <w:rPr>
+          <w:rFonts w:ascii="Urbanist" w:hAnsi="Urbanist" w:cs="Urbanist"/>
+          <w:sz w:val="24"/>
+          <w:szCs w:val="24"/>
+        </w:rPr>
+        <w:t>la Semaine de la Durabilité de cette année</w:t>
+      </w:r>
+      <w:r>
+        <w:rPr>
+          <w:rFonts w:ascii="Urbanist" w:hAnsi="Urbanist" w:cs="Urbanist"/>
+          <w:sz w:val="24"/>
+          <w:szCs w:val="24"/>
+        </w:rPr>
+        <w:t>, l</w:t>
+      </w:r>
+      <w:r>
+        <w:rPr>
+          <w:rFonts w:ascii="Urbanist" w:hAnsi="Urbanist" w:cs="Urbanist"/>
+          <w:sz w:val="24"/>
+          <w:szCs w:val="24"/>
+        </w:rPr>
+        <w:t>e projet sera mis en place dans l’année</w:t>
+      </w:r>
+      <w:r>
+        <w:rPr>
+          <w:rFonts w:ascii="Urbanist" w:hAnsi="Urbanist" w:cs="Urbanist"/>
+          <w:sz w:val="24"/>
+          <w:szCs w:val="24"/>
+        </w:rPr>
+        <w:t xml:space="preserve"> afin que les évènements puissent être animés dès le semestre d’automne 2023. </w:t>
+      </w:r>
+    </w:p>
+    <w:p>
+      <w:pPr>
+        <w:rPr>
+          <w:rFonts w:ascii="Urbanist" w:hAnsi="Urbanist" w:eastAsia="Cambria" w:cs="Urbanist"/>
           <w:b/>
           <w:sz w:val="44"/>
           <w:szCs w:val="44"/>
@@ -3864,18 +3500,18 @@
         <w:spacing w:before="0" w:after="0"/>
         <w:jc w:val="both"/>
         <w:rPr>
-          <w:rFonts w:ascii="Urbanist" w:eastAsia="Cambria" w:hAnsi="Urbanist" w:cs="Urbanist"/>
+          <w:rFonts w:ascii="Urbanist" w:hAnsi="Urbanist" w:eastAsia="Cambria" w:cs="Urbanist"/>
           <w:sz w:val="24"/>
           <w:szCs w:val="24"/>
           <w:u w:val="single"/>
         </w:rPr>
       </w:pPr>
-      <w:bookmarkStart w:id="44" w:name="_Toc125626953"/>
-      <w:bookmarkStart w:id="45" w:name="_Toc125635816"/>
-      <w:bookmarkStart w:id="46" w:name="_Toc125638648"/>
-      <w:r>
-        <w:rPr>
-          <w:rFonts w:ascii="Urbanist" w:eastAsia="Cambria" w:hAnsi="Urbanist" w:cs="Urbanist"/>
+      <w:bookmarkStart w:name="_Toc125626953" w:id="44"/>
+      <w:bookmarkStart w:name="_Toc125635816" w:id="45"/>
+      <w:bookmarkStart w:name="_Toc125638648" w:id="46"/>
+      <w:r>
+        <w:rPr>
+          <w:rFonts w:ascii="Urbanist" w:hAnsi="Urbanist" w:eastAsia="Cambria" w:cs="Urbanist"/>
           <w:sz w:val="24"/>
           <w:szCs w:val="24"/>
           <w:u w:val="single"/>
@@ -3891,12 +3527,12 @@
       <w:tblPr>
         <w:tblW w:w="9000" w:type="dxa"/>
         <w:tblBorders>
-          <w:top w:val="single" w:sz="8" w:space="0" w:color="000000"/>
-          <w:left w:val="single" w:sz="8" w:space="0" w:color="000000"/>
-          <w:bottom w:val="single" w:sz="8" w:space="0" w:color="000000"/>
-          <w:right w:val="single" w:sz="8" w:space="0" w:color="000000"/>
-          <w:insideH w:val="single" w:sz="8" w:space="0" w:color="000000"/>
-          <w:insideV w:val="single" w:sz="8" w:space="0" w:color="000000"/>
+          <w:top w:val="single" w:color="000000" w:sz="8" w:space="0"/>
+          <w:left w:val="single" w:color="000000" w:sz="8" w:space="0"/>
+          <w:bottom w:val="single" w:color="000000" w:sz="8" w:space="0"/>
+          <w:right w:val="single" w:color="000000" w:sz="8" w:space="0"/>
+          <w:insideH w:val="single" w:color="000000" w:sz="8" w:space="0"/>
+          <w:insideV w:val="single" w:color="000000" w:sz="8" w:space="0"/>
         </w:tblBorders>
         <w:tblLayout w:type="fixed"/>
         <w:tblLook w:val="0600" w:firstRow="0" w:lastRow="0" w:firstColumn="0" w:lastColumn="0" w:noHBand="1" w:noVBand="1"/>
@@ -3912,7 +3548,7 @@
             <w:tcBorders>
               <w:top w:val="nil"/>
               <w:left w:val="nil"/>
-              <w:bottom w:val="single" w:sz="4" w:space="0" w:color="000000"/>
+              <w:bottom w:val="single" w:color="000000" w:sz="4" w:space="0"/>
               <w:right w:val="nil"/>
             </w:tcBorders>
             <w:shd w:val="clear" w:color="auto" w:fill="auto"/>
@@ -3928,7 +3564,7 @@
               <w:widowControl w:val="0"/>
               <w:spacing w:line="240" w:lineRule="auto"/>
               <w:rPr>
-                <w:rFonts w:ascii="Urbanist" w:eastAsia="Cambria" w:hAnsi="Urbanist" w:cs="Urbanist"/>
+                <w:rFonts w:ascii="Urbanist" w:hAnsi="Urbanist" w:eastAsia="Cambria" w:cs="Urbanist"/>
                 <w:b/>
                 <w:sz w:val="24"/>
                 <w:szCs w:val="24"/>
@@ -3936,7 +3572,7 @@
             </w:pPr>
             <w:r>
               <w:rPr>
-                <w:rFonts w:ascii="Urbanist" w:eastAsia="Cambria" w:hAnsi="Urbanist" w:cs="Urbanist"/>
+                <w:rFonts w:ascii="Urbanist" w:hAnsi="Urbanist" w:eastAsia="Cambria" w:cs="Urbanist"/>
                 <w:b/>
                 <w:sz w:val="24"/>
                 <w:szCs w:val="24"/>
@@ -3951,7 +3587,7 @@
             <w:tcBorders>
               <w:top w:val="nil"/>
               <w:left w:val="nil"/>
-              <w:bottom w:val="single" w:sz="4" w:space="0" w:color="000000"/>
+              <w:bottom w:val="single" w:color="000000" w:sz="4" w:space="0"/>
               <w:right w:val="nil"/>
             </w:tcBorders>
             <w:shd w:val="clear" w:color="auto" w:fill="auto"/>
@@ -3967,7 +3603,7 @@
               <w:widowControl w:val="0"/>
               <w:spacing w:line="240" w:lineRule="auto"/>
               <w:rPr>
-                <w:rFonts w:ascii="Urbanist" w:eastAsia="Cambria" w:hAnsi="Urbanist" w:cs="Urbanist"/>
+                <w:rFonts w:ascii="Urbanist" w:hAnsi="Urbanist" w:eastAsia="Cambria" w:cs="Urbanist"/>
                 <w:b/>
                 <w:sz w:val="24"/>
                 <w:szCs w:val="24"/>
@@ -3975,7 +3611,7 @@
             </w:pPr>
             <w:r>
               <w:rPr>
-                <w:rFonts w:ascii="Urbanist" w:eastAsia="Cambria" w:hAnsi="Urbanist" w:cs="Urbanist"/>
+                <w:rFonts w:ascii="Urbanist" w:hAnsi="Urbanist" w:eastAsia="Cambria" w:cs="Urbanist"/>
                 <w:b/>
                 <w:sz w:val="24"/>
                 <w:szCs w:val="24"/>
@@ -3990,7 +3626,7 @@
           <w:tcPr>
             <w:tcW w:w="5655" w:type="dxa"/>
             <w:tcBorders>
-              <w:top w:val="single" w:sz="4" w:space="0" w:color="000000"/>
+              <w:top w:val="single" w:color="000000" w:sz="4" w:space="0"/>
               <w:left w:val="nil"/>
               <w:bottom w:val="nil"/>
               <w:right w:val="nil"/>
@@ -4008,12 +3644,12 @@
               <w:widowControl w:val="0"/>
               <w:spacing w:line="240" w:lineRule="auto"/>
               <w:rPr>
-                <w:rFonts w:ascii="Urbanist" w:eastAsia="Cambria" w:hAnsi="Urbanist" w:cs="Urbanist"/>
+                <w:rFonts w:ascii="Urbanist" w:hAnsi="Urbanist" w:eastAsia="Cambria" w:cs="Urbanist"/>
               </w:rPr>
             </w:pPr>
             <w:r>
               <w:rPr>
-                <w:rFonts w:ascii="Urbanist" w:eastAsia="Cambria" w:hAnsi="Urbanist" w:cs="Urbanist"/>
+                <w:rFonts w:ascii="Urbanist" w:hAnsi="Urbanist" w:eastAsia="Cambria" w:cs="Urbanist"/>
               </w:rPr>
               <w:t xml:space="preserve">Formation pour 4 responsables </w:t>
             </w:r>
@@ -4023,7 +3659,7 @@
           <w:tcPr>
             <w:tcW w:w="3345" w:type="dxa"/>
             <w:tcBorders>
-              <w:top w:val="single" w:sz="4" w:space="0" w:color="000000"/>
+              <w:top w:val="single" w:color="000000" w:sz="4" w:space="0"/>
               <w:left w:val="nil"/>
               <w:bottom w:val="nil"/>
               <w:right w:val="nil"/>
@@ -4041,12 +3677,12 @@
               <w:widowControl w:val="0"/>
               <w:spacing w:line="240" w:lineRule="auto"/>
               <w:rPr>
-                <w:rFonts w:ascii="Urbanist" w:eastAsia="Cambria" w:hAnsi="Urbanist" w:cs="Urbanist"/>
+                <w:rFonts w:ascii="Urbanist" w:hAnsi="Urbanist" w:eastAsia="Cambria" w:cs="Urbanist"/>
               </w:rPr>
             </w:pPr>
             <w:r>
               <w:rPr>
-                <w:rFonts w:ascii="Urbanist" w:eastAsia="Cambria" w:hAnsi="Urbanist" w:cs="Urbanist"/>
+                <w:rFonts w:ascii="Urbanist" w:hAnsi="Urbanist" w:eastAsia="Cambria" w:cs="Urbanist"/>
               </w:rPr>
               <w:t>1’000</w:t>
             </w:r>
@@ -4076,12 +3712,12 @@
               <w:widowControl w:val="0"/>
               <w:spacing w:line="240" w:lineRule="auto"/>
               <w:rPr>
-                <w:rFonts w:ascii="Urbanist" w:eastAsia="Cambria" w:hAnsi="Urbanist" w:cs="Urbanist"/>
+                <w:rFonts w:ascii="Urbanist" w:hAnsi="Urbanist" w:eastAsia="Cambria" w:cs="Urbanist"/>
               </w:rPr>
             </w:pPr>
             <w:r>
               <w:rPr>
-                <w:rFonts w:ascii="Urbanist" w:eastAsia="Cambria" w:hAnsi="Urbanist" w:cs="Urbanist"/>
+                <w:rFonts w:ascii="Urbanist" w:hAnsi="Urbanist" w:eastAsia="Cambria" w:cs="Urbanist"/>
               </w:rPr>
               <w:t>Kit du jeu</w:t>
             </w:r>
@@ -4109,12 +3745,12 @@
               <w:widowControl w:val="0"/>
               <w:spacing w:line="240" w:lineRule="auto"/>
               <w:rPr>
-                <w:rFonts w:ascii="Urbanist" w:eastAsia="Cambria" w:hAnsi="Urbanist" w:cs="Urbanist"/>
+                <w:rFonts w:ascii="Urbanist" w:hAnsi="Urbanist" w:eastAsia="Cambria" w:cs="Urbanist"/>
               </w:rPr>
             </w:pPr>
             <w:r>
               <w:rPr>
-                <w:rFonts w:ascii="Urbanist" w:eastAsia="Cambria" w:hAnsi="Urbanist" w:cs="Urbanist"/>
+                <w:rFonts w:ascii="Urbanist" w:hAnsi="Urbanist" w:eastAsia="Cambria" w:cs="Urbanist"/>
               </w:rPr>
               <w:t>800</w:t>
             </w:r>
@@ -4126,7 +3762,7 @@
           <w:tcPr>
             <w:tcW w:w="5655" w:type="dxa"/>
             <w:tcBorders>
-              <w:top w:val="single" w:sz="4" w:space="0" w:color="000000"/>
+              <w:top w:val="single" w:color="000000" w:sz="4" w:space="0"/>
               <w:left w:val="nil"/>
               <w:bottom w:val="nil"/>
               <w:right w:val="nil"/>
@@ -4144,7 +3780,7 @@
               <w:widowControl w:val="0"/>
               <w:spacing w:line="240" w:lineRule="auto"/>
               <w:rPr>
-                <w:rFonts w:ascii="Urbanist" w:eastAsia="Cambria" w:hAnsi="Urbanist" w:cs="Urbanist"/>
+                <w:rFonts w:ascii="Urbanist" w:hAnsi="Urbanist" w:eastAsia="Cambria" w:cs="Urbanist"/>
                 <w:b/>
                 <w:sz w:val="24"/>
                 <w:szCs w:val="24"/>
@@ -4152,7 +3788,7 @@
             </w:pPr>
             <w:r>
               <w:rPr>
-                <w:rFonts w:ascii="Urbanist" w:eastAsia="Cambria" w:hAnsi="Urbanist" w:cs="Urbanist"/>
+                <w:rFonts w:ascii="Urbanist" w:hAnsi="Urbanist" w:eastAsia="Cambria" w:cs="Urbanist"/>
                 <w:b/>
                 <w:sz w:val="24"/>
                 <w:szCs w:val="24"/>
@@ -4165,7 +3801,7 @@
           <w:tcPr>
             <w:tcW w:w="3345" w:type="dxa"/>
             <w:tcBorders>
-              <w:top w:val="single" w:sz="4" w:space="0" w:color="000000"/>
+              <w:top w:val="single" w:color="000000" w:sz="4" w:space="0"/>
               <w:left w:val="nil"/>
               <w:bottom w:val="nil"/>
               <w:right w:val="nil"/>
@@ -4183,7 +3819,7 @@
               <w:widowControl w:val="0"/>
               <w:spacing w:line="240" w:lineRule="auto"/>
               <w:rPr>
-                <w:rFonts w:ascii="Urbanist" w:eastAsia="Cambria" w:hAnsi="Urbanist" w:cs="Urbanist"/>
+                <w:rFonts w:ascii="Urbanist" w:hAnsi="Urbanist" w:eastAsia="Cambria" w:cs="Urbanist"/>
                 <w:b/>
                 <w:sz w:val="24"/>
                 <w:szCs w:val="24"/>
@@ -4191,7 +3827,7 @@
             </w:pPr>
             <w:r>
               <w:rPr>
-                <w:rFonts w:ascii="Urbanist" w:eastAsia="Cambria" w:hAnsi="Urbanist" w:cs="Urbanist"/>
+                <w:rFonts w:ascii="Urbanist" w:hAnsi="Urbanist" w:eastAsia="Cambria" w:cs="Urbanist"/>
                 <w:b/>
                 <w:sz w:val="24"/>
                 <w:szCs w:val="24"/>
@@ -4200,7 +3836,7 @@
             </w:r>
             <w:r>
               <w:rPr>
-                <w:rFonts w:ascii="Urbanist" w:eastAsia="Cambria" w:hAnsi="Urbanist" w:cs="Urbanist"/>
+                <w:rFonts w:ascii="Urbanist" w:hAnsi="Urbanist" w:eastAsia="Cambria" w:cs="Urbanist"/>
                 <w:b/>
                 <w:sz w:val="24"/>
                 <w:szCs w:val="24"/>
@@ -4209,7 +3845,7 @@
             </w:r>
             <w:r>
               <w:rPr>
-                <w:rFonts w:ascii="Urbanist" w:eastAsia="Cambria" w:hAnsi="Urbanist" w:cs="Urbanist"/>
+                <w:rFonts w:ascii="Urbanist" w:hAnsi="Urbanist" w:eastAsia="Cambria" w:cs="Urbanist"/>
                 <w:b/>
                 <w:sz w:val="24"/>
                 <w:szCs w:val="24"/>
@@ -4218,7 +3854,7 @@
             </w:r>
             <w:r>
               <w:rPr>
-                <w:rFonts w:ascii="Urbanist" w:eastAsia="Cambria" w:hAnsi="Urbanist" w:cs="Urbanist"/>
+                <w:rFonts w:ascii="Urbanist" w:hAnsi="Urbanist" w:eastAsia="Cambria" w:cs="Urbanist"/>
                 <w:b/>
                 <w:sz w:val="24"/>
                 <w:szCs w:val="24"/>
@@ -4233,24 +3869,24 @@
       <w:pPr>
         <w:jc w:val="both"/>
         <w:rPr>
-          <w:rFonts w:ascii="Urbanist" w:eastAsia="Cambria" w:hAnsi="Urbanist" w:cs="Urbanist"/>
-          <w:sz w:val="24"/>
-          <w:szCs w:val="24"/>
-        </w:rPr>
-      </w:pPr>
-    </w:p>
-    <w:p>
-      <w:pPr>
-        <w:jc w:val="both"/>
-        <w:rPr>
-          <w:rFonts w:ascii="Urbanist" w:eastAsia="Cambria" w:hAnsi="Urbanist" w:cs="Urbanist"/>
-          <w:sz w:val="24"/>
-          <w:szCs w:val="24"/>
-        </w:rPr>
-      </w:pPr>
-      <w:r>
-        <w:rPr>
-          <w:rFonts w:ascii="Urbanist" w:eastAsia="Cambria" w:hAnsi="Urbanist" w:cs="Urbanist"/>
+          <w:rFonts w:ascii="Urbanist" w:hAnsi="Urbanist" w:eastAsia="Cambria" w:cs="Urbanist"/>
+          <w:sz w:val="24"/>
+          <w:szCs w:val="24"/>
+        </w:rPr>
+      </w:pPr>
+    </w:p>
+    <w:p>
+      <w:pPr>
+        <w:jc w:val="both"/>
+        <w:rPr>
+          <w:rFonts w:ascii="Urbanist" w:hAnsi="Urbanist" w:eastAsia="Cambria" w:cs="Urbanist"/>
+          <w:sz w:val="24"/>
+          <w:szCs w:val="24"/>
+        </w:rPr>
+      </w:pPr>
+      <w:r>
+        <w:rPr>
+          <w:rFonts w:ascii="Urbanist" w:hAnsi="Urbanist" w:eastAsia="Cambria" w:cs="Urbanist"/>
           <w:b/>
           <w:sz w:val="24"/>
           <w:szCs w:val="24"/>
@@ -4259,7 +3895,7 @@
       </w:r>
       <w:r>
         <w:rPr>
-          <w:rFonts w:ascii="Urbanist" w:eastAsia="Cambria" w:hAnsi="Urbanist" w:cs="Urbanist"/>
+          <w:rFonts w:ascii="Urbanist" w:hAnsi="Urbanist" w:eastAsia="Cambria" w:cs="Urbanist"/>
           <w:sz w:val="24"/>
           <w:szCs w:val="24"/>
         </w:rPr>
@@ -4267,7 +3903,7 @@
       </w:r>
       <w:r>
         <w:rPr>
-          <w:rFonts w:ascii="Urbanist" w:eastAsia="Cambria" w:hAnsi="Urbanist" w:cs="Urbanist"/>
+          <w:rFonts w:ascii="Urbanist" w:hAnsi="Urbanist" w:eastAsia="Cambria" w:cs="Urbanist"/>
           <w:b/>
           <w:bCs/>
           <w:sz w:val="24"/>
@@ -4277,7 +3913,7 @@
       </w:r>
       <w:r>
         <w:rPr>
-          <w:rFonts w:ascii="Urbanist" w:eastAsia="Cambria" w:hAnsi="Urbanist" w:cs="Urbanist"/>
+          <w:rFonts w:ascii="Urbanist" w:hAnsi="Urbanist" w:eastAsia="Cambria" w:cs="Urbanist"/>
           <w:sz w:val="24"/>
           <w:szCs w:val="24"/>
         </w:rPr>
@@ -4285,7 +3921,7 @@
       </w:r>
       <w:r>
         <w:rPr>
-          <w:rFonts w:ascii="Urbanist" w:eastAsia="Cambria" w:hAnsi="Urbanist" w:cs="Urbanist"/>
+          <w:rFonts w:ascii="Urbanist" w:hAnsi="Urbanist" w:eastAsia="Cambria" w:cs="Urbanist"/>
           <w:sz w:val="24"/>
           <w:szCs w:val="24"/>
         </w:rPr>
@@ -4293,7 +3929,7 @@
       </w:r>
       <w:r>
         <w:rPr>
-          <w:rFonts w:ascii="Urbanist" w:eastAsia="Cambria" w:hAnsi="Urbanist" w:cs="Urbanist"/>
+          <w:rFonts w:ascii="Urbanist" w:hAnsi="Urbanist" w:eastAsia="Cambria" w:cs="Urbanist"/>
           <w:sz w:val="24"/>
           <w:szCs w:val="24"/>
         </w:rPr>
@@ -4301,7 +3937,7 @@
       </w:r>
       <w:r>
         <w:rPr>
-          <w:rFonts w:ascii="Urbanist" w:eastAsia="Cambria" w:hAnsi="Urbanist" w:cs="Urbanist"/>
+          <w:rFonts w:ascii="Urbanist" w:hAnsi="Urbanist" w:eastAsia="Cambria" w:cs="Urbanist"/>
           <w:sz w:val="24"/>
           <w:szCs w:val="24"/>
         </w:rPr>
@@ -4314,7 +3950,7 @@
         <w:spacing w:line="240" w:lineRule="auto"/>
         <w:jc w:val="both"/>
         <w:rPr>
-          <w:rFonts w:ascii="Urbanist" w:eastAsia="Cambria" w:hAnsi="Urbanist" w:cs="Urbanist"/>
+          <w:rFonts w:ascii="Urbanist" w:hAnsi="Urbanist" w:eastAsia="Cambria" w:cs="Urbanist"/>
           <w:b/>
           <w:sz w:val="24"/>
           <w:szCs w:val="24"/>
@@ -4323,7 +3959,7 @@
     </w:p>
     <w:sectPr>
       <w:footerReference w:type="default" r:id="rId9"/>
-      <w:pgSz w:w="11909" w:h="16834"/>
+      <w:pgSz w:w="11909" w:h="16834" w:orient="portrait"/>
       <w:pgMar w:top="1440" w:right="1440" w:bottom="1440" w:left="1440" w:header="720" w:footer="720" w:gutter="0"/>
       <w:pgNumType w:start="1"/>
       <w:cols w:space="720"/>
@@ -4410,12 +4046,29 @@
 </w:footnotes>
 </file>
 
+<file path=word/intelligence2.xml><?xml version="1.0" encoding="utf-8"?>
+<int2:intelligence xmlns:int2="http://schemas.microsoft.com/office/intelligence/2020/intelligence">
+  <int2:observations>
+    <int2:textHash int2:hashCode="uDSdACcL4qX46w" int2:id="z4asgJ1W">
+      <int2:state int2:type="LegacyProofing" int2:value="Rejected"/>
+    </int2:textHash>
+    <int2:textHash int2:hashCode="SRoJdcXLEJI+s6" int2:id="pnh5er22">
+      <int2:state int2:type="LegacyProofing" int2:value="Rejected"/>
+    </int2:textHash>
+    <int2:textHash int2:hashCode="6qPFOtk0UAoA8u" int2:id="vpromgew">
+      <int2:state int2:type="LegacyProofing" int2:value="Rejected"/>
+    </int2:textHash>
+  </int2:observations>
+  <int2:intelligenceSettings/>
+</int2:intelligence>
+</file>
+
 <file path=word/styles.xml><?xml version="1.0" encoding="utf-8"?>
 <w:styles xmlns:mc="http://schemas.openxmlformats.org/markup-compatibility/2006" xmlns:r="http://schemas.openxmlformats.org/officeDocument/2006/relationships" xmlns:w="http://schemas.openxmlformats.org/wordprocessingml/2006/main" xmlns:w14="http://schemas.microsoft.com/office/word/2010/wordml" xmlns:w15="http://schemas.microsoft.com/office/word/2012/wordml" xmlns:w16cex="http://schemas.microsoft.com/office/word/2018/wordml/cex" xmlns:w16cid="http://schemas.microsoft.com/office/word/2016/wordml/cid" xmlns:w16="http://schemas.microsoft.com/office/word/2018/wordml" xmlns:w16sdtdh="http://schemas.microsoft.com/office/word/2020/wordml/sdtdatahash" xmlns:w16se="http://schemas.microsoft.com/office/word/2015/wordml/symex" mc:Ignorable="w14 w15 w16se w16cid w16 w16cex w16sdtdh">
   <w:docDefaults>
     <w:rPrDefault>
       <w:rPr>
-        <w:rFonts w:ascii="Arial" w:eastAsia="Arial" w:hAnsi="Arial" w:cs="Arial"/>
+        <w:rFonts w:ascii="Arial" w:hAnsi="Arial" w:eastAsia="Arial" w:cs="Arial"/>
         <w:sz w:val="22"/>
         <w:szCs w:val="22"/>
         <w:lang w:val="fr" w:eastAsia="fr-CH" w:bidi="ar-SA"/>
@@ -4430,14 +4083,14 @@
   <w:latentStyles w:defLockedState="0" w:defUIPriority="99" w:defSemiHidden="0" w:defUnhideWhenUsed="0" w:defQFormat="0" w:count="376">
     <w:lsdException w:name="Normal" w:uiPriority="0" w:qFormat="1"/>
     <w:lsdException w:name="heading 1" w:uiPriority="9" w:qFormat="1"/>
-    <w:lsdException w:name="heading 2" w:semiHidden="1" w:uiPriority="9" w:unhideWhenUsed="1" w:qFormat="1"/>
-    <w:lsdException w:name="heading 3" w:semiHidden="1" w:uiPriority="9" w:unhideWhenUsed="1" w:qFormat="1"/>
-    <w:lsdException w:name="heading 4" w:semiHidden="1" w:uiPriority="9" w:unhideWhenUsed="1" w:qFormat="1"/>
-    <w:lsdException w:name="heading 5" w:semiHidden="1" w:uiPriority="9" w:unhideWhenUsed="1" w:qFormat="1"/>
-    <w:lsdException w:name="heading 6" w:semiHidden="1" w:uiPriority="9" w:unhideWhenUsed="1" w:qFormat="1"/>
-    <w:lsdException w:name="heading 7" w:semiHidden="1" w:uiPriority="9" w:unhideWhenUsed="1" w:qFormat="1"/>
-    <w:lsdException w:name="heading 8" w:semiHidden="1" w:uiPriority="9" w:unhideWhenUsed="1" w:qFormat="1"/>
-    <w:lsdException w:name="heading 9" w:semiHidden="1" w:uiPriority="9" w:unhideWhenUsed="1" w:qFormat="1"/>
+    <w:lsdException w:name="heading 2" w:uiPriority="9" w:semiHidden="1" w:unhideWhenUsed="1" w:qFormat="1"/>
+    <w:lsdException w:name="heading 3" w:uiPriority="9" w:semiHidden="1" w:unhideWhenUsed="1" w:qFormat="1"/>
+    <w:lsdException w:name="heading 4" w:uiPriority="9" w:semiHidden="1" w:unhideWhenUsed="1" w:qFormat="1"/>
+    <w:lsdException w:name="heading 5" w:uiPriority="9" w:semiHidden="1" w:unhideWhenUsed="1" w:qFormat="1"/>
+    <w:lsdException w:name="heading 6" w:uiPriority="9" w:semiHidden="1" w:unhideWhenUsed="1" w:qFormat="1"/>
+    <w:lsdException w:name="heading 7" w:uiPriority="9" w:semiHidden="1" w:unhideWhenUsed="1" w:qFormat="1"/>
+    <w:lsdException w:name="heading 8" w:uiPriority="9" w:semiHidden="1" w:unhideWhenUsed="1" w:qFormat="1"/>
+    <w:lsdException w:name="heading 9" w:uiPriority="9" w:semiHidden="1" w:unhideWhenUsed="1" w:qFormat="1"/>
     <w:lsdException w:name="index 1" w:semiHidden="1" w:unhideWhenUsed="1"/>
     <w:lsdException w:name="index 2" w:semiHidden="1" w:unhideWhenUsed="1"/>
     <w:lsdException w:name="index 3" w:semiHidden="1" w:unhideWhenUsed="1"/>
@@ -4447,22 +4100,22 @@
     <w:lsdException w:name="index 7" w:semiHidden="1" w:unhideWhenUsed="1"/>
     <w:lsdException w:name="index 8" w:semiHidden="1" w:unhideWhenUsed="1"/>
     <w:lsdException w:name="index 9" w:semiHidden="1" w:unhideWhenUsed="1"/>
-    <w:lsdException w:name="toc 1" w:semiHidden="1" w:uiPriority="39" w:unhideWhenUsed="1"/>
-    <w:lsdException w:name="toc 2" w:semiHidden="1" w:uiPriority="39" w:unhideWhenUsed="1"/>
-    <w:lsdException w:name="toc 3" w:semiHidden="1" w:uiPriority="39" w:unhideWhenUsed="1"/>
-    <w:lsdException w:name="toc 4" w:semiHidden="1" w:uiPriority="39" w:unhideWhenUsed="1"/>
-    <w:lsdException w:name="toc 5" w:semiHidden="1" w:uiPriority="39" w:unhideWhenUsed="1"/>
-    <w:lsdException w:name="toc 6" w:semiHidden="1" w:uiPriority="39" w:unhideWhenUsed="1"/>
-    <w:lsdException w:name="toc 7" w:semiHidden="1" w:uiPriority="39" w:unhideWhenUsed="1"/>
-    <w:lsdException w:name="toc 8" w:semiHidden="1" w:uiPriority="39" w:unhideWhenUsed="1"/>
-    <w:lsdException w:name="toc 9" w:semiHidden="1" w:uiPriority="39" w:unhideWhenUsed="1"/>
+    <w:lsdException w:name="toc 1" w:uiPriority="39" w:semiHidden="1" w:unhideWhenUsed="1"/>
+    <w:lsdException w:name="toc 2" w:uiPriority="39" w:semiHidden="1" w:unhideWhenUsed="1"/>
+    <w:lsdException w:name="toc 3" w:uiPriority="39" w:semiHidden="1" w:unhideWhenUsed="1"/>
+    <w:lsdException w:name="toc 4" w:uiPriority="39" w:semiHidden="1" w:unhideWhenUsed="1"/>
+    <w:lsdException w:name="toc 5" w:uiPriority="39" w:semiHidden="1" w:unhideWhenUsed="1"/>
+    <w:lsdException w:name="toc 6" w:uiPriority="39" w:semiHidden="1" w:unhideWhenUsed="1"/>
+    <w:lsdException w:name="toc 7" w:uiPriority="39" w:semiHidden="1" w:unhideWhenUsed="1"/>
+    <w:lsdException w:name="toc 8" w:uiPriority="39" w:semiHidden="1" w:unhideWhenUsed="1"/>
+    <w:lsdException w:name="toc 9" w:uiPriority="39" w:semiHidden="1" w:unhideWhenUsed="1"/>
     <w:lsdException w:name="Normal Indent" w:semiHidden="1" w:unhideWhenUsed="1"/>
     <w:lsdException w:name="footnote text" w:semiHidden="1" w:unhideWhenUsed="1"/>
     <w:lsdException w:name="annotation text" w:semiHidden="1" w:unhideWhenUsed="1"/>
     <w:lsdException w:name="header" w:semiHidden="1" w:unhideWhenUsed="1"/>
     <w:lsdException w:name="footer" w:semiHidden="1" w:unhideWhenUsed="1"/>
     <w:lsdException w:name="index heading" w:semiHidden="1" w:unhideWhenUsed="1"/>
-    <w:lsdException w:name="caption" w:semiHidden="1" w:uiPriority="35" w:unhideWhenUsed="1" w:qFormat="1"/>
+    <w:lsdException w:name="caption" w:uiPriority="35" w:semiHidden="1" w:unhideWhenUsed="1" w:qFormat="1"/>
     <w:lsdException w:name="table of figures" w:semiHidden="1" w:unhideWhenUsed="1"/>
     <w:lsdException w:name="envelope address" w:semiHidden="1" w:unhideWhenUsed="1"/>
     <w:lsdException w:name="envelope return" w:semiHidden="1" w:unhideWhenUsed="1"/>
@@ -4493,7 +4146,7 @@
     <w:lsdException w:name="Title" w:uiPriority="10" w:qFormat="1"/>
     <w:lsdException w:name="Closing" w:semiHidden="1" w:unhideWhenUsed="1"/>
     <w:lsdException w:name="Signature" w:semiHidden="1" w:unhideWhenUsed="1"/>
-    <w:lsdException w:name="Default Paragraph Font" w:semiHidden="1" w:uiPriority="1" w:unhideWhenUsed="1"/>
+    <w:lsdException w:name="Default Paragraph Font" w:uiPriority="1" w:semiHidden="1" w:unhideWhenUsed="1"/>
     <w:lsdException w:name="Body Text" w:semiHidden="1" w:unhideWhenUsed="1"/>
     <w:lsdException w:name="Body Text Indent" w:semiHidden="1" w:unhideWhenUsed="1"/>
     <w:lsdException w:name="List Continue" w:semiHidden="1" w:unhideWhenUsed="1"/>
@@ -4693,8 +4346,8 @@
     <w:lsdException w:name="Subtle Reference" w:uiPriority="31" w:qFormat="1"/>
     <w:lsdException w:name="Intense Reference" w:uiPriority="32" w:qFormat="1"/>
     <w:lsdException w:name="Book Title" w:uiPriority="33" w:qFormat="1"/>
-    <w:lsdException w:name="Bibliography" w:semiHidden="1" w:uiPriority="37" w:unhideWhenUsed="1"/>
-    <w:lsdException w:name="TOC Heading" w:semiHidden="1" w:uiPriority="39" w:unhideWhenUsed="1" w:qFormat="1"/>
+    <w:lsdException w:name="Bibliography" w:uiPriority="37" w:semiHidden="1" w:unhideWhenUsed="1"/>
+    <w:lsdException w:name="TOC Heading" w:uiPriority="39" w:semiHidden="1" w:unhideWhenUsed="1" w:qFormat="1"/>
     <w:lsdException w:name="Plain Table 1" w:uiPriority="41"/>
     <w:lsdException w:name="Plain Table 2" w:uiPriority="42"/>
     <w:lsdException w:name="Plain Table 3" w:uiPriority="43"/>
@@ -4805,7 +4458,7 @@
     <w:lsdException w:name="Unresolved Mention" w:semiHidden="1" w:unhideWhenUsed="1"/>
     <w:lsdException w:name="Smart Link" w:semiHidden="1" w:unhideWhenUsed="1"/>
   </w:latentStyles>
-  <w:style w:type="paragraph" w:default="1" w:styleId="Normal">
+  <w:style w:type="paragraph" w:styleId="Normal" w:default="1">
     <w:name w:val="Normal"/>
     <w:qFormat/>
     <w:rsid w:val="00BB53AB"/>
@@ -4923,13 +4576,13 @@
       <w:color w:val="666666"/>
     </w:rPr>
   </w:style>
-  <w:style w:type="character" w:default="1" w:styleId="Policepardfaut">
+  <w:style w:type="character" w:styleId="Policepardfaut" w:default="1">
     <w:name w:val="Default Paragraph Font"/>
     <w:uiPriority w:val="1"/>
     <w:semiHidden/>
     <w:unhideWhenUsed/>
   </w:style>
-  <w:style w:type="table" w:default="1" w:styleId="TableauNormal">
+  <w:style w:type="table" w:styleId="TableauNormal" w:default="1">
     <w:name w:val="Normal Table"/>
     <w:uiPriority w:val="99"/>
     <w:semiHidden/>
@@ -4944,13 +4597,13 @@
       </w:tblCellMar>
     </w:tblPr>
   </w:style>
-  <w:style w:type="numbering" w:default="1" w:styleId="Aucuneliste">
+  <w:style w:type="numbering" w:styleId="Aucuneliste" w:default="1">
     <w:name w:val="No List"/>
     <w:uiPriority w:val="99"/>
     <w:semiHidden/>
     <w:unhideWhenUsed/>
   </w:style>
-  <w:style w:type="table" w:customStyle="1" w:styleId="TableNormal">
+  <w:style w:type="table" w:styleId="TableNormal" w:customStyle="1">
     <w:name w:val="Table Normal"/>
     <w:tblPr>
       <w:tblCellMar>
@@ -4994,7 +4647,7 @@
       <w:szCs w:val="30"/>
     </w:rPr>
   </w:style>
-  <w:style w:type="table" w:customStyle="1" w:styleId="a">
+  <w:style w:type="table" w:styleId="a" w:customStyle="1">
     <w:basedOn w:val="TableNormal"/>
     <w:tblPr>
       <w:tblStyleRowBandSize w:val="1"/>
@@ -5007,7 +4660,7 @@
       </w:tblCellMar>
     </w:tblPr>
   </w:style>
-  <w:style w:type="table" w:customStyle="1" w:styleId="a0">
+  <w:style w:type="table" w:styleId="a0" w:customStyle="1">
     <w:basedOn w:val="TableNormal"/>
     <w:tblPr>
       <w:tblStyleRowBandSize w:val="1"/>
@@ -5020,7 +4673,7 @@
       </w:tblCellMar>
     </w:tblPr>
   </w:style>
-  <w:style w:type="table" w:customStyle="1" w:styleId="a1">
+  <w:style w:type="table" w:styleId="a1" w:customStyle="1">
     <w:basedOn w:val="TableNormal"/>
     <w:tblPr>
       <w:tblStyleRowBandSize w:val="1"/>
@@ -5033,7 +4686,7 @@
       </w:tblCellMar>
     </w:tblPr>
   </w:style>
-  <w:style w:type="character" w:customStyle="1" w:styleId="Titre1Car">
+  <w:style w:type="character" w:styleId="Titre1Car" w:customStyle="1">
     <w:name w:val="Titre 1 Car"/>
     <w:basedOn w:val="Policepardfaut"/>
     <w:link w:val="Titre1"/>
@@ -5044,7 +4697,7 @@
       <w:szCs w:val="40"/>
     </w:rPr>
   </w:style>
-  <w:style w:type="character" w:customStyle="1" w:styleId="Titre2Car">
+  <w:style w:type="character" w:styleId="Titre2Car" w:customStyle="1">
     <w:name w:val="Titre 2 Car"/>
     <w:basedOn w:val="Policepardfaut"/>
     <w:link w:val="Titre2"/>
@@ -5055,7 +4708,7 @@
       <w:szCs w:val="32"/>
     </w:rPr>
   </w:style>
-  <w:style w:type="character" w:customStyle="1" w:styleId="Titre3Car">
+  <w:style w:type="character" w:styleId="Titre3Car" w:customStyle="1">
     <w:name w:val="Titre 3 Car"/>
     <w:basedOn w:val="Policepardfaut"/>
     <w:link w:val="Titre3"/>
@@ -5154,7 +4807,7 @@
       <w:outlineLvl w:val="9"/>
     </w:pPr>
     <w:rPr>
-      <w:rFonts w:asciiTheme="majorHAnsi" w:eastAsiaTheme="majorEastAsia" w:hAnsiTheme="majorHAnsi" w:cstheme="majorBidi"/>
+      <w:rFonts w:asciiTheme="majorHAnsi" w:hAnsiTheme="majorHAnsi" w:eastAsiaTheme="majorEastAsia" w:cstheme="majorBidi"/>
       <w:color w:val="365F91" w:themeColor="accent1" w:themeShade="BF"/>
       <w:sz w:val="32"/>
       <w:szCs w:val="32"/>
@@ -5162,6 +4815,39 @@
     </w:rPr>
   </w:style>
 </w:styles>
+</file>
+
+<file path=word/glossary/document.xml><?xml version="1.0" encoding="utf-8"?>
+<w:glossaryDocument xmlns:w14="http://schemas.microsoft.com/office/word/2010/wordml" xmlns:w="http://schemas.openxmlformats.org/wordprocessingml/2006/main">
+  <w:docParts>
+    <w:docPart>
+      <w:docPartPr>
+        <w:name w:val="DefaultPlaceholder_1081868574"/>
+        <w:category>
+          <w:name w:val="General"/>
+          <w:gallery w:val="placeholder"/>
+        </w:category>
+        <w:types>
+          <w:type w:val="bbPlcHdr"/>
+        </w:types>
+        <w:behaviors>
+          <w:behavior w:val="content"/>
+        </w:behaviors>
+        <w:guid w:val="{f7b87757-3fc6-4da8-b435-a2d25d6debfc}"/>
+      </w:docPartPr>
+      <w:docPartBody>
+        <w:p>
+          <w:r>
+            <w:rPr>
+              <w:rStyle w:val="PlaceholderText"/>
+            </w:rPr>
+            <w:t/>
+          </w:r>
+        </w:p>
+      </w:docPartBody>
+    </w:docPart>
+  </w:docParts>
+</w:glossaryDocument>
 </file>
 
 <file path=word/theme/theme1.xml><?xml version="1.0" encoding="utf-8"?>

</xml_diff>